<commit_message>
Update Lab Notebook with latest GitHub integration notes
</commit_message>
<xml_diff>
--- a/Lab NoteBook.docx
+++ b/Lab NoteBook.docx
@@ -1,6 +1,6 @@
 
 <file path=word/document.xml><?xml version="1.0" encoding="utf-8"?>
-<w:document xmlns:wpc="http://schemas.microsoft.com/office/word/2010/wordprocessingCanvas" xmlns:cx="http://schemas.microsoft.com/office/drawing/2014/chartex" xmlns:cx1="http://schemas.microsoft.com/office/drawing/2015/9/8/chartex" xmlns:cx2="http://schemas.microsoft.com/office/drawing/2015/10/21/chartex" xmlns:cx3="http://schemas.microsoft.com/office/drawing/2016/5/9/chartex" xmlns:cx4="http://schemas.microsoft.com/office/drawing/2016/5/10/chartex" xmlns:cx5="http://schemas.microsoft.com/office/drawing/2016/5/11/chartex" xmlns:cx6="http://schemas.microsoft.com/office/drawing/2016/5/12/chartex" xmlns:cx7="http://schemas.microsoft.com/office/drawing/2016/5/13/chartex" xmlns:cx8="http://schemas.microsoft.com/office/drawing/2016/5/14/chartex" xmlns:mc="http://schemas.openxmlformats.org/markup-compatibility/2006" xmlns:aink="http://schemas.microsoft.com/office/drawing/2016/ink" xmlns:am3d="http://schemas.microsoft.com/office/drawing/2017/model3d" xmlns:o="urn:schemas-microsoft-com:office:office" xmlns:oel="http://schemas.microsoft.com/office/2019/extlst" xmlns:r="http://schemas.openxmlformats.org/officeDocument/2006/relationships" xmlns:m="http://schemas.openxmlformats.org/officeDocument/2006/math" xmlns:v="urn:schemas-microsoft-com:vml" xmlns:wp14="http://schemas.microsoft.com/office/word/2010/wordprocessingDrawing" xmlns:wp="http://schemas.openxmlformats.org/drawingml/2006/wordprocessingDrawing" xmlns:w10="urn:schemas-microsoft-com:office:word" xmlns:w="http://schemas.openxmlformats.org/wordprocessingml/2006/main" xmlns:w14="http://schemas.microsoft.com/office/word/2010/wordml" xmlns:w15="http://schemas.microsoft.com/office/word/2012/wordml" xmlns:w16cex="http://schemas.microsoft.com/office/word/2018/wordml/cex" xmlns:w16cid="http://schemas.microsoft.com/office/word/2016/wordml/cid" xmlns:w16="http://schemas.microsoft.com/office/word/2018/wordml" xmlns:w16du="http://schemas.microsoft.com/office/word/2023/wordml/word16du" xmlns:w16sdtdh="http://schemas.microsoft.com/office/word/2020/wordml/sdtdatahash" xmlns:w16sdtfl="http://schemas.microsoft.com/office/word/2024/wordml/sdtformatlock" xmlns:w16se="http://schemas.microsoft.com/office/word/2015/wordml/symex" xmlns:wpg="http://schemas.microsoft.com/office/word/2010/wordprocessingGroup" xmlns:wpi="http://schemas.microsoft.com/office/word/2010/wordprocessingInk" xmlns:wne="http://schemas.microsoft.com/office/word/2006/wordml" xmlns:wps="http://schemas.microsoft.com/office/word/2010/wordprocessingShape" mc:Ignorable="w14 w15 w16se w16cid w16 w16cex w16sdtdh w16sdtfl w16du wp14">
+<w:document xmlns:wpc="http://schemas.microsoft.com/office/word/2010/wordprocessingCanvas" xmlns:cx="http://schemas.microsoft.com/office/drawing/2014/chartex" xmlns:cx1="http://schemas.microsoft.com/office/drawing/2015/9/8/chartex" xmlns:cx2="http://schemas.microsoft.com/office/drawing/2015/10/21/chartex" xmlns:cx3="http://schemas.microsoft.com/office/drawing/2016/5/9/chartex" xmlns:cx4="http://schemas.microsoft.com/office/drawing/2016/5/10/chartex" xmlns:cx5="http://schemas.microsoft.com/office/drawing/2016/5/11/chartex" xmlns:cx6="http://schemas.microsoft.com/office/drawing/2016/5/12/chartex" xmlns:cx7="http://schemas.microsoft.com/office/drawing/2016/5/13/chartex" xmlns:cx8="http://schemas.microsoft.com/office/drawing/2016/5/14/chartex" xmlns:mc="http://schemas.openxmlformats.org/markup-compatibility/2006" xmlns:aink="http://schemas.microsoft.com/office/drawing/2016/ink" xmlns:am3d="http://schemas.microsoft.com/office/drawing/2017/model3d" xmlns:o="urn:schemas-microsoft-com:office:office" xmlns:oel="http://schemas.microsoft.com/office/2019/extlst" xmlns:r="http://schemas.openxmlformats.org/officeDocument/2006/relationships" xmlns:m="http://schemas.openxmlformats.org/officeDocument/2006/math" xmlns:v="urn:schemas-microsoft-com:vml" xmlns:wp14="http://schemas.microsoft.com/office/word/2010/wordprocessingDrawing" xmlns:wp="http://schemas.openxmlformats.org/drawingml/2006/wordprocessingDrawing" xmlns:w10="urn:schemas-microsoft-com:office:word" xmlns:w="http://schemas.openxmlformats.org/wordprocessingml/2006/main" xmlns:w14="http://schemas.microsoft.com/office/word/2010/wordml" xmlns:w15="http://schemas.microsoft.com/office/word/2012/wordml" xmlns:w16cex="http://schemas.microsoft.com/office/word/2018/wordml/cex" xmlns:w16cid="http://schemas.microsoft.com/office/word/2016/wordml/cid" xmlns:w16="http://schemas.microsoft.com/office/word/2018/wordml" xmlns:w16du="http://schemas.microsoft.com/office/word/2023/wordml/word16du" xmlns:w16sdtdh="http://schemas.microsoft.com/office/word/2020/wordml/sdtdatahash" xmlns:w16sdtfl="http://schemas.microsoft.com/office/word/2024/wordml/sdtformatlock" xmlns:w16se="http://schemas.microsoft.com/office/word/2015/wordml/symex" xmlns:wpg="http://schemas.microsoft.com/office/word/2010/wordprocessingGroup" xmlns:wpi="http://schemas.microsoft.com/office/word/2010/wordprocessingInk" xmlns:wne="http://schemas.microsoft.com/office/word/2006/wordml" xmlns:wps="http://schemas.microsoft.com/office/word/2010/wordprocessingShape" xmlns:a="http://schemas.openxmlformats.org/drawingml/2006/main" xmlns:pic="http://schemas.openxmlformats.org/drawingml/2006/picture" xmlns:a14="http://schemas.microsoft.com/office/drawing/2010/main" mc:Ignorable="w14 w15 w16se w16cid w16 w16cex w16sdtdh w16sdtfl w16du wp14">
   <w:body>
     <w:p>
       <w:pPr>
@@ -332,45 +332,992 @@
           <w:ilvl w:val="0"/>
           <w:numId w:val="5"/>
         </w:numPr>
-      </w:pPr>
-      <w:r>
+        <w:rPr/>
+      </w:pPr>
+      <w:r>
+        <w:rPr/>
         <w:t>Begin structuring responses</w:t>
       </w:r>
       <w:r>
+        <w:rPr/>
         <w:t xml:space="preserve"> tailored</w:t>
       </w:r>
       <w:r>
+        <w:rPr/>
         <w:t xml:space="preserve"> for blind-friendly narration</w:t>
       </w:r>
     </w:p>
     <w:p>
       <w:r>
-        <w:rPr>
-          <w:b/>
-          <w:bCs/>
-          <w:noProof/>
-          <w:sz w:val="32"/>
-          <w:szCs w:val="32"/>
-        </w:rPr>
-        <w:lastRenderedPageBreak/>
+        <w:br w:type="page"/>
+      </w:r>
+    </w:p>
+    <w:p>
+      <w:pPr>
+        <w:spacing w:before="240" w:beforeAutospacing="off" w:after="240" w:afterAutospacing="off"/>
+      </w:pPr>
+      <w:r>
+        <w:rPr>
+          <w:rFonts w:ascii="Aptos" w:hAnsi="Aptos" w:eastAsia="Aptos" w:cs="Aptos"/>
+          <w:b w:val="1"/>
+          <w:bCs w:val="1"/>
+          <w:noProof w:val="0"/>
+          <w:color w:val="000000" w:themeColor="text1" w:themeTint="FF" w:themeShade="FF"/>
+          <w:sz w:val="24"/>
+          <w:szCs w:val="24"/>
+          <w:lang w:val="en-US"/>
+        </w:rPr>
+        <w:t>Date:</w:t>
+      </w:r>
+      <w:r>
+        <w:rPr>
+          <w:rFonts w:ascii="Aptos" w:hAnsi="Aptos" w:eastAsia="Aptos" w:cs="Aptos"/>
+          <w:b w:val="1"/>
+          <w:bCs w:val="1"/>
+          <w:noProof w:val="0"/>
+          <w:color w:val="000000" w:themeColor="text1" w:themeTint="FF" w:themeShade="FF"/>
+          <w:sz w:val="24"/>
+          <w:szCs w:val="24"/>
+          <w:lang w:val="en-US"/>
+        </w:rPr>
+        <w:t> [June 21, 2025]</w:t>
+      </w:r>
+    </w:p>
+    <w:p>
+      <w:pPr>
+        <w:spacing w:before="240" w:beforeAutospacing="off" w:after="240" w:afterAutospacing="off"/>
+      </w:pPr>
+      <w:r>
+        <w:rPr>
+          <w:rFonts w:ascii="Aptos" w:hAnsi="Aptos" w:eastAsia="Aptos" w:cs="Aptos"/>
+          <w:b w:val="1"/>
+          <w:bCs w:val="1"/>
+          <w:noProof w:val="0"/>
+          <w:color w:val="000000" w:themeColor="text1" w:themeTint="FF" w:themeShade="FF"/>
+          <w:sz w:val="24"/>
+          <w:szCs w:val="24"/>
+          <w:lang w:val="en-US"/>
+        </w:rPr>
+        <w:t>Task:</w:t>
+      </w:r>
+      <w:r>
+        <w:br/>
+      </w:r>
+      <w:r>
+        <w:rPr>
+          <w:rFonts w:ascii="Aptos" w:hAnsi="Aptos" w:eastAsia="Aptos" w:cs="Aptos"/>
+          <w:noProof w:val="0"/>
+          <w:color w:val="000000" w:themeColor="text1" w:themeTint="FF" w:themeShade="FF"/>
+          <w:sz w:val="24"/>
+          <w:szCs w:val="24"/>
+          <w:lang w:val="en-US"/>
+        </w:rPr>
+        <w:t xml:space="preserve">Extend pipeline to extract and analyze </w:t>
+      </w:r>
+      <w:r>
+        <w:rPr>
+          <w:rFonts w:ascii="Aptos" w:hAnsi="Aptos" w:eastAsia="Aptos" w:cs="Aptos"/>
+          <w:b w:val="1"/>
+          <w:bCs w:val="1"/>
+          <w:noProof w:val="0"/>
+          <w:color w:val="000000" w:themeColor="text1" w:themeTint="FF" w:themeShade="FF"/>
+          <w:sz w:val="24"/>
+          <w:szCs w:val="24"/>
+          <w:lang w:val="en-US"/>
+        </w:rPr>
+        <w:t>multiple frames</w:t>
+      </w:r>
+      <w:r>
+        <w:rPr>
+          <w:rFonts w:ascii="Aptos" w:hAnsi="Aptos" w:eastAsia="Aptos" w:cs="Aptos"/>
+          <w:noProof w:val="0"/>
+          <w:color w:val="000000" w:themeColor="text1" w:themeTint="FF" w:themeShade="FF"/>
+          <w:sz w:val="24"/>
+          <w:szCs w:val="24"/>
+          <w:lang w:val="en-US"/>
+        </w:rPr>
+        <w:t xml:space="preserve"> (1 per second) from gameplay footage for blind-accessible narration.</w:t>
+      </w:r>
+    </w:p>
+    <w:p>
+      <w:pPr>
+        <w:spacing w:before="240" w:beforeAutospacing="off" w:after="240" w:afterAutospacing="off"/>
+      </w:pPr>
+      <w:r>
+        <w:rPr>
+          <w:rFonts w:ascii="Aptos" w:hAnsi="Aptos" w:eastAsia="Aptos" w:cs="Aptos"/>
+          <w:b w:val="1"/>
+          <w:bCs w:val="1"/>
+          <w:noProof w:val="0"/>
+          <w:color w:val="000000" w:themeColor="text1" w:themeTint="FF" w:themeShade="FF"/>
+          <w:sz w:val="24"/>
+          <w:szCs w:val="24"/>
+          <w:lang w:val="en-US"/>
+        </w:rPr>
+        <w:t>What’s Done Till Date:</w:t>
+      </w:r>
+    </w:p>
+    <w:p>
+      <w:pPr>
+        <w:pStyle w:val="ListParagraph"/>
+        <w:numPr>
+          <w:ilvl w:val="0"/>
+          <w:numId w:val="6"/>
+        </w:numPr>
+        <w:spacing w:before="240" w:beforeAutospacing="off" w:after="240" w:afterAutospacing="off"/>
+        <w:rPr>
+          <w:rFonts w:ascii="Aptos" w:hAnsi="Aptos" w:eastAsia="Aptos" w:cs="Aptos"/>
+          <w:noProof w:val="0"/>
+          <w:color w:val="000000" w:themeColor="text1" w:themeTint="FF" w:themeShade="FF"/>
+          <w:sz w:val="24"/>
+          <w:szCs w:val="24"/>
+          <w:lang w:val="en-US"/>
+        </w:rPr>
+      </w:pPr>
+      <w:r>
+        <w:rPr>
+          <w:rFonts w:ascii="Aptos" w:hAnsi="Aptos" w:eastAsia="Aptos" w:cs="Aptos"/>
+          <w:noProof w:val="0"/>
+          <w:color w:val="000000" w:themeColor="text1" w:themeTint="FF" w:themeShade="FF"/>
+          <w:sz w:val="24"/>
+          <w:szCs w:val="24"/>
+          <w:lang w:val="en-US"/>
+        </w:rPr>
+        <w:t>Implemented extract_frames_every_second() to sample 1 frame/sec from a video</w:t>
+      </w:r>
+    </w:p>
+    <w:p>
+      <w:pPr>
+        <w:pStyle w:val="ListParagraph"/>
+        <w:numPr>
+          <w:ilvl w:val="0"/>
+          <w:numId w:val="6"/>
+        </w:numPr>
+        <w:spacing w:before="240" w:beforeAutospacing="off" w:after="240" w:afterAutospacing="off"/>
+        <w:rPr>
+          <w:rFonts w:ascii="Aptos" w:hAnsi="Aptos" w:eastAsia="Aptos" w:cs="Aptos"/>
+          <w:noProof w:val="0"/>
+          <w:color w:val="000000" w:themeColor="text1" w:themeTint="FF" w:themeShade="FF"/>
+          <w:sz w:val="24"/>
+          <w:szCs w:val="24"/>
+          <w:lang w:val="en-US"/>
+        </w:rPr>
+      </w:pPr>
+      <w:r>
+        <w:rPr>
+          <w:rFonts w:ascii="Aptos" w:hAnsi="Aptos" w:eastAsia="Aptos" w:cs="Aptos"/>
+          <w:noProof w:val="0"/>
+          <w:color w:val="000000" w:themeColor="text1" w:themeTint="FF" w:themeShade="FF"/>
+          <w:sz w:val="24"/>
+          <w:szCs w:val="24"/>
+          <w:lang w:val="en-US"/>
+        </w:rPr>
+        <w:t>Replaced single-frame analysis with a loop that analyzes all extracted frames</w:t>
+      </w:r>
+    </w:p>
+    <w:p>
+      <w:pPr>
+        <w:pStyle w:val="ListParagraph"/>
+        <w:numPr>
+          <w:ilvl w:val="0"/>
+          <w:numId w:val="6"/>
+        </w:numPr>
+        <w:spacing w:before="240" w:beforeAutospacing="off" w:after="240" w:afterAutospacing="off"/>
+        <w:rPr>
+          <w:rFonts w:ascii="Aptos" w:hAnsi="Aptos" w:eastAsia="Aptos" w:cs="Aptos"/>
+          <w:noProof w:val="0"/>
+          <w:color w:val="000000" w:themeColor="text1" w:themeTint="FF" w:themeShade="FF"/>
+          <w:sz w:val="24"/>
+          <w:szCs w:val="24"/>
+          <w:lang w:val="en-US"/>
+        </w:rPr>
+      </w:pPr>
+      <w:r>
+        <w:rPr>
+          <w:rFonts w:ascii="Aptos" w:hAnsi="Aptos" w:eastAsia="Aptos" w:cs="Aptos"/>
+          <w:noProof w:val="0"/>
+          <w:color w:val="000000" w:themeColor="text1" w:themeTint="FF" w:themeShade="FF"/>
+          <w:sz w:val="24"/>
+          <w:szCs w:val="24"/>
+          <w:lang w:val="en-US"/>
+        </w:rPr>
+        <w:t>Sent each frame to GPT-4 Vision with a prompt tailored to blind navigation</w:t>
+      </w:r>
+    </w:p>
+    <w:p>
+      <w:pPr>
+        <w:pStyle w:val="ListParagraph"/>
+        <w:numPr>
+          <w:ilvl w:val="0"/>
+          <w:numId w:val="6"/>
+        </w:numPr>
+        <w:spacing w:before="240" w:beforeAutospacing="off" w:after="240" w:afterAutospacing="off"/>
+        <w:rPr>
+          <w:rFonts w:ascii="Aptos" w:hAnsi="Aptos" w:eastAsia="Aptos" w:cs="Aptos"/>
+          <w:noProof w:val="0"/>
+          <w:color w:val="000000" w:themeColor="text1" w:themeTint="FF" w:themeShade="FF"/>
+          <w:sz w:val="24"/>
+          <w:szCs w:val="24"/>
+          <w:lang w:val="en-US"/>
+        </w:rPr>
+      </w:pPr>
+      <w:r>
+        <w:rPr>
+          <w:rFonts w:ascii="Aptos" w:hAnsi="Aptos" w:eastAsia="Aptos" w:cs="Aptos"/>
+          <w:noProof w:val="0"/>
+          <w:color w:val="000000" w:themeColor="text1" w:themeTint="FF" w:themeShade="FF"/>
+          <w:sz w:val="24"/>
+          <w:szCs w:val="24"/>
+          <w:lang w:val="en-US"/>
+        </w:rPr>
+        <w:t>Printed navigation-focused scene descriptions for each frame</w:t>
+      </w:r>
+    </w:p>
+    <w:p>
+      <w:pPr>
+        <w:pStyle w:val="ListParagraph"/>
+        <w:numPr>
+          <w:ilvl w:val="0"/>
+          <w:numId w:val="6"/>
+        </w:numPr>
+        <w:spacing w:before="240" w:beforeAutospacing="off" w:after="240" w:afterAutospacing="off"/>
+        <w:rPr>
+          <w:rFonts w:ascii="Aptos" w:hAnsi="Aptos" w:eastAsia="Aptos" w:cs="Aptos"/>
+          <w:noProof w:val="0"/>
+          <w:color w:val="000000" w:themeColor="text1" w:themeTint="FF" w:themeShade="FF"/>
+          <w:sz w:val="24"/>
+          <w:szCs w:val="24"/>
+          <w:lang w:val="en-US"/>
+        </w:rPr>
+      </w:pPr>
+      <w:r>
+        <w:rPr>
+          <w:rFonts w:ascii="Aptos" w:hAnsi="Aptos" w:eastAsia="Aptos" w:cs="Aptos"/>
+          <w:noProof w:val="0"/>
+          <w:color w:val="000000" w:themeColor="text1" w:themeTint="FF" w:themeShade="FF"/>
+          <w:sz w:val="24"/>
+          <w:szCs w:val="24"/>
+          <w:lang w:val="en-US"/>
+        </w:rPr>
+        <w:t>Ensured graceful error handling for frame or API failures</w:t>
+      </w:r>
+    </w:p>
+    <w:p>
+      <w:pPr>
+        <w:spacing w:before="240" w:beforeAutospacing="off" w:after="240" w:afterAutospacing="off"/>
+      </w:pPr>
+      <w:r>
+        <w:rPr>
+          <w:rFonts w:ascii="Aptos" w:hAnsi="Aptos" w:eastAsia="Aptos" w:cs="Aptos"/>
+          <w:b w:val="1"/>
+          <w:bCs w:val="1"/>
+          <w:noProof w:val="0"/>
+          <w:color w:val="000000" w:themeColor="text1" w:themeTint="FF" w:themeShade="FF"/>
+          <w:sz w:val="24"/>
+          <w:szCs w:val="24"/>
+          <w:lang w:val="en-US"/>
+        </w:rPr>
+        <w:t>Outcome:</w:t>
+      </w:r>
+    </w:p>
+    <w:p>
+      <w:pPr>
+        <w:pStyle w:val="ListParagraph"/>
+        <w:numPr>
+          <w:ilvl w:val="0"/>
+          <w:numId w:val="7"/>
+        </w:numPr>
+        <w:spacing w:before="240" w:beforeAutospacing="off" w:after="240" w:afterAutospacing="off"/>
+        <w:rPr>
+          <w:rFonts w:ascii="Aptos" w:hAnsi="Aptos" w:eastAsia="Aptos" w:cs="Aptos"/>
+          <w:noProof w:val="0"/>
+          <w:color w:val="000000" w:themeColor="text1" w:themeTint="FF" w:themeShade="FF"/>
+          <w:sz w:val="24"/>
+          <w:szCs w:val="24"/>
+          <w:lang w:val="en-US"/>
+        </w:rPr>
+      </w:pPr>
+      <w:r>
+        <w:rPr>
+          <w:rFonts w:ascii="Aptos" w:hAnsi="Aptos" w:eastAsia="Aptos" w:cs="Aptos"/>
+          <w:noProof w:val="0"/>
+          <w:color w:val="000000" w:themeColor="text1" w:themeTint="FF" w:themeShade="FF"/>
+          <w:sz w:val="24"/>
+          <w:szCs w:val="24"/>
+          <w:lang w:val="en-US"/>
+        </w:rPr>
+        <w:t>Successfully extracted 3 frames from a 2-second sample video</w:t>
+      </w:r>
+    </w:p>
+    <w:p>
+      <w:pPr>
+        <w:pStyle w:val="ListParagraph"/>
+        <w:numPr>
+          <w:ilvl w:val="0"/>
+          <w:numId w:val="7"/>
+        </w:numPr>
+        <w:spacing w:before="240" w:beforeAutospacing="off" w:after="240" w:afterAutospacing="off"/>
+        <w:rPr>
+          <w:rFonts w:ascii="Aptos" w:hAnsi="Aptos" w:eastAsia="Aptos" w:cs="Aptos"/>
+          <w:noProof w:val="0"/>
+          <w:color w:val="000000" w:themeColor="text1" w:themeTint="FF" w:themeShade="FF"/>
+          <w:sz w:val="24"/>
+          <w:szCs w:val="24"/>
+          <w:lang w:val="en-US"/>
+        </w:rPr>
+      </w:pPr>
+      <w:r>
+        <w:rPr>
+          <w:rFonts w:ascii="Aptos" w:hAnsi="Aptos" w:eastAsia="Aptos" w:cs="Aptos"/>
+          <w:noProof w:val="0"/>
+          <w:color w:val="000000" w:themeColor="text1" w:themeTint="FF" w:themeShade="FF"/>
+          <w:sz w:val="24"/>
+          <w:szCs w:val="24"/>
+          <w:lang w:val="en-US"/>
+        </w:rPr>
+        <w:t>Received detailed, per-frame visual descriptions from GPT-4 Vision</w:t>
+      </w:r>
+    </w:p>
+    <w:p>
+      <w:r>
+        <w:br w:type="page"/>
+      </w:r>
+    </w:p>
+    <w:p>
+      <w:pPr>
+        <w:spacing w:before="240" w:beforeAutospacing="off" w:after="240" w:afterAutospacing="off"/>
+      </w:pPr>
+      <w:r>
+        <w:rPr>
+          <w:b w:val="1"/>
+          <w:bCs w:val="1"/>
+          <w:noProof w:val="0"/>
+          <w:color w:val="000000" w:themeColor="text1" w:themeTint="FF" w:themeShade="FF"/>
+          <w:lang w:val="en-US"/>
+        </w:rPr>
+        <w:t>Date:</w:t>
+      </w:r>
+      <w:r>
+        <w:rPr>
+          <w:b w:val="1"/>
+          <w:bCs w:val="1"/>
+          <w:noProof w:val="0"/>
+          <w:color w:val="000000" w:themeColor="text1" w:themeTint="FF" w:themeShade="FF"/>
+          <w:lang w:val="en-US"/>
+        </w:rPr>
+        <w:t> </w:t>
+      </w:r>
+      <w:r>
+        <w:rPr>
+          <w:b w:val="1"/>
+          <w:bCs w:val="1"/>
+          <w:noProof w:val="0"/>
+          <w:color w:val="000000" w:themeColor="text1" w:themeTint="FF" w:themeShade="FF"/>
+          <w:lang w:val="en-US"/>
+        </w:rPr>
+        <w:t>[</w:t>
+      </w:r>
+      <w:r>
+        <w:rPr>
+          <w:b w:val="1"/>
+          <w:bCs w:val="1"/>
+          <w:noProof w:val="0"/>
+          <w:color w:val="000000" w:themeColor="text1" w:themeTint="FF" w:themeShade="FF"/>
+          <w:lang w:val="en-US"/>
+        </w:rPr>
+        <w:t>June 26, 2025</w:t>
+      </w:r>
+      <w:r>
+        <w:rPr>
+          <w:b w:val="1"/>
+          <w:bCs w:val="1"/>
+          <w:noProof w:val="0"/>
+          <w:color w:val="000000" w:themeColor="text1" w:themeTint="FF" w:themeShade="FF"/>
+          <w:lang w:val="en-US"/>
+        </w:rPr>
+        <w:t>]</w:t>
+      </w:r>
+    </w:p>
+    <w:p>
+      <w:pPr>
+        <w:spacing w:before="240" w:beforeAutospacing="off" w:after="240" w:afterAutospacing="off"/>
+      </w:pPr>
+      <w:r>
+        <w:rPr>
+          <w:b w:val="1"/>
+          <w:bCs w:val="1"/>
+          <w:noProof w:val="0"/>
+          <w:color w:val="000000" w:themeColor="text1" w:themeTint="FF" w:themeShade="FF"/>
+          <w:lang w:val="en-US"/>
+        </w:rPr>
+        <w:t>Task:</w:t>
+      </w:r>
+      <w:r>
+        <w:rPr>
+          <w:b w:val="1"/>
+          <w:bCs w:val="1"/>
+          <w:noProof w:val="0"/>
+          <w:color w:val="000000" w:themeColor="text1" w:themeTint="FF" w:themeShade="FF"/>
+          <w:lang w:val="en-US"/>
+        </w:rPr>
+        <w:t xml:space="preserve"> </w:t>
+      </w:r>
+      <w:r>
+        <w:rPr>
+          <w:noProof w:val="0"/>
+          <w:color w:val="000000" w:themeColor="text1" w:themeTint="FF" w:themeShade="FF"/>
+          <w:lang w:val="en-US"/>
+        </w:rPr>
+        <w:t>Refactor the image-to-description pipeline to match real-time interaction: narrate one frame at a time based on player movement.</w:t>
+      </w:r>
+    </w:p>
+    <w:p>
+      <w:pPr>
+        <w:spacing w:before="240" w:beforeAutospacing="off" w:after="240" w:afterAutospacing="off"/>
+      </w:pPr>
+      <w:r>
+        <w:rPr>
+          <w:b w:val="1"/>
+          <w:bCs w:val="1"/>
+          <w:noProof w:val="0"/>
+          <w:color w:val="000000" w:themeColor="text1" w:themeTint="FF" w:themeShade="FF"/>
+          <w:lang w:val="en-US"/>
+        </w:rPr>
+        <w:t>What’s Done Today:</w:t>
+      </w:r>
+    </w:p>
+    <w:p>
+      <w:pPr>
+        <w:pStyle w:val="ListParagraph"/>
+        <w:numPr>
+          <w:ilvl w:val="0"/>
+          <w:numId w:val="10"/>
+        </w:numPr>
+        <w:spacing w:before="240" w:beforeAutospacing="off" w:after="240" w:afterAutospacing="off"/>
+        <w:rPr>
+          <w:noProof w:val="0"/>
+          <w:color w:val="000000" w:themeColor="text1" w:themeTint="FF" w:themeShade="FF"/>
+          <w:lang w:val="en-US"/>
+        </w:rPr>
+      </w:pPr>
+      <w:r>
+        <w:rPr>
+          <w:noProof w:val="0"/>
+          <w:color w:val="000000" w:themeColor="text1" w:themeTint="FF" w:themeShade="FF"/>
+          <w:lang w:val="en-US"/>
+        </w:rPr>
+        <w:t>Replaced batch description of all frames with an interactive loop system: only one frame is described at a time, based on user input.</w:t>
+      </w:r>
+    </w:p>
+    <w:p>
+      <w:pPr>
+        <w:pStyle w:val="ListParagraph"/>
+        <w:numPr>
+          <w:ilvl w:val="0"/>
+          <w:numId w:val="10"/>
+        </w:numPr>
+        <w:spacing w:before="240" w:beforeAutospacing="off" w:after="240" w:afterAutospacing="off"/>
+        <w:rPr>
+          <w:noProof w:val="0"/>
+          <w:color w:val="000000" w:themeColor="text1" w:themeTint="FF" w:themeShade="FF"/>
+          <w:lang w:val="en-US"/>
+        </w:rPr>
+      </w:pPr>
+      <w:r>
+        <w:rPr>
+          <w:noProof w:val="0"/>
+          <w:color w:val="000000" w:themeColor="text1" w:themeTint="FF" w:themeShade="FF"/>
+          <w:lang w:val="en-US"/>
+        </w:rPr>
+        <w:t>Added repeat functionality: players can replay a frame’s narration on demand.</w:t>
+      </w:r>
+    </w:p>
+    <w:p>
+      <w:pPr>
+        <w:pStyle w:val="ListParagraph"/>
+        <w:numPr>
+          <w:ilvl w:val="0"/>
+          <w:numId w:val="10"/>
+        </w:numPr>
+        <w:spacing w:before="240" w:beforeAutospacing="off" w:after="240" w:afterAutospacing="off"/>
+        <w:rPr>
+          <w:noProof w:val="0"/>
+          <w:color w:val="000000" w:themeColor="text1" w:themeTint="FF" w:themeShade="FF"/>
+          <w:lang w:val="en-US"/>
+        </w:rPr>
+      </w:pPr>
+      <w:r>
+        <w:rPr>
+          <w:noProof w:val="0"/>
+          <w:color w:val="000000" w:themeColor="text1" w:themeTint="FF" w:themeShade="FF"/>
+          <w:lang w:val="en-US"/>
+        </w:rPr>
+        <w:t>Cached frame descriptions to avoid redundant API calls and save credits.</w:t>
+      </w:r>
+    </w:p>
+    <w:p>
+      <w:pPr>
+        <w:pStyle w:val="ListParagraph"/>
+        <w:numPr>
+          <w:ilvl w:val="0"/>
+          <w:numId w:val="10"/>
+        </w:numPr>
+        <w:spacing w:before="240" w:beforeAutospacing="off" w:after="240" w:afterAutospacing="off"/>
+        <w:rPr>
+          <w:noProof w:val="0"/>
+          <w:color w:val="000000" w:themeColor="text1" w:themeTint="FF" w:themeShade="FF"/>
+          <w:lang w:val="en-US"/>
+        </w:rPr>
+      </w:pPr>
+      <w:r>
+        <w:rPr>
+          <w:noProof w:val="0"/>
+          <w:color w:val="000000" w:themeColor="text1" w:themeTint="FF" w:themeShade="FF"/>
+          <w:lang w:val="en-US"/>
+        </w:rPr>
+        <w:t>Maintained modularity and error handling from previous version.</w:t>
+      </w:r>
+    </w:p>
+    <w:p>
+      <w:pPr>
+        <w:pStyle w:val="ListParagraph"/>
+        <w:numPr>
+          <w:ilvl w:val="0"/>
+          <w:numId w:val="10"/>
+        </w:numPr>
+        <w:spacing w:before="240" w:beforeAutospacing="off" w:after="240" w:afterAutospacing="off"/>
+        <w:rPr>
+          <w:noProof w:val="0"/>
+          <w:color w:val="000000" w:themeColor="text1" w:themeTint="FF" w:themeShade="FF"/>
+          <w:lang w:val="en-US"/>
+        </w:rPr>
+      </w:pPr>
+      <w:r>
+        <w:rPr>
+          <w:noProof w:val="0"/>
+          <w:color w:val="000000" w:themeColor="text1" w:themeTint="FF" w:themeShade="FF"/>
+          <w:lang w:val="en-US"/>
+        </w:rPr>
+        <w:t>Ensured the interface simulates how blind players would move through frames and receive narration.</w:t>
+      </w:r>
+    </w:p>
+    <w:p>
+      <w:pPr>
+        <w:spacing w:before="240" w:beforeAutospacing="off" w:after="240" w:afterAutospacing="off"/>
+      </w:pPr>
+      <w:r>
+        <w:rPr>
+          <w:b w:val="1"/>
+          <w:bCs w:val="1"/>
+          <w:noProof w:val="0"/>
+          <w:color w:val="000000" w:themeColor="text1" w:themeTint="FF" w:themeShade="FF"/>
+          <w:lang w:val="en-US"/>
+        </w:rPr>
+        <w:t>Outcome:</w:t>
+      </w:r>
+    </w:p>
+    <w:p>
+      <w:pPr>
+        <w:pStyle w:val="ListParagraph"/>
+        <w:numPr>
+          <w:ilvl w:val="0"/>
+          <w:numId w:val="11"/>
+        </w:numPr>
+        <w:spacing w:before="240" w:beforeAutospacing="off" w:after="240" w:afterAutospacing="off"/>
+        <w:rPr>
+          <w:noProof w:val="0"/>
+          <w:color w:val="000000" w:themeColor="text1" w:themeTint="FF" w:themeShade="FF"/>
+          <w:lang w:val="en-US"/>
+        </w:rPr>
+      </w:pPr>
+      <w:r>
+        <w:rPr>
+          <w:noProof w:val="0"/>
+          <w:color w:val="000000" w:themeColor="text1" w:themeTint="FF" w:themeShade="FF"/>
+          <w:lang w:val="en-US"/>
+        </w:rPr>
+        <w:t>The player can now control narration by pressing:</w:t>
+      </w:r>
+    </w:p>
+    <w:p>
+      <w:pPr>
+        <w:pStyle w:val="ListParagraph"/>
+        <w:numPr>
+          <w:ilvl w:val="1"/>
+          <w:numId w:val="11"/>
+        </w:numPr>
+        <w:spacing w:before="240" w:beforeAutospacing="off" w:after="240" w:afterAutospacing="off"/>
+        <w:rPr>
+          <w:noProof w:val="0"/>
+          <w:color w:val="000000" w:themeColor="text1" w:themeTint="FF" w:themeShade="FF"/>
+          <w:lang w:val="en-US"/>
+        </w:rPr>
+      </w:pPr>
+      <w:r>
+        <w:rPr>
+          <w:noProof w:val="0"/>
+          <w:color w:val="000000" w:themeColor="text1" w:themeTint="FF" w:themeShade="FF"/>
+          <w:lang w:val="en-US"/>
+        </w:rPr>
+        <w:t>'n' to move to the next frame</w:t>
+      </w:r>
+    </w:p>
+    <w:p>
+      <w:pPr>
+        <w:pStyle w:val="ListParagraph"/>
+        <w:numPr>
+          <w:ilvl w:val="1"/>
+          <w:numId w:val="11"/>
+        </w:numPr>
+        <w:spacing w:before="240" w:beforeAutospacing="off" w:after="240" w:afterAutospacing="off"/>
+        <w:rPr>
+          <w:noProof w:val="0"/>
+          <w:color w:val="000000" w:themeColor="text1" w:themeTint="FF" w:themeShade="FF"/>
+          <w:lang w:val="en-US"/>
+        </w:rPr>
+      </w:pPr>
+      <w:r>
+        <w:rPr>
+          <w:noProof w:val="0"/>
+          <w:color w:val="000000" w:themeColor="text1" w:themeTint="FF" w:themeShade="FF"/>
+          <w:lang w:val="en-US"/>
+        </w:rPr>
+        <w:t>'r' to replay the current frame</w:t>
+      </w:r>
+    </w:p>
+    <w:p>
+      <w:pPr>
+        <w:pStyle w:val="ListParagraph"/>
+        <w:numPr>
+          <w:ilvl w:val="1"/>
+          <w:numId w:val="11"/>
+        </w:numPr>
+        <w:spacing w:before="240" w:beforeAutospacing="off" w:after="240" w:afterAutospacing="off"/>
+        <w:rPr>
+          <w:noProof w:val="0"/>
+          <w:color w:val="000000" w:themeColor="text1" w:themeTint="FF" w:themeShade="FF"/>
+          <w:lang w:val="en-US"/>
+        </w:rPr>
+      </w:pPr>
+      <w:r>
+        <w:rPr>
+          <w:noProof w:val="0"/>
+          <w:color w:val="000000" w:themeColor="text1" w:themeTint="FF" w:themeShade="FF"/>
+          <w:lang w:val="en-US"/>
+        </w:rPr>
+        <w:t>'q' to exit the loop</w:t>
+      </w:r>
+    </w:p>
+    <w:p>
+      <w:pPr>
+        <w:pStyle w:val="ListParagraph"/>
+        <w:numPr>
+          <w:ilvl w:val="0"/>
+          <w:numId w:val="11"/>
+        </w:numPr>
+        <w:spacing w:before="240" w:beforeAutospacing="off" w:after="240" w:afterAutospacing="off"/>
+        <w:rPr>
+          <w:noProof w:val="0"/>
+          <w:color w:val="000000" w:themeColor="text1" w:themeTint="FF" w:themeShade="FF"/>
+          <w:lang w:val="en-US"/>
+        </w:rPr>
+      </w:pPr>
+      <w:r>
+        <w:rPr>
+          <w:noProof w:val="0"/>
+          <w:color w:val="000000" w:themeColor="text1" w:themeTint="FF" w:themeShade="FF"/>
+          <w:lang w:val="en-US"/>
+        </w:rPr>
+        <w:t>Descriptions are generated or recalled from cache dynamically per input.</w:t>
+      </w:r>
+    </w:p>
+    <w:p>
+      <w:pPr>
+        <w:spacing w:before="240" w:beforeAutospacing="off" w:after="240" w:afterAutospacing="off"/>
+      </w:pPr>
+      <w:r>
+        <w:rPr>
+          <w:b w:val="1"/>
+          <w:bCs w:val="1"/>
+          <w:noProof w:val="0"/>
+          <w:color w:val="000000" w:themeColor="text1" w:themeTint="FF" w:themeShade="FF"/>
+          <w:lang w:val="en-US"/>
+        </w:rPr>
+        <w:t>Possible Next Steps:</w:t>
+      </w:r>
+    </w:p>
+    <w:p>
+      <w:pPr>
+        <w:pStyle w:val="ListParagraph"/>
+        <w:numPr>
+          <w:ilvl w:val="0"/>
+          <w:numId w:val="13"/>
+        </w:numPr>
+        <w:spacing w:before="240" w:beforeAutospacing="off" w:after="240" w:afterAutospacing="off"/>
+        <w:rPr>
+          <w:noProof w:val="0"/>
+          <w:color w:val="000000" w:themeColor="text1" w:themeTint="FF" w:themeShade="FF"/>
+          <w:lang w:val="en-US"/>
+        </w:rPr>
+      </w:pPr>
+      <w:r>
+        <w:rPr>
+          <w:noProof w:val="0"/>
+          <w:color w:val="000000" w:themeColor="text1" w:themeTint="FF" w:themeShade="FF"/>
+          <w:lang w:val="en-US"/>
+        </w:rPr>
+        <w:t>Save cached descriptions to a JSON file to persist across sessions.</w:t>
+      </w:r>
+    </w:p>
+    <w:p>
+      <w:pPr>
+        <w:pStyle w:val="ListParagraph"/>
+        <w:numPr>
+          <w:ilvl w:val="0"/>
+          <w:numId w:val="13"/>
+        </w:numPr>
+        <w:spacing w:before="240" w:beforeAutospacing="off" w:after="240" w:afterAutospacing="off"/>
+        <w:rPr>
+          <w:noProof w:val="0"/>
+          <w:color w:val="000000" w:themeColor="text1" w:themeTint="FF" w:themeShade="FF"/>
+          <w:lang w:val="en-US"/>
+        </w:rPr>
+      </w:pPr>
+      <w:r>
+        <w:rPr>
+          <w:noProof w:val="0"/>
+          <w:color w:val="000000" w:themeColor="text1" w:themeTint="FF" w:themeShade="FF"/>
+          <w:lang w:val="en-US"/>
+        </w:rPr>
+        <w:t>Add support for jumping to a specific frame (e.g., typing 5 skips to frame 5).</w:t>
+      </w:r>
+    </w:p>
+    <w:p>
+      <w:pPr>
+        <w:pStyle w:val="ListParagraph"/>
+        <w:numPr>
+          <w:ilvl w:val="0"/>
+          <w:numId w:val="13"/>
+        </w:numPr>
+        <w:spacing w:before="240" w:beforeAutospacing="off" w:after="240" w:afterAutospacing="off"/>
+        <w:rPr>
+          <w:noProof w:val="0"/>
+          <w:color w:val="000000" w:themeColor="text1" w:themeTint="FF" w:themeShade="FF"/>
+          <w:lang w:val="en-US"/>
+        </w:rPr>
+      </w:pPr>
+      <w:r>
+        <w:rPr>
+          <w:noProof w:val="0"/>
+          <w:color w:val="000000" w:themeColor="text1" w:themeTint="FF" w:themeShade="FF"/>
+          <w:lang w:val="en-US"/>
+        </w:rPr>
+        <w:t xml:space="preserve">Replace all </w:t>
+      </w:r>
+      <w:r>
+        <w:rPr>
+          <w:noProof w:val="0"/>
+          <w:color w:val="000000" w:themeColor="text1" w:themeTint="FF" w:themeShade="FF"/>
+          <w:lang w:val="en-US"/>
+        </w:rPr>
+        <w:t>print(</w:t>
+      </w:r>
+      <w:r>
+        <w:rPr>
+          <w:noProof w:val="0"/>
+          <w:color w:val="000000" w:themeColor="text1" w:themeTint="FF" w:themeShade="FF"/>
+          <w:lang w:val="en-US"/>
+        </w:rPr>
+        <w:t>) statements with logging for better debug and production readiness.</w:t>
+      </w:r>
+    </w:p>
+    <w:p>
+      <w:pPr>
+        <w:pStyle w:val="ListParagraph"/>
+        <w:numPr>
+          <w:ilvl w:val="0"/>
+          <w:numId w:val="13"/>
+        </w:numPr>
+        <w:spacing w:before="240" w:beforeAutospacing="off" w:after="240" w:afterAutospacing="off"/>
+        <w:rPr>
+          <w:noProof w:val="0"/>
+          <w:color w:val="000000" w:themeColor="text1" w:themeTint="FF" w:themeShade="FF"/>
+          <w:lang w:val="en-US"/>
+        </w:rPr>
+      </w:pPr>
+      <w:r>
+        <w:rPr>
+          <w:noProof w:val="0"/>
+          <w:color w:val="000000" w:themeColor="text1" w:themeTint="FF" w:themeShade="FF"/>
+          <w:lang w:val="en-US"/>
+        </w:rPr>
+        <w:t>Implement simple memory so the system remembers if a scene has been visited before</w:t>
+      </w:r>
+      <w:r>
+        <w:rPr>
+          <w:noProof w:val="0"/>
+          <w:color w:val="000000" w:themeColor="text1" w:themeTint="FF" w:themeShade="FF"/>
+          <w:lang w:val="en-US"/>
+        </w:rPr>
+        <w:t xml:space="preserve"> and say something like: "You’ve been here before. This is the hallway with the red door to the north."</w:t>
+      </w:r>
+    </w:p>
+    <w:p>
+      <w:pPr>
+        <w:pStyle w:val="ListParagraph"/>
+        <w:numPr>
+          <w:ilvl w:val="0"/>
+          <w:numId w:val="13"/>
+        </w:numPr>
+        <w:spacing w:before="240" w:beforeAutospacing="off" w:after="240" w:afterAutospacing="off"/>
+        <w:rPr>
+          <w:noProof w:val="0"/>
+          <w:color w:val="000000" w:themeColor="text1" w:themeTint="FF" w:themeShade="FF"/>
+          <w:lang w:val="en-US"/>
+        </w:rPr>
+      </w:pPr>
+      <w:r>
+        <w:rPr>
+          <w:noProof w:val="0"/>
+          <w:color w:val="000000" w:themeColor="text1" w:themeTint="FF" w:themeShade="FF"/>
+          <w:lang w:val="en-US"/>
+        </w:rPr>
+        <w:t>Modularize configuration loading and image format handling (use MIME type detection).</w:t>
+      </w:r>
+    </w:p>
+    <w:p>
+      <w:pPr>
+        <w:pStyle w:val="ListParagraph"/>
+        <w:numPr>
+          <w:ilvl w:val="0"/>
+          <w:numId w:val="13"/>
+        </w:numPr>
+        <w:spacing w:before="240" w:beforeAutospacing="off" w:after="240" w:afterAutospacing="off"/>
+        <w:rPr>
+          <w:noProof w:val="0"/>
+          <w:color w:val="000000" w:themeColor="text1" w:themeTint="FF" w:themeShade="FF"/>
+          <w:sz w:val="24"/>
+          <w:szCs w:val="24"/>
+          <w:lang w:val="en-US"/>
+        </w:rPr>
+      </w:pPr>
+      <w:r>
+        <w:rPr>
+          <w:noProof w:val="0"/>
+          <w:color w:val="000000" w:themeColor="text1" w:themeTint="FF" w:themeShade="FF"/>
+          <w:lang w:val="en-US"/>
+        </w:rPr>
+        <w:t>Later on: Integrate Text-to-Speec</w:t>
+      </w:r>
+      <w:r>
+        <w:rPr>
+          <w:noProof w:val="0"/>
+          <w:color w:val="000000" w:themeColor="text1" w:themeTint="FF" w:themeShade="FF"/>
+          <w:lang w:val="en-US"/>
+        </w:rPr>
+        <w:t>h (DeepG</w:t>
+      </w:r>
+      <w:r>
+        <w:rPr>
+          <w:noProof w:val="0"/>
+          <w:color w:val="000000" w:themeColor="text1" w:themeTint="FF" w:themeShade="FF"/>
+          <w:lang w:val="en-US"/>
+        </w:rPr>
+        <w:t>ram or alternative) for audio narration.</w:t>
+      </w:r>
+    </w:p>
+    <w:p>
+      <w:r>
+        <w:br w:type="page"/>
+      </w:r>
+    </w:p>
+    <w:p>
+      <w:pPr>
+        <w:jc w:val="center"/>
+        <w:rPr>
+          <w:rFonts w:ascii="Aptos" w:hAnsi="Aptos" w:eastAsia="Aptos" w:cs="Aptos"/>
+          <w:b w:val="1"/>
+          <w:bCs w:val="1"/>
+          <w:strike w:val="0"/>
+          <w:dstrike w:val="0"/>
+          <w:noProof w:val="0"/>
+          <w:sz w:val="52"/>
+          <w:szCs w:val="52"/>
+          <w:u w:val="single"/>
+          <w:lang w:val="en-US"/>
+        </w:rPr>
+      </w:pPr>
+      <w:r>
+        <w:rPr>
+          <w:rFonts w:ascii="Aptos" w:hAnsi="Aptos" w:eastAsia="Aptos" w:cs="Aptos"/>
+          <w:b w:val="1"/>
+          <w:bCs w:val="1"/>
+          <w:strike w:val="0"/>
+          <w:dstrike w:val="0"/>
+          <w:noProof w:val="0"/>
+          <w:sz w:val="52"/>
+          <w:szCs w:val="52"/>
+          <w:u w:val="single"/>
+          <w:lang w:val="en-US"/>
+        </w:rPr>
+        <w:t>TESTS</w:t>
+      </w:r>
+    </w:p>
+    <w:p>
+      <w:pPr>
+        <w:jc w:val="center"/>
+        <w:rPr>
+          <w:rFonts w:ascii="Aptos" w:hAnsi="Aptos" w:eastAsia="Aptos" w:cs="Aptos"/>
+          <w:b w:val="1"/>
+          <w:bCs w:val="1"/>
+          <w:strike w:val="0"/>
+          <w:dstrike w:val="0"/>
+          <w:noProof w:val="0"/>
+          <w:sz w:val="40"/>
+          <w:szCs w:val="40"/>
+          <w:u w:val="none"/>
+          <w:lang w:val="en-US"/>
+        </w:rPr>
+      </w:pPr>
+      <w:r>
+        <w:rPr>
+          <w:rFonts w:ascii="Aptos" w:hAnsi="Aptos" w:eastAsia="Aptos" w:cs="Aptos"/>
+          <w:b w:val="1"/>
+          <w:bCs w:val="1"/>
+          <w:strike w:val="0"/>
+          <w:dstrike w:val="0"/>
+          <w:noProof w:val="0"/>
+          <w:sz w:val="40"/>
+          <w:szCs w:val="40"/>
+          <w:u w:val="none"/>
+          <w:lang w:val="en-US"/>
+        </w:rPr>
+        <w:t>Test 1:</w:t>
+      </w:r>
+    </w:p>
+    <w:p>
+      <w:pPr>
+        <w:pStyle w:val="Normal"/>
+      </w:pPr>
+      <w:r>
         <w:drawing>
-          <wp:inline distT="0" distB="0" distL="0" distR="0" wp14:anchorId="50DB1A7B" wp14:editId="0093C8C3">
-            <wp:extent cx="5410200" cy="3048000"/>
+          <wp:inline wp14:editId="01AFCFC8" wp14:anchorId="50DB1A7B">
+            <wp:extent cx="5410198" cy="3048000"/>
             <wp:effectExtent l="0" t="0" r="0" b="0"/>
-            <wp:docPr id="2126696279" name="Picture 3"/>
+            <wp:docPr id="2126696279" name="Picture 3" title=""/>
             <wp:cNvGraphicFramePr>
-              <a:graphicFrameLocks xmlns:a="http://schemas.openxmlformats.org/drawingml/2006/main" noChangeAspect="1"/>
+              <a:graphicFrameLocks noChangeAspect="1"/>
             </wp:cNvGraphicFramePr>
-            <a:graphic xmlns:a="http://schemas.openxmlformats.org/drawingml/2006/main">
+            <a:graphic>
               <a:graphicData uri="http://schemas.openxmlformats.org/drawingml/2006/picture">
-                <pic:pic xmlns:pic="http://schemas.openxmlformats.org/drawingml/2006/picture">
+                <pic:pic>
                   <pic:nvPicPr>
-                    <pic:cNvPr id="2126696279" name="Picture 2126696279" descr="movie::/Users/youssefibrahim/Documents/GMU Research/Research_with_Dr_Yotam_Gingold 2/Frames.mp4"/>
+                    <pic:cNvPr id="0" name="Picture 3"/>
                     <pic:cNvPicPr/>
                   </pic:nvPicPr>
                   <pic:blipFill>
-                    <a:blip r:embed="rId5">
-                      <a:extLst>
+                    <a:blip r:embed="R6ab331f68216494d">
+                      <a:extLst xmlns:a="http://schemas.openxmlformats.org/drawingml/2006/main">
                         <a:ext uri="{28A0092B-C50C-407E-A947-70E740481C1C}">
                           <a14:useLocalDpi xmlns:a14="http://schemas.microsoft.com/office/drawing/2010/main" val="0"/>
                         </a:ext>
@@ -381,9 +1328,9 @@
                     </a:stretch>
                   </pic:blipFill>
                   <pic:spPr>
-                    <a:xfrm>
+                    <a:xfrm rot="0" flipH="0" flipV="0">
                       <a:off x="0" y="0"/>
-                      <a:ext cx="5410200" cy="3048000"/>
+                      <a:ext cx="5410198" cy="3048000"/>
                     </a:xfrm>
                     <a:prstGeom prst="rect">
                       <a:avLst/>
@@ -398,28 +1345,59 @@
     </w:p>
     <w:p/>
     <w:p>
-      <w:r>
-        <w:rPr>
-          <w:b/>
-          <w:bCs/>
+      <w:pPr>
+        <w:rPr>
+          <w:b w:val="1"/>
+          <w:bCs w:val="1"/>
+          <w:u w:val="single"/>
+        </w:rPr>
+      </w:pPr>
+      <w:r>
+        <w:rPr>
+          <w:b w:val="1"/>
+          <w:bCs w:val="1"/>
+          <w:u w:val="single"/>
         </w:rPr>
         <w:t>The Video above</w:t>
       </w:r>
       <w:r>
+        <w:rPr>
+          <w:b w:val="1"/>
+          <w:bCs w:val="1"/>
+          <w:u w:val="single"/>
+        </w:rPr>
         <w:t xml:space="preserve"> was </w:t>
       </w:r>
-      <w:proofErr w:type="gramStart"/>
-      <w:r>
+      <w:r>
+        <w:rPr>
+          <w:b w:val="1"/>
+          <w:bCs w:val="1"/>
+          <w:u w:val="single"/>
+        </w:rPr>
         <w:t>used</w:t>
       </w:r>
-      <w:proofErr w:type="gramEnd"/>
-      <w:r>
+      <w:r>
+        <w:rPr>
+          <w:b w:val="1"/>
+          <w:bCs w:val="1"/>
+          <w:u w:val="single"/>
+        </w:rPr>
         <w:t xml:space="preserve"> and the following description was created</w:t>
       </w:r>
       <w:r>
+        <w:rPr>
+          <w:b w:val="1"/>
+          <w:bCs w:val="1"/>
+          <w:u w:val="single"/>
+        </w:rPr>
         <w:t xml:space="preserve"> by OpenAI vision</w:t>
       </w:r>
       <w:r>
+        <w:rPr>
+          <w:b w:val="1"/>
+          <w:bCs w:val="1"/>
+          <w:u w:val="single"/>
+        </w:rPr>
         <w:t>:</w:t>
       </w:r>
     </w:p>
@@ -515,23 +1493,532 @@
         </w:rPr>
       </w:pPr>
     </w:p>
-    <w:p>
-      <w:pPr>
-        <w:rPr>
-          <w:i/>
-          <w:iCs/>
-        </w:rPr>
-      </w:pPr>
-      <w:r>
-        <w:rPr>
-          <w:i/>
-          <w:iCs/>
-        </w:rPr>
-        <w:t>The player seems to be in a state of readiness, possibly preparing for exploration or a confrontation. The environment suggests anticipation and exploration.</w:t>
+    <w:p w14:noSpellErr="1">
+      <w:pPr>
+        <w:rPr>
+          <w:i w:val="1"/>
+          <w:iCs w:val="1"/>
+        </w:rPr>
+      </w:pPr>
+      <w:r>
+        <w:rPr>
+          <w:i w:val="1"/>
+          <w:iCs w:val="1"/>
+        </w:rPr>
+        <w:t xml:space="preserve">The player </w:t>
+      </w:r>
+      <w:r>
+        <w:rPr>
+          <w:i w:val="1"/>
+          <w:iCs w:val="1"/>
+        </w:rPr>
+        <w:t>seems to be</w:t>
+      </w:r>
+      <w:r>
+        <w:rPr>
+          <w:i w:val="1"/>
+          <w:iCs w:val="1"/>
+        </w:rPr>
+        <w:t xml:space="preserve"> in a state of readiness, </w:t>
+      </w:r>
+      <w:r>
+        <w:rPr>
+          <w:i w:val="1"/>
+          <w:iCs w:val="1"/>
+        </w:rPr>
+        <w:t>possibly preparing</w:t>
+      </w:r>
+      <w:r>
+        <w:rPr>
+          <w:i w:val="1"/>
+          <w:iCs w:val="1"/>
+        </w:rPr>
+        <w:t xml:space="preserve"> for exploration or a confrontation. The environment suggests anticipation and exploration.</w:t>
+      </w:r>
+    </w:p>
+    <w:p>
+      <w:r>
+        <w:br w:type="page"/>
+      </w:r>
+    </w:p>
+    <w:p>
+      <w:pPr>
+        <w:jc w:val="center"/>
+        <w:rPr>
+          <w:rFonts w:ascii="Aptos" w:hAnsi="Aptos" w:eastAsia="Aptos" w:cs="Aptos"/>
+          <w:b w:val="1"/>
+          <w:bCs w:val="1"/>
+          <w:strike w:val="0"/>
+          <w:dstrike w:val="0"/>
+          <w:noProof w:val="0"/>
+          <w:sz w:val="40"/>
+          <w:szCs w:val="40"/>
+          <w:u w:val="none"/>
+          <w:lang w:val="en-US"/>
+        </w:rPr>
+      </w:pPr>
+      <w:r>
+        <w:rPr>
+          <w:rFonts w:ascii="Aptos" w:hAnsi="Aptos" w:eastAsia="Aptos" w:cs="Aptos"/>
+          <w:b w:val="1"/>
+          <w:bCs w:val="1"/>
+          <w:strike w:val="0"/>
+          <w:dstrike w:val="0"/>
+          <w:noProof w:val="0"/>
+          <w:sz w:val="40"/>
+          <w:szCs w:val="40"/>
+          <w:u w:val="none"/>
+          <w:lang w:val="en-US"/>
+        </w:rPr>
+        <w:t>Test 2:</w:t>
+      </w:r>
+    </w:p>
+    <w:p>
+      <w:pPr>
+        <w:rPr>
+          <w:b w:val="1"/>
+          <w:bCs w:val="1"/>
+          <w:i w:val="0"/>
+          <w:iCs w:val="0"/>
+          <w:u w:val="single"/>
+        </w:rPr>
+      </w:pPr>
+      <w:r>
+        <w:drawing>
+          <wp:inline wp14:editId="0453A60E" wp14:anchorId="241ABA4F">
+            <wp:extent cx="1971675" cy="1333134"/>
+            <wp:effectExtent l="0" t="0" r="0" b="0"/>
+            <wp:docPr id="1678048515" name="" title=""/>
+            <wp:cNvGraphicFramePr>
+              <a:graphicFrameLocks noChangeAspect="1"/>
+            </wp:cNvGraphicFramePr>
+            <a:graphic>
+              <a:graphicData uri="http://schemas.openxmlformats.org/drawingml/2006/picture">
+                <pic:pic>
+                  <pic:nvPicPr>
+                    <pic:cNvPr id="0" name=""/>
+                    <pic:cNvPicPr/>
+                  </pic:nvPicPr>
+                  <pic:blipFill>
+                    <a:blip r:embed="R48cd624102e6490e">
+                      <a:extLst>
+                        <a:ext xmlns:a="http://schemas.openxmlformats.org/drawingml/2006/main" uri="{28A0092B-C50C-407E-A947-70E740481C1C}">
+                          <a14:useLocalDpi val="0"/>
+                        </a:ext>
+                      </a:extLst>
+                    </a:blip>
+                    <a:stretch>
+                      <a:fillRect/>
+                    </a:stretch>
+                  </pic:blipFill>
+                  <pic:spPr>
+                    <a:xfrm>
+                      <a:off x="0" y="0"/>
+                      <a:ext cx="1971675" cy="1333134"/>
+                    </a:xfrm>
+                    <a:prstGeom prst="rect">
+                      <a:avLst/>
+                    </a:prstGeom>
+                  </pic:spPr>
+                </pic:pic>
+              </a:graphicData>
+            </a:graphic>
+          </wp:inline>
+        </w:drawing>
+      </w:r>
+      <w:r>
+        <w:drawing>
+          <wp:inline wp14:editId="14149075" wp14:anchorId="2002F1FB">
+            <wp:extent cx="2000250" cy="1324708"/>
+            <wp:effectExtent l="0" t="0" r="0" b="0"/>
+            <wp:docPr id="1261488567" name="" title=""/>
+            <wp:cNvGraphicFramePr>
+              <a:graphicFrameLocks noChangeAspect="1"/>
+            </wp:cNvGraphicFramePr>
+            <a:graphic>
+              <a:graphicData uri="http://schemas.openxmlformats.org/drawingml/2006/picture">
+                <pic:pic>
+                  <pic:nvPicPr>
+                    <pic:cNvPr id="0" name=""/>
+                    <pic:cNvPicPr/>
+                  </pic:nvPicPr>
+                  <pic:blipFill>
+                    <a:blip r:embed="R07b48a18d28d4623">
+                      <a:extLst>
+                        <a:ext xmlns:a="http://schemas.openxmlformats.org/drawingml/2006/main" uri="{28A0092B-C50C-407E-A947-70E740481C1C}">
+                          <a14:useLocalDpi val="0"/>
+                        </a:ext>
+                      </a:extLst>
+                    </a:blip>
+                    <a:stretch>
+                      <a:fillRect/>
+                    </a:stretch>
+                  </pic:blipFill>
+                  <pic:spPr>
+                    <a:xfrm>
+                      <a:off x="0" y="0"/>
+                      <a:ext cx="2000250" cy="1324708"/>
+                    </a:xfrm>
+                    <a:prstGeom prst="rect">
+                      <a:avLst/>
+                    </a:prstGeom>
+                  </pic:spPr>
+                </pic:pic>
+              </a:graphicData>
+            </a:graphic>
+          </wp:inline>
+        </w:drawing>
+      </w:r>
+      <w:r>
+        <w:drawing>
+          <wp:inline wp14:editId="1D0EA98F" wp14:anchorId="2C07D30C">
+            <wp:extent cx="1972734" cy="1348154"/>
+            <wp:effectExtent l="0" t="0" r="0" b="0"/>
+            <wp:docPr id="1511728119" name="" title=""/>
+            <wp:cNvGraphicFramePr>
+              <a:graphicFrameLocks noChangeAspect="1"/>
+            </wp:cNvGraphicFramePr>
+            <a:graphic>
+              <a:graphicData uri="http://schemas.openxmlformats.org/drawingml/2006/picture">
+                <pic:pic>
+                  <pic:nvPicPr>
+                    <pic:cNvPr id="0" name=""/>
+                    <pic:cNvPicPr/>
+                  </pic:nvPicPr>
+                  <pic:blipFill>
+                    <a:blip r:embed="Rced764128cff4eea">
+                      <a:extLst>
+                        <a:ext xmlns:a="http://schemas.openxmlformats.org/drawingml/2006/main" uri="{28A0092B-C50C-407E-A947-70E740481C1C}">
+                          <a14:useLocalDpi val="0"/>
+                        </a:ext>
+                      </a:extLst>
+                    </a:blip>
+                    <a:stretch>
+                      <a:fillRect/>
+                    </a:stretch>
+                  </pic:blipFill>
+                  <pic:spPr>
+                    <a:xfrm>
+                      <a:off x="0" y="0"/>
+                      <a:ext cx="1972734" cy="1348154"/>
+                    </a:xfrm>
+                    <a:prstGeom prst="rect">
+                      <a:avLst/>
+                    </a:prstGeom>
+                  </pic:spPr>
+                </pic:pic>
+              </a:graphicData>
+            </a:graphic>
+          </wp:inline>
+        </w:drawing>
+      </w:r>
+      <w:r>
+        <w:rPr>
+          <w:b w:val="1"/>
+          <w:bCs w:val="1"/>
+          <w:i w:val="0"/>
+          <w:iCs w:val="0"/>
+          <w:u w:val="single"/>
+        </w:rPr>
+        <w:t xml:space="preserve"> </w:t>
+      </w:r>
+      <w:r>
+        <w:rPr>
+          <w:b w:val="1"/>
+          <w:bCs w:val="1"/>
+          <w:i w:val="0"/>
+          <w:iCs w:val="0"/>
+          <w:u w:val="single"/>
+        </w:rPr>
+        <w:t>3 Frames were extracted every second</w:t>
+      </w:r>
+      <w:r>
+        <w:rPr>
+          <w:b w:val="1"/>
+          <w:bCs w:val="1"/>
+          <w:i w:val="0"/>
+          <w:iCs w:val="0"/>
+          <w:u w:val="single"/>
+        </w:rPr>
+        <w:t xml:space="preserve"> (30 FPS) </w:t>
+      </w:r>
+      <w:r>
+        <w:rPr>
+          <w:b w:val="1"/>
+          <w:bCs w:val="1"/>
+          <w:i w:val="0"/>
+          <w:iCs w:val="0"/>
+          <w:u w:val="single"/>
+        </w:rPr>
+        <w:t xml:space="preserve">from the above 2-Second Video from </w:t>
+      </w:r>
+      <w:r>
+        <w:rPr>
+          <w:b w:val="1"/>
+          <w:bCs w:val="1"/>
+          <w:i w:val="0"/>
+          <w:iCs w:val="0"/>
+          <w:u w:val="single"/>
+        </w:rPr>
+        <w:t xml:space="preserve">the game </w:t>
+      </w:r>
+      <w:r>
+        <w:rPr>
+          <w:b w:val="1"/>
+          <w:bCs w:val="1"/>
+          <w:i w:val="0"/>
+          <w:iCs w:val="0"/>
+          <w:u w:val="single"/>
+        </w:rPr>
+        <w:t>The Stanely Parable:</w:t>
+      </w:r>
+    </w:p>
+    <w:p>
+      <w:pPr>
+        <w:pStyle w:val="Normal"/>
+        <w:rPr>
+          <w:i w:val="1"/>
+          <w:iCs w:val="1"/>
+        </w:rPr>
+      </w:pPr>
+      <w:r>
+        <w:rPr>
+          <w:i w:val="1"/>
+          <w:iCs w:val="1"/>
+        </w:rPr>
+        <w:t>Frame 0 (frames/frame_0s.jpg):</w:t>
+      </w:r>
+    </w:p>
+    <w:p>
+      <w:pPr>
+        <w:pStyle w:val="Normal"/>
+      </w:pPr>
+      <w:r>
+        <w:rPr>
+          <w:i w:val="1"/>
+          <w:iCs w:val="1"/>
+        </w:rPr>
+        <w:t xml:space="preserve">You're in a hallway with light beige walls and a brown carpeted floor. On your left, there are two large, bright windows that illuminate the space. Ahead and slightly to your right, there's an open doorway leading into a darker room. The room visible through the door seems to be an office, with a desk partially visible inside. </w:t>
+      </w:r>
+    </w:p>
+    <w:p>
+      <w:pPr>
+        <w:pStyle w:val="Normal"/>
+      </w:pPr>
+      <w:r>
+        <w:rPr>
+          <w:i w:val="1"/>
+          <w:iCs w:val="1"/>
+        </w:rPr>
+        <w:t xml:space="preserve"> </w:t>
+      </w:r>
+    </w:p>
+    <w:p>
+      <w:pPr>
+        <w:pStyle w:val="Normal"/>
+      </w:pPr>
+      <w:r>
+        <w:rPr>
+          <w:i w:val="1"/>
+          <w:iCs w:val="1"/>
+        </w:rPr>
+        <w:t>For navigation, you have two primary options:</w:t>
+      </w:r>
+    </w:p>
+    <w:p>
+      <w:pPr>
+        <w:pStyle w:val="Normal"/>
+      </w:pPr>
+      <w:r>
+        <w:rPr>
+          <w:i w:val="1"/>
+          <w:iCs w:val="1"/>
+        </w:rPr>
+        <w:t>1. Move forward through the open doorway into the office.</w:t>
+      </w:r>
+    </w:p>
+    <w:p>
+      <w:pPr>
+        <w:pStyle w:val="Normal"/>
+      </w:pPr>
+      <w:r>
+        <w:rPr>
+          <w:i w:val="1"/>
+          <w:iCs w:val="1"/>
+        </w:rPr>
+        <w:t>2. Turn around and return to where you came from, as there are no other apparent paths in this hallway.</w:t>
+      </w:r>
+    </w:p>
+    <w:p>
+      <w:pPr>
+        <w:pStyle w:val="Normal"/>
+      </w:pPr>
+      <w:r>
+        <w:rPr>
+          <w:i w:val="1"/>
+          <w:iCs w:val="1"/>
+        </w:rPr>
+        <w:t xml:space="preserve"> </w:t>
+      </w:r>
+    </w:p>
+    <w:p>
+      <w:pPr>
+        <w:pStyle w:val="Normal"/>
+      </w:pPr>
+      <w:r>
+        <w:rPr>
+          <w:i w:val="1"/>
+          <w:iCs w:val="1"/>
+        </w:rPr>
+        <w:t>There aren't any noticeable obstacles in the hallway, so proceeding forward into the office space might be the next step.</w:t>
+      </w:r>
+    </w:p>
+    <w:p>
+      <w:pPr>
+        <w:pStyle w:val="Normal"/>
+      </w:pPr>
+      <w:r>
+        <w:rPr>
+          <w:i w:val="1"/>
+          <w:iCs w:val="1"/>
+        </w:rPr>
+        <w:t xml:space="preserve"> </w:t>
+      </w:r>
+    </w:p>
+    <w:p>
+      <w:pPr>
+        <w:pStyle w:val="Normal"/>
+      </w:pPr>
+      <w:r>
+        <w:rPr>
+          <w:i w:val="1"/>
+          <w:iCs w:val="1"/>
+        </w:rPr>
+        <w:t>Frame 1 (frames/frame_1s.jpg):</w:t>
+      </w:r>
+    </w:p>
+    <w:p>
+      <w:pPr>
+        <w:pStyle w:val="Normal"/>
+      </w:pPr>
+      <w:r>
+        <w:rPr>
+          <w:i w:val="1"/>
+          <w:iCs w:val="1"/>
+        </w:rPr>
+        <w:t>You're in a narrow hallway with pale walls and a low ceiling. There's a bright window to your left, but the primary path leads straight ahead through an open door into a darker room. Inside that room, you can vaguely sense furniture like a table and chairs. The open door suggests you proceed forward into the dimmer room to explore what lies inside. No other visible exits or paths are immediately present in this view.</w:t>
+      </w:r>
+    </w:p>
+    <w:p>
+      <w:pPr>
+        <w:pStyle w:val="Normal"/>
+      </w:pPr>
+      <w:r>
+        <w:rPr>
+          <w:i w:val="1"/>
+          <w:iCs w:val="1"/>
+        </w:rPr>
+        <w:t xml:space="preserve"> </w:t>
+      </w:r>
+    </w:p>
+    <w:p>
+      <w:pPr>
+        <w:pStyle w:val="Normal"/>
+      </w:pPr>
+      <w:r>
+        <w:rPr>
+          <w:i w:val="1"/>
+          <w:iCs w:val="1"/>
+        </w:rPr>
+        <w:t>Frame 2 (frames/frame_2s.jpg):</w:t>
+      </w:r>
+    </w:p>
+    <w:p>
+      <w:pPr>
+        <w:pStyle w:val="Normal"/>
+      </w:pPr>
+      <w:r>
+        <w:rPr>
+          <w:i w:val="1"/>
+          <w:iCs w:val="1"/>
+        </w:rPr>
+        <w:t>In this room, you're standing near a large conference table at the center. There are multiple chairs around the table. The room is dimly lit, but the overhead lights provide some illumination.</w:t>
+      </w:r>
+    </w:p>
+    <w:p>
+      <w:pPr>
+        <w:pStyle w:val="Normal"/>
+      </w:pPr>
+      <w:r>
+        <w:rPr>
+          <w:i w:val="1"/>
+          <w:iCs w:val="1"/>
+        </w:rPr>
+        <w:t xml:space="preserve"> </w:t>
+      </w:r>
+    </w:p>
+    <w:p>
+      <w:pPr>
+        <w:pStyle w:val="Normal"/>
+      </w:pPr>
+      <w:r>
+        <w:rPr>
+          <w:i w:val="1"/>
+          <w:iCs w:val="1"/>
+        </w:rPr>
+        <w:t>To the left side of the room, there's an open door with light coming through, suggesting a path to another area. Consider moving towards and through this door if you're seeking to exit the room or explore further.</w:t>
+      </w:r>
+    </w:p>
+    <w:p>
+      <w:pPr>
+        <w:pStyle w:val="Normal"/>
+      </w:pPr>
+      <w:r>
+        <w:rPr>
+          <w:i w:val="1"/>
+          <w:iCs w:val="1"/>
+        </w:rPr>
+        <w:t xml:space="preserve"> </w:t>
+      </w:r>
+    </w:p>
+    <w:p>
+      <w:pPr>
+        <w:pStyle w:val="Normal"/>
+      </w:pPr>
+      <w:r>
+        <w:rPr>
+          <w:i w:val="1"/>
+          <w:iCs w:val="1"/>
+        </w:rPr>
+        <w:t>Around the walls, there are whiteboards and posters, likely with notes or diagrams on them. These are primarily for informational purposes, so not critical for navigation unless you're seeking specific details from them.</w:t>
+      </w:r>
+    </w:p>
+    <w:p>
+      <w:pPr>
+        <w:pStyle w:val="Normal"/>
+      </w:pPr>
+      <w:r>
+        <w:rPr>
+          <w:i w:val="1"/>
+          <w:iCs w:val="1"/>
+        </w:rPr>
+        <w:t xml:space="preserve"> </w:t>
+      </w:r>
+    </w:p>
+    <w:p>
+      <w:pPr>
+        <w:pStyle w:val="Normal"/>
+      </w:pPr>
+      <w:r>
+        <w:rPr>
+          <w:i w:val="1"/>
+          <w:iCs w:val="1"/>
+        </w:rPr>
+        <w:t>Your primary direction options are towards the open door on your left or staying within the room for closer inspection of details like the whiteboards or table items.</w:t>
       </w:r>
     </w:p>
     <w:sectPr>
-      <w:pgSz w:w="12240" w:h="15840"/>
+      <w:pgSz w:w="12240" w:h="15840" w:orient="portrait"/>
       <w:pgMar w:top="1440" w:right="1440" w:bottom="1440" w:left="1440" w:header="720" w:footer="720" w:gutter="0"/>
       <w:cols w:space="720"/>
       <w:docGrid w:linePitch="360"/>
@@ -542,6 +2029,902 @@
 
 <file path=word/numbering.xml><?xml version="1.0" encoding="utf-8"?>
 <w:numbering xmlns:wpc="http://schemas.microsoft.com/office/word/2010/wordprocessingCanvas" xmlns:cx="http://schemas.microsoft.com/office/drawing/2014/chartex" xmlns:cx1="http://schemas.microsoft.com/office/drawing/2015/9/8/chartex" xmlns:cx2="http://schemas.microsoft.com/office/drawing/2015/10/21/chartex" xmlns:cx3="http://schemas.microsoft.com/office/drawing/2016/5/9/chartex" xmlns:cx4="http://schemas.microsoft.com/office/drawing/2016/5/10/chartex" xmlns:cx5="http://schemas.microsoft.com/office/drawing/2016/5/11/chartex" xmlns:cx6="http://schemas.microsoft.com/office/drawing/2016/5/12/chartex" xmlns:cx7="http://schemas.microsoft.com/office/drawing/2016/5/13/chartex" xmlns:cx8="http://schemas.microsoft.com/office/drawing/2016/5/14/chartex" xmlns:mc="http://schemas.openxmlformats.org/markup-compatibility/2006" xmlns:aink="http://schemas.microsoft.com/office/drawing/2016/ink" xmlns:am3d="http://schemas.microsoft.com/office/drawing/2017/model3d" xmlns:o="urn:schemas-microsoft-com:office:office" xmlns:oel="http://schemas.microsoft.com/office/2019/extlst" xmlns:r="http://schemas.openxmlformats.org/officeDocument/2006/relationships" xmlns:m="http://schemas.openxmlformats.org/officeDocument/2006/math" xmlns:v="urn:schemas-microsoft-com:vml" xmlns:wp14="http://schemas.microsoft.com/office/word/2010/wordprocessingDrawing" xmlns:wp="http://schemas.openxmlformats.org/drawingml/2006/wordprocessingDrawing" xmlns:w10="urn:schemas-microsoft-com:office:word" xmlns:w="http://schemas.openxmlformats.org/wordprocessingml/2006/main" xmlns:w14="http://schemas.microsoft.com/office/word/2010/wordml" xmlns:w15="http://schemas.microsoft.com/office/word/2012/wordml" xmlns:w16cex="http://schemas.microsoft.com/office/word/2018/wordml/cex" xmlns:w16cid="http://schemas.microsoft.com/office/word/2016/wordml/cid" xmlns:w16="http://schemas.microsoft.com/office/word/2018/wordml" xmlns:w16du="http://schemas.microsoft.com/office/word/2023/wordml/word16du" xmlns:w16sdtdh="http://schemas.microsoft.com/office/word/2020/wordml/sdtdatahash" xmlns:w16sdtfl="http://schemas.microsoft.com/office/word/2024/wordml/sdtformatlock" xmlns:w16se="http://schemas.microsoft.com/office/word/2015/wordml/symex" xmlns:wpg="http://schemas.microsoft.com/office/word/2010/wordprocessingGroup" xmlns:wpi="http://schemas.microsoft.com/office/word/2010/wordprocessingInk" xmlns:wne="http://schemas.microsoft.com/office/word/2006/wordml" xmlns:wps="http://schemas.microsoft.com/office/word/2010/wordprocessingShape" mc:Ignorable="w14 w15 w16se w16cid w16 w16cex w16sdtdh w16sdtfl w16du wp14">
+  <w:abstractNum xmlns:w="http://schemas.openxmlformats.org/wordprocessingml/2006/main" w:abstractNumId="12">
+    <w:nsid w:val="6a1d0611"/>
+    <w:multiLevelType xmlns:w="http://schemas.openxmlformats.org/wordprocessingml/2006/main" w:val="hybridMultilevel"/>
+    <w:lvl xmlns:w="http://schemas.openxmlformats.org/wordprocessingml/2006/main" w:ilvl="0">
+      <w:start w:val="1"/>
+      <w:numFmt w:val="bullet"/>
+      <w:lvlText w:val=""/>
+      <w:lvlJc w:val="left"/>
+      <w:pPr>
+        <w:ind w:left="720" w:hanging="360"/>
+      </w:pPr>
+      <w:rPr>
+        <w:rFonts w:hint="default" w:ascii="Symbol" w:hAnsi="Symbol"/>
+      </w:rPr>
+    </w:lvl>
+    <w:lvl xmlns:w="http://schemas.openxmlformats.org/wordprocessingml/2006/main" w:ilvl="1">
+      <w:start w:val="1"/>
+      <w:numFmt w:val="bullet"/>
+      <w:lvlText w:val="o"/>
+      <w:lvlJc w:val="left"/>
+      <w:pPr>
+        <w:ind w:left="1440" w:hanging="360"/>
+      </w:pPr>
+      <w:rPr>
+        <w:rFonts w:hint="default" w:ascii="Courier New" w:hAnsi="Courier New"/>
+      </w:rPr>
+    </w:lvl>
+    <w:lvl xmlns:w="http://schemas.openxmlformats.org/wordprocessingml/2006/main" w:ilvl="2">
+      <w:start w:val="1"/>
+      <w:numFmt w:val="bullet"/>
+      <w:lvlText w:val=""/>
+      <w:lvlJc w:val="left"/>
+      <w:pPr>
+        <w:ind w:left="2160" w:hanging="360"/>
+      </w:pPr>
+      <w:rPr>
+        <w:rFonts w:hint="default" w:ascii="Wingdings" w:hAnsi="Wingdings"/>
+      </w:rPr>
+    </w:lvl>
+    <w:lvl xmlns:w="http://schemas.openxmlformats.org/wordprocessingml/2006/main" w:ilvl="3">
+      <w:start w:val="1"/>
+      <w:numFmt w:val="bullet"/>
+      <w:lvlText w:val=""/>
+      <w:lvlJc w:val="left"/>
+      <w:pPr>
+        <w:ind w:left="2880" w:hanging="360"/>
+      </w:pPr>
+      <w:rPr>
+        <w:rFonts w:hint="default" w:ascii="Symbol" w:hAnsi="Symbol"/>
+      </w:rPr>
+    </w:lvl>
+    <w:lvl xmlns:w="http://schemas.openxmlformats.org/wordprocessingml/2006/main" w:ilvl="4">
+      <w:start w:val="1"/>
+      <w:numFmt w:val="bullet"/>
+      <w:lvlText w:val="o"/>
+      <w:lvlJc w:val="left"/>
+      <w:pPr>
+        <w:ind w:left="3600" w:hanging="360"/>
+      </w:pPr>
+      <w:rPr>
+        <w:rFonts w:hint="default" w:ascii="Courier New" w:hAnsi="Courier New"/>
+      </w:rPr>
+    </w:lvl>
+    <w:lvl xmlns:w="http://schemas.openxmlformats.org/wordprocessingml/2006/main" w:ilvl="5">
+      <w:start w:val="1"/>
+      <w:numFmt w:val="bullet"/>
+      <w:lvlText w:val=""/>
+      <w:lvlJc w:val="left"/>
+      <w:pPr>
+        <w:ind w:left="4320" w:hanging="360"/>
+      </w:pPr>
+      <w:rPr>
+        <w:rFonts w:hint="default" w:ascii="Wingdings" w:hAnsi="Wingdings"/>
+      </w:rPr>
+    </w:lvl>
+    <w:lvl xmlns:w="http://schemas.openxmlformats.org/wordprocessingml/2006/main" w:ilvl="6">
+      <w:start w:val="1"/>
+      <w:numFmt w:val="bullet"/>
+      <w:lvlText w:val=""/>
+      <w:lvlJc w:val="left"/>
+      <w:pPr>
+        <w:ind w:left="5040" w:hanging="360"/>
+      </w:pPr>
+      <w:rPr>
+        <w:rFonts w:hint="default" w:ascii="Symbol" w:hAnsi="Symbol"/>
+      </w:rPr>
+    </w:lvl>
+    <w:lvl xmlns:w="http://schemas.openxmlformats.org/wordprocessingml/2006/main" w:ilvl="7">
+      <w:start w:val="1"/>
+      <w:numFmt w:val="bullet"/>
+      <w:lvlText w:val="o"/>
+      <w:lvlJc w:val="left"/>
+      <w:pPr>
+        <w:ind w:left="5760" w:hanging="360"/>
+      </w:pPr>
+      <w:rPr>
+        <w:rFonts w:hint="default" w:ascii="Courier New" w:hAnsi="Courier New"/>
+      </w:rPr>
+    </w:lvl>
+    <w:lvl xmlns:w="http://schemas.openxmlformats.org/wordprocessingml/2006/main" w:ilvl="8">
+      <w:start w:val="1"/>
+      <w:numFmt w:val="bullet"/>
+      <w:lvlText w:val=""/>
+      <w:lvlJc w:val="left"/>
+      <w:pPr>
+        <w:ind w:left="6480" w:hanging="360"/>
+      </w:pPr>
+      <w:rPr>
+        <w:rFonts w:hint="default" w:ascii="Wingdings" w:hAnsi="Wingdings"/>
+      </w:rPr>
+    </w:lvl>
+  </w:abstractNum>
+  <w:abstractNum xmlns:w="http://schemas.openxmlformats.org/wordprocessingml/2006/main" w:abstractNumId="11">
+    <w:nsid w:val="2c1f48b0"/>
+    <w:multiLevelType xmlns:w="http://schemas.openxmlformats.org/wordprocessingml/2006/main" w:val="hybridMultilevel"/>
+    <w:lvl xmlns:w="http://schemas.openxmlformats.org/wordprocessingml/2006/main" w:ilvl="0">
+      <w:start w:val="1"/>
+      <w:numFmt w:val="bullet"/>
+      <w:lvlText w:val=""/>
+      <w:lvlJc w:val="left"/>
+      <w:pPr>
+        <w:ind w:left="720" w:hanging="360"/>
+      </w:pPr>
+      <w:rPr>
+        <w:rFonts w:hint="default" w:ascii="Symbol" w:hAnsi="Symbol"/>
+      </w:rPr>
+    </w:lvl>
+    <w:lvl xmlns:w="http://schemas.openxmlformats.org/wordprocessingml/2006/main" w:ilvl="1">
+      <w:start w:val="1"/>
+      <w:numFmt w:val="bullet"/>
+      <w:lvlText w:val="o"/>
+      <w:lvlJc w:val="left"/>
+      <w:pPr>
+        <w:ind w:left="1440" w:hanging="360"/>
+      </w:pPr>
+      <w:rPr>
+        <w:rFonts w:hint="default" w:ascii="Courier New" w:hAnsi="Courier New"/>
+      </w:rPr>
+    </w:lvl>
+    <w:lvl xmlns:w="http://schemas.openxmlformats.org/wordprocessingml/2006/main" w:ilvl="2">
+      <w:start w:val="1"/>
+      <w:numFmt w:val="bullet"/>
+      <w:lvlText w:val=""/>
+      <w:lvlJc w:val="left"/>
+      <w:pPr>
+        <w:ind w:left="2160" w:hanging="360"/>
+      </w:pPr>
+      <w:rPr>
+        <w:rFonts w:hint="default" w:ascii="Wingdings" w:hAnsi="Wingdings"/>
+      </w:rPr>
+    </w:lvl>
+    <w:lvl xmlns:w="http://schemas.openxmlformats.org/wordprocessingml/2006/main" w:ilvl="3">
+      <w:start w:val="1"/>
+      <w:numFmt w:val="bullet"/>
+      <w:lvlText w:val=""/>
+      <w:lvlJc w:val="left"/>
+      <w:pPr>
+        <w:ind w:left="2880" w:hanging="360"/>
+      </w:pPr>
+      <w:rPr>
+        <w:rFonts w:hint="default" w:ascii="Symbol" w:hAnsi="Symbol"/>
+      </w:rPr>
+    </w:lvl>
+    <w:lvl xmlns:w="http://schemas.openxmlformats.org/wordprocessingml/2006/main" w:ilvl="4">
+      <w:start w:val="1"/>
+      <w:numFmt w:val="bullet"/>
+      <w:lvlText w:val="o"/>
+      <w:lvlJc w:val="left"/>
+      <w:pPr>
+        <w:ind w:left="3600" w:hanging="360"/>
+      </w:pPr>
+      <w:rPr>
+        <w:rFonts w:hint="default" w:ascii="Courier New" w:hAnsi="Courier New"/>
+      </w:rPr>
+    </w:lvl>
+    <w:lvl xmlns:w="http://schemas.openxmlformats.org/wordprocessingml/2006/main" w:ilvl="5">
+      <w:start w:val="1"/>
+      <w:numFmt w:val="bullet"/>
+      <w:lvlText w:val=""/>
+      <w:lvlJc w:val="left"/>
+      <w:pPr>
+        <w:ind w:left="4320" w:hanging="360"/>
+      </w:pPr>
+      <w:rPr>
+        <w:rFonts w:hint="default" w:ascii="Wingdings" w:hAnsi="Wingdings"/>
+      </w:rPr>
+    </w:lvl>
+    <w:lvl xmlns:w="http://schemas.openxmlformats.org/wordprocessingml/2006/main" w:ilvl="6">
+      <w:start w:val="1"/>
+      <w:numFmt w:val="bullet"/>
+      <w:lvlText w:val=""/>
+      <w:lvlJc w:val="left"/>
+      <w:pPr>
+        <w:ind w:left="5040" w:hanging="360"/>
+      </w:pPr>
+      <w:rPr>
+        <w:rFonts w:hint="default" w:ascii="Symbol" w:hAnsi="Symbol"/>
+      </w:rPr>
+    </w:lvl>
+    <w:lvl xmlns:w="http://schemas.openxmlformats.org/wordprocessingml/2006/main" w:ilvl="7">
+      <w:start w:val="1"/>
+      <w:numFmt w:val="bullet"/>
+      <w:lvlText w:val="o"/>
+      <w:lvlJc w:val="left"/>
+      <w:pPr>
+        <w:ind w:left="5760" w:hanging="360"/>
+      </w:pPr>
+      <w:rPr>
+        <w:rFonts w:hint="default" w:ascii="Courier New" w:hAnsi="Courier New"/>
+      </w:rPr>
+    </w:lvl>
+    <w:lvl xmlns:w="http://schemas.openxmlformats.org/wordprocessingml/2006/main" w:ilvl="8">
+      <w:start w:val="1"/>
+      <w:numFmt w:val="bullet"/>
+      <w:lvlText w:val=""/>
+      <w:lvlJc w:val="left"/>
+      <w:pPr>
+        <w:ind w:left="6480" w:hanging="360"/>
+      </w:pPr>
+      <w:rPr>
+        <w:rFonts w:hint="default" w:ascii="Wingdings" w:hAnsi="Wingdings"/>
+      </w:rPr>
+    </w:lvl>
+  </w:abstractNum>
+  <w:abstractNum xmlns:w="http://schemas.openxmlformats.org/wordprocessingml/2006/main" w:abstractNumId="10">
+    <w:nsid w:val="7a015fae"/>
+    <w:multiLevelType xmlns:w="http://schemas.openxmlformats.org/wordprocessingml/2006/main" w:val="hybridMultilevel"/>
+    <w:lvl xmlns:w="http://schemas.openxmlformats.org/wordprocessingml/2006/main" w:ilvl="0">
+      <w:start w:val="1"/>
+      <w:numFmt w:val="bullet"/>
+      <w:lvlText w:val=""/>
+      <w:lvlJc w:val="left"/>
+      <w:pPr>
+        <w:ind w:left="720" w:hanging="360"/>
+      </w:pPr>
+      <w:rPr>
+        <w:rFonts w:hint="default" w:ascii="Symbol" w:hAnsi="Symbol"/>
+      </w:rPr>
+    </w:lvl>
+    <w:lvl xmlns:w="http://schemas.openxmlformats.org/wordprocessingml/2006/main" w:ilvl="1">
+      <w:start w:val="1"/>
+      <w:numFmt w:val="bullet"/>
+      <w:lvlText w:val="o"/>
+      <w:lvlJc w:val="left"/>
+      <w:pPr>
+        <w:ind w:left="1440" w:hanging="360"/>
+      </w:pPr>
+      <w:rPr>
+        <w:rFonts w:hint="default" w:ascii="Courier New" w:hAnsi="Courier New"/>
+      </w:rPr>
+    </w:lvl>
+    <w:lvl xmlns:w="http://schemas.openxmlformats.org/wordprocessingml/2006/main" w:ilvl="2">
+      <w:start w:val="1"/>
+      <w:numFmt w:val="bullet"/>
+      <w:lvlText w:val=""/>
+      <w:lvlJc w:val="left"/>
+      <w:pPr>
+        <w:ind w:left="2160" w:hanging="360"/>
+      </w:pPr>
+      <w:rPr>
+        <w:rFonts w:hint="default" w:ascii="Wingdings" w:hAnsi="Wingdings"/>
+      </w:rPr>
+    </w:lvl>
+    <w:lvl xmlns:w="http://schemas.openxmlformats.org/wordprocessingml/2006/main" w:ilvl="3">
+      <w:start w:val="1"/>
+      <w:numFmt w:val="bullet"/>
+      <w:lvlText w:val=""/>
+      <w:lvlJc w:val="left"/>
+      <w:pPr>
+        <w:ind w:left="2880" w:hanging="360"/>
+      </w:pPr>
+      <w:rPr>
+        <w:rFonts w:hint="default" w:ascii="Symbol" w:hAnsi="Symbol"/>
+      </w:rPr>
+    </w:lvl>
+    <w:lvl xmlns:w="http://schemas.openxmlformats.org/wordprocessingml/2006/main" w:ilvl="4">
+      <w:start w:val="1"/>
+      <w:numFmt w:val="bullet"/>
+      <w:lvlText w:val="o"/>
+      <w:lvlJc w:val="left"/>
+      <w:pPr>
+        <w:ind w:left="3600" w:hanging="360"/>
+      </w:pPr>
+      <w:rPr>
+        <w:rFonts w:hint="default" w:ascii="Courier New" w:hAnsi="Courier New"/>
+      </w:rPr>
+    </w:lvl>
+    <w:lvl xmlns:w="http://schemas.openxmlformats.org/wordprocessingml/2006/main" w:ilvl="5">
+      <w:start w:val="1"/>
+      <w:numFmt w:val="bullet"/>
+      <w:lvlText w:val=""/>
+      <w:lvlJc w:val="left"/>
+      <w:pPr>
+        <w:ind w:left="4320" w:hanging="360"/>
+      </w:pPr>
+      <w:rPr>
+        <w:rFonts w:hint="default" w:ascii="Wingdings" w:hAnsi="Wingdings"/>
+      </w:rPr>
+    </w:lvl>
+    <w:lvl xmlns:w="http://schemas.openxmlformats.org/wordprocessingml/2006/main" w:ilvl="6">
+      <w:start w:val="1"/>
+      <w:numFmt w:val="bullet"/>
+      <w:lvlText w:val=""/>
+      <w:lvlJc w:val="left"/>
+      <w:pPr>
+        <w:ind w:left="5040" w:hanging="360"/>
+      </w:pPr>
+      <w:rPr>
+        <w:rFonts w:hint="default" w:ascii="Symbol" w:hAnsi="Symbol"/>
+      </w:rPr>
+    </w:lvl>
+    <w:lvl xmlns:w="http://schemas.openxmlformats.org/wordprocessingml/2006/main" w:ilvl="7">
+      <w:start w:val="1"/>
+      <w:numFmt w:val="bullet"/>
+      <w:lvlText w:val="o"/>
+      <w:lvlJc w:val="left"/>
+      <w:pPr>
+        <w:ind w:left="5760" w:hanging="360"/>
+      </w:pPr>
+      <w:rPr>
+        <w:rFonts w:hint="default" w:ascii="Courier New" w:hAnsi="Courier New"/>
+      </w:rPr>
+    </w:lvl>
+    <w:lvl xmlns:w="http://schemas.openxmlformats.org/wordprocessingml/2006/main" w:ilvl="8">
+      <w:start w:val="1"/>
+      <w:numFmt w:val="bullet"/>
+      <w:lvlText w:val=""/>
+      <w:lvlJc w:val="left"/>
+      <w:pPr>
+        <w:ind w:left="6480" w:hanging="360"/>
+      </w:pPr>
+      <w:rPr>
+        <w:rFonts w:hint="default" w:ascii="Wingdings" w:hAnsi="Wingdings"/>
+      </w:rPr>
+    </w:lvl>
+  </w:abstractNum>
+  <w:abstractNum xmlns:w="http://schemas.openxmlformats.org/wordprocessingml/2006/main" w:abstractNumId="9">
+    <w:nsid w:val="7caa4ac6"/>
+    <w:multiLevelType xmlns:w="http://schemas.openxmlformats.org/wordprocessingml/2006/main" w:val="hybridMultilevel"/>
+    <w:lvl xmlns:w="http://schemas.openxmlformats.org/wordprocessingml/2006/main" w:ilvl="0">
+      <w:start w:val="1"/>
+      <w:numFmt w:val="bullet"/>
+      <w:lvlText w:val=""/>
+      <w:lvlJc w:val="left"/>
+      <w:pPr>
+        <w:ind w:left="720" w:hanging="360"/>
+      </w:pPr>
+      <w:rPr>
+        <w:rFonts w:hint="default" w:ascii="Symbol" w:hAnsi="Symbol"/>
+      </w:rPr>
+    </w:lvl>
+    <w:lvl xmlns:w="http://schemas.openxmlformats.org/wordprocessingml/2006/main" w:ilvl="1">
+      <w:start w:val="1"/>
+      <w:numFmt w:val="bullet"/>
+      <w:lvlText w:val="o"/>
+      <w:lvlJc w:val="left"/>
+      <w:pPr>
+        <w:ind w:left="1440" w:hanging="360"/>
+      </w:pPr>
+      <w:rPr>
+        <w:rFonts w:hint="default" w:ascii="Courier New" w:hAnsi="Courier New"/>
+      </w:rPr>
+    </w:lvl>
+    <w:lvl xmlns:w="http://schemas.openxmlformats.org/wordprocessingml/2006/main" w:ilvl="2">
+      <w:start w:val="1"/>
+      <w:numFmt w:val="bullet"/>
+      <w:lvlText w:val=""/>
+      <w:lvlJc w:val="left"/>
+      <w:pPr>
+        <w:ind w:left="2160" w:hanging="360"/>
+      </w:pPr>
+      <w:rPr>
+        <w:rFonts w:hint="default" w:ascii="Wingdings" w:hAnsi="Wingdings"/>
+      </w:rPr>
+    </w:lvl>
+    <w:lvl xmlns:w="http://schemas.openxmlformats.org/wordprocessingml/2006/main" w:ilvl="3">
+      <w:start w:val="1"/>
+      <w:numFmt w:val="bullet"/>
+      <w:lvlText w:val=""/>
+      <w:lvlJc w:val="left"/>
+      <w:pPr>
+        <w:ind w:left="2880" w:hanging="360"/>
+      </w:pPr>
+      <w:rPr>
+        <w:rFonts w:hint="default" w:ascii="Symbol" w:hAnsi="Symbol"/>
+      </w:rPr>
+    </w:lvl>
+    <w:lvl xmlns:w="http://schemas.openxmlformats.org/wordprocessingml/2006/main" w:ilvl="4">
+      <w:start w:val="1"/>
+      <w:numFmt w:val="bullet"/>
+      <w:lvlText w:val="o"/>
+      <w:lvlJc w:val="left"/>
+      <w:pPr>
+        <w:ind w:left="3600" w:hanging="360"/>
+      </w:pPr>
+      <w:rPr>
+        <w:rFonts w:hint="default" w:ascii="Courier New" w:hAnsi="Courier New"/>
+      </w:rPr>
+    </w:lvl>
+    <w:lvl xmlns:w="http://schemas.openxmlformats.org/wordprocessingml/2006/main" w:ilvl="5">
+      <w:start w:val="1"/>
+      <w:numFmt w:val="bullet"/>
+      <w:lvlText w:val=""/>
+      <w:lvlJc w:val="left"/>
+      <w:pPr>
+        <w:ind w:left="4320" w:hanging="360"/>
+      </w:pPr>
+      <w:rPr>
+        <w:rFonts w:hint="default" w:ascii="Wingdings" w:hAnsi="Wingdings"/>
+      </w:rPr>
+    </w:lvl>
+    <w:lvl xmlns:w="http://schemas.openxmlformats.org/wordprocessingml/2006/main" w:ilvl="6">
+      <w:start w:val="1"/>
+      <w:numFmt w:val="bullet"/>
+      <w:lvlText w:val=""/>
+      <w:lvlJc w:val="left"/>
+      <w:pPr>
+        <w:ind w:left="5040" w:hanging="360"/>
+      </w:pPr>
+      <w:rPr>
+        <w:rFonts w:hint="default" w:ascii="Symbol" w:hAnsi="Symbol"/>
+      </w:rPr>
+    </w:lvl>
+    <w:lvl xmlns:w="http://schemas.openxmlformats.org/wordprocessingml/2006/main" w:ilvl="7">
+      <w:start w:val="1"/>
+      <w:numFmt w:val="bullet"/>
+      <w:lvlText w:val="o"/>
+      <w:lvlJc w:val="left"/>
+      <w:pPr>
+        <w:ind w:left="5760" w:hanging="360"/>
+      </w:pPr>
+      <w:rPr>
+        <w:rFonts w:hint="default" w:ascii="Courier New" w:hAnsi="Courier New"/>
+      </w:rPr>
+    </w:lvl>
+    <w:lvl xmlns:w="http://schemas.openxmlformats.org/wordprocessingml/2006/main" w:ilvl="8">
+      <w:start w:val="1"/>
+      <w:numFmt w:val="bullet"/>
+      <w:lvlText w:val=""/>
+      <w:lvlJc w:val="left"/>
+      <w:pPr>
+        <w:ind w:left="6480" w:hanging="360"/>
+      </w:pPr>
+      <w:rPr>
+        <w:rFonts w:hint="default" w:ascii="Wingdings" w:hAnsi="Wingdings"/>
+      </w:rPr>
+    </w:lvl>
+  </w:abstractNum>
+  <w:abstractNum xmlns:w="http://schemas.openxmlformats.org/wordprocessingml/2006/main" w:abstractNumId="8">
+    <w:nsid w:val="7615738a"/>
+    <w:multiLevelType xmlns:w="http://schemas.openxmlformats.org/wordprocessingml/2006/main" w:val="hybridMultilevel"/>
+    <w:lvl xmlns:w="http://schemas.openxmlformats.org/wordprocessingml/2006/main" w:ilvl="0">
+      <w:start w:val="1"/>
+      <w:numFmt w:val="bullet"/>
+      <w:lvlText w:val=""/>
+      <w:lvlJc w:val="left"/>
+      <w:pPr>
+        <w:ind w:left="720" w:hanging="360"/>
+      </w:pPr>
+      <w:rPr>
+        <w:rFonts w:hint="default" w:ascii="Symbol" w:hAnsi="Symbol"/>
+      </w:rPr>
+    </w:lvl>
+    <w:lvl xmlns:w="http://schemas.openxmlformats.org/wordprocessingml/2006/main" w:ilvl="1">
+      <w:start w:val="1"/>
+      <w:numFmt w:val="bullet"/>
+      <w:lvlText w:val="o"/>
+      <w:lvlJc w:val="left"/>
+      <w:pPr>
+        <w:ind w:left="1440" w:hanging="360"/>
+      </w:pPr>
+      <w:rPr>
+        <w:rFonts w:hint="default" w:ascii="Courier New" w:hAnsi="Courier New"/>
+      </w:rPr>
+    </w:lvl>
+    <w:lvl xmlns:w="http://schemas.openxmlformats.org/wordprocessingml/2006/main" w:ilvl="2">
+      <w:start w:val="1"/>
+      <w:numFmt w:val="bullet"/>
+      <w:lvlText w:val=""/>
+      <w:lvlJc w:val="left"/>
+      <w:pPr>
+        <w:ind w:left="2160" w:hanging="360"/>
+      </w:pPr>
+      <w:rPr>
+        <w:rFonts w:hint="default" w:ascii="Wingdings" w:hAnsi="Wingdings"/>
+      </w:rPr>
+    </w:lvl>
+    <w:lvl xmlns:w="http://schemas.openxmlformats.org/wordprocessingml/2006/main" w:ilvl="3">
+      <w:start w:val="1"/>
+      <w:numFmt w:val="bullet"/>
+      <w:lvlText w:val=""/>
+      <w:lvlJc w:val="left"/>
+      <w:pPr>
+        <w:ind w:left="2880" w:hanging="360"/>
+      </w:pPr>
+      <w:rPr>
+        <w:rFonts w:hint="default" w:ascii="Symbol" w:hAnsi="Symbol"/>
+      </w:rPr>
+    </w:lvl>
+    <w:lvl xmlns:w="http://schemas.openxmlformats.org/wordprocessingml/2006/main" w:ilvl="4">
+      <w:start w:val="1"/>
+      <w:numFmt w:val="bullet"/>
+      <w:lvlText w:val="o"/>
+      <w:lvlJc w:val="left"/>
+      <w:pPr>
+        <w:ind w:left="3600" w:hanging="360"/>
+      </w:pPr>
+      <w:rPr>
+        <w:rFonts w:hint="default" w:ascii="Courier New" w:hAnsi="Courier New"/>
+      </w:rPr>
+    </w:lvl>
+    <w:lvl xmlns:w="http://schemas.openxmlformats.org/wordprocessingml/2006/main" w:ilvl="5">
+      <w:start w:val="1"/>
+      <w:numFmt w:val="bullet"/>
+      <w:lvlText w:val=""/>
+      <w:lvlJc w:val="left"/>
+      <w:pPr>
+        <w:ind w:left="4320" w:hanging="360"/>
+      </w:pPr>
+      <w:rPr>
+        <w:rFonts w:hint="default" w:ascii="Wingdings" w:hAnsi="Wingdings"/>
+      </w:rPr>
+    </w:lvl>
+    <w:lvl xmlns:w="http://schemas.openxmlformats.org/wordprocessingml/2006/main" w:ilvl="6">
+      <w:start w:val="1"/>
+      <w:numFmt w:val="bullet"/>
+      <w:lvlText w:val=""/>
+      <w:lvlJc w:val="left"/>
+      <w:pPr>
+        <w:ind w:left="5040" w:hanging="360"/>
+      </w:pPr>
+      <w:rPr>
+        <w:rFonts w:hint="default" w:ascii="Symbol" w:hAnsi="Symbol"/>
+      </w:rPr>
+    </w:lvl>
+    <w:lvl xmlns:w="http://schemas.openxmlformats.org/wordprocessingml/2006/main" w:ilvl="7">
+      <w:start w:val="1"/>
+      <w:numFmt w:val="bullet"/>
+      <w:lvlText w:val="o"/>
+      <w:lvlJc w:val="left"/>
+      <w:pPr>
+        <w:ind w:left="5760" w:hanging="360"/>
+      </w:pPr>
+      <w:rPr>
+        <w:rFonts w:hint="default" w:ascii="Courier New" w:hAnsi="Courier New"/>
+      </w:rPr>
+    </w:lvl>
+    <w:lvl xmlns:w="http://schemas.openxmlformats.org/wordprocessingml/2006/main" w:ilvl="8">
+      <w:start w:val="1"/>
+      <w:numFmt w:val="bullet"/>
+      <w:lvlText w:val=""/>
+      <w:lvlJc w:val="left"/>
+      <w:pPr>
+        <w:ind w:left="6480" w:hanging="360"/>
+      </w:pPr>
+      <w:rPr>
+        <w:rFonts w:hint="default" w:ascii="Wingdings" w:hAnsi="Wingdings"/>
+      </w:rPr>
+    </w:lvl>
+  </w:abstractNum>
+  <w:abstractNum xmlns:w="http://schemas.openxmlformats.org/wordprocessingml/2006/main" w:abstractNumId="7">
+    <w:nsid w:val="6c40995b"/>
+    <w:multiLevelType xmlns:w="http://schemas.openxmlformats.org/wordprocessingml/2006/main" w:val="hybridMultilevel"/>
+    <w:lvl xmlns:w="http://schemas.openxmlformats.org/wordprocessingml/2006/main" w:ilvl="0">
+      <w:start w:val="1"/>
+      <w:numFmt w:val="bullet"/>
+      <w:lvlText w:val=""/>
+      <w:lvlJc w:val="left"/>
+      <w:pPr>
+        <w:ind w:left="720" w:hanging="360"/>
+      </w:pPr>
+      <w:rPr>
+        <w:rFonts w:hint="default" w:ascii="Symbol" w:hAnsi="Symbol"/>
+      </w:rPr>
+    </w:lvl>
+    <w:lvl xmlns:w="http://schemas.openxmlformats.org/wordprocessingml/2006/main" w:ilvl="1">
+      <w:start w:val="1"/>
+      <w:numFmt w:val="bullet"/>
+      <w:lvlText w:val="o"/>
+      <w:lvlJc w:val="left"/>
+      <w:pPr>
+        <w:ind w:left="1440" w:hanging="360"/>
+      </w:pPr>
+      <w:rPr>
+        <w:rFonts w:hint="default" w:ascii="Courier New" w:hAnsi="Courier New"/>
+      </w:rPr>
+    </w:lvl>
+    <w:lvl xmlns:w="http://schemas.openxmlformats.org/wordprocessingml/2006/main" w:ilvl="2">
+      <w:start w:val="1"/>
+      <w:numFmt w:val="bullet"/>
+      <w:lvlText w:val=""/>
+      <w:lvlJc w:val="left"/>
+      <w:pPr>
+        <w:ind w:left="2160" w:hanging="360"/>
+      </w:pPr>
+      <w:rPr>
+        <w:rFonts w:hint="default" w:ascii="Wingdings" w:hAnsi="Wingdings"/>
+      </w:rPr>
+    </w:lvl>
+    <w:lvl xmlns:w="http://schemas.openxmlformats.org/wordprocessingml/2006/main" w:ilvl="3">
+      <w:start w:val="1"/>
+      <w:numFmt w:val="bullet"/>
+      <w:lvlText w:val=""/>
+      <w:lvlJc w:val="left"/>
+      <w:pPr>
+        <w:ind w:left="2880" w:hanging="360"/>
+      </w:pPr>
+      <w:rPr>
+        <w:rFonts w:hint="default" w:ascii="Symbol" w:hAnsi="Symbol"/>
+      </w:rPr>
+    </w:lvl>
+    <w:lvl xmlns:w="http://schemas.openxmlformats.org/wordprocessingml/2006/main" w:ilvl="4">
+      <w:start w:val="1"/>
+      <w:numFmt w:val="bullet"/>
+      <w:lvlText w:val="o"/>
+      <w:lvlJc w:val="left"/>
+      <w:pPr>
+        <w:ind w:left="3600" w:hanging="360"/>
+      </w:pPr>
+      <w:rPr>
+        <w:rFonts w:hint="default" w:ascii="Courier New" w:hAnsi="Courier New"/>
+      </w:rPr>
+    </w:lvl>
+    <w:lvl xmlns:w="http://schemas.openxmlformats.org/wordprocessingml/2006/main" w:ilvl="5">
+      <w:start w:val="1"/>
+      <w:numFmt w:val="bullet"/>
+      <w:lvlText w:val=""/>
+      <w:lvlJc w:val="left"/>
+      <w:pPr>
+        <w:ind w:left="4320" w:hanging="360"/>
+      </w:pPr>
+      <w:rPr>
+        <w:rFonts w:hint="default" w:ascii="Wingdings" w:hAnsi="Wingdings"/>
+      </w:rPr>
+    </w:lvl>
+    <w:lvl xmlns:w="http://schemas.openxmlformats.org/wordprocessingml/2006/main" w:ilvl="6">
+      <w:start w:val="1"/>
+      <w:numFmt w:val="bullet"/>
+      <w:lvlText w:val=""/>
+      <w:lvlJc w:val="left"/>
+      <w:pPr>
+        <w:ind w:left="5040" w:hanging="360"/>
+      </w:pPr>
+      <w:rPr>
+        <w:rFonts w:hint="default" w:ascii="Symbol" w:hAnsi="Symbol"/>
+      </w:rPr>
+    </w:lvl>
+    <w:lvl xmlns:w="http://schemas.openxmlformats.org/wordprocessingml/2006/main" w:ilvl="7">
+      <w:start w:val="1"/>
+      <w:numFmt w:val="bullet"/>
+      <w:lvlText w:val="o"/>
+      <w:lvlJc w:val="left"/>
+      <w:pPr>
+        <w:ind w:left="5760" w:hanging="360"/>
+      </w:pPr>
+      <w:rPr>
+        <w:rFonts w:hint="default" w:ascii="Courier New" w:hAnsi="Courier New"/>
+      </w:rPr>
+    </w:lvl>
+    <w:lvl xmlns:w="http://schemas.openxmlformats.org/wordprocessingml/2006/main" w:ilvl="8">
+      <w:start w:val="1"/>
+      <w:numFmt w:val="bullet"/>
+      <w:lvlText w:val=""/>
+      <w:lvlJc w:val="left"/>
+      <w:pPr>
+        <w:ind w:left="6480" w:hanging="360"/>
+      </w:pPr>
+      <w:rPr>
+        <w:rFonts w:hint="default" w:ascii="Wingdings" w:hAnsi="Wingdings"/>
+      </w:rPr>
+    </w:lvl>
+  </w:abstractNum>
+  <w:abstractNum xmlns:w="http://schemas.openxmlformats.org/wordprocessingml/2006/main" w:abstractNumId="6">
+    <w:nsid w:val="394f1045"/>
+    <w:multiLevelType xmlns:w="http://schemas.openxmlformats.org/wordprocessingml/2006/main" w:val="hybridMultilevel"/>
+    <w:lvl xmlns:w="http://schemas.openxmlformats.org/wordprocessingml/2006/main" w:ilvl="0">
+      <w:start w:val="1"/>
+      <w:numFmt w:val="bullet"/>
+      <w:lvlText w:val=""/>
+      <w:lvlJc w:val="left"/>
+      <w:pPr>
+        <w:ind w:left="720" w:hanging="360"/>
+      </w:pPr>
+      <w:rPr>
+        <w:rFonts w:hint="default" w:ascii="Symbol" w:hAnsi="Symbol"/>
+      </w:rPr>
+    </w:lvl>
+    <w:lvl xmlns:w="http://schemas.openxmlformats.org/wordprocessingml/2006/main" w:ilvl="1">
+      <w:start w:val="1"/>
+      <w:numFmt w:val="bullet"/>
+      <w:lvlText w:val="o"/>
+      <w:lvlJc w:val="left"/>
+      <w:pPr>
+        <w:ind w:left="1440" w:hanging="360"/>
+      </w:pPr>
+      <w:rPr>
+        <w:rFonts w:hint="default" w:ascii="Courier New" w:hAnsi="Courier New"/>
+      </w:rPr>
+    </w:lvl>
+    <w:lvl xmlns:w="http://schemas.openxmlformats.org/wordprocessingml/2006/main" w:ilvl="2">
+      <w:start w:val="1"/>
+      <w:numFmt w:val="bullet"/>
+      <w:lvlText w:val=""/>
+      <w:lvlJc w:val="left"/>
+      <w:pPr>
+        <w:ind w:left="2160" w:hanging="360"/>
+      </w:pPr>
+      <w:rPr>
+        <w:rFonts w:hint="default" w:ascii="Wingdings" w:hAnsi="Wingdings"/>
+      </w:rPr>
+    </w:lvl>
+    <w:lvl xmlns:w="http://schemas.openxmlformats.org/wordprocessingml/2006/main" w:ilvl="3">
+      <w:start w:val="1"/>
+      <w:numFmt w:val="bullet"/>
+      <w:lvlText w:val=""/>
+      <w:lvlJc w:val="left"/>
+      <w:pPr>
+        <w:ind w:left="2880" w:hanging="360"/>
+      </w:pPr>
+      <w:rPr>
+        <w:rFonts w:hint="default" w:ascii="Symbol" w:hAnsi="Symbol"/>
+      </w:rPr>
+    </w:lvl>
+    <w:lvl xmlns:w="http://schemas.openxmlformats.org/wordprocessingml/2006/main" w:ilvl="4">
+      <w:start w:val="1"/>
+      <w:numFmt w:val="bullet"/>
+      <w:lvlText w:val="o"/>
+      <w:lvlJc w:val="left"/>
+      <w:pPr>
+        <w:ind w:left="3600" w:hanging="360"/>
+      </w:pPr>
+      <w:rPr>
+        <w:rFonts w:hint="default" w:ascii="Courier New" w:hAnsi="Courier New"/>
+      </w:rPr>
+    </w:lvl>
+    <w:lvl xmlns:w="http://schemas.openxmlformats.org/wordprocessingml/2006/main" w:ilvl="5">
+      <w:start w:val="1"/>
+      <w:numFmt w:val="bullet"/>
+      <w:lvlText w:val=""/>
+      <w:lvlJc w:val="left"/>
+      <w:pPr>
+        <w:ind w:left="4320" w:hanging="360"/>
+      </w:pPr>
+      <w:rPr>
+        <w:rFonts w:hint="default" w:ascii="Wingdings" w:hAnsi="Wingdings"/>
+      </w:rPr>
+    </w:lvl>
+    <w:lvl xmlns:w="http://schemas.openxmlformats.org/wordprocessingml/2006/main" w:ilvl="6">
+      <w:start w:val="1"/>
+      <w:numFmt w:val="bullet"/>
+      <w:lvlText w:val=""/>
+      <w:lvlJc w:val="left"/>
+      <w:pPr>
+        <w:ind w:left="5040" w:hanging="360"/>
+      </w:pPr>
+      <w:rPr>
+        <w:rFonts w:hint="default" w:ascii="Symbol" w:hAnsi="Symbol"/>
+      </w:rPr>
+    </w:lvl>
+    <w:lvl xmlns:w="http://schemas.openxmlformats.org/wordprocessingml/2006/main" w:ilvl="7">
+      <w:start w:val="1"/>
+      <w:numFmt w:val="bullet"/>
+      <w:lvlText w:val="o"/>
+      <w:lvlJc w:val="left"/>
+      <w:pPr>
+        <w:ind w:left="5760" w:hanging="360"/>
+      </w:pPr>
+      <w:rPr>
+        <w:rFonts w:hint="default" w:ascii="Courier New" w:hAnsi="Courier New"/>
+      </w:rPr>
+    </w:lvl>
+    <w:lvl xmlns:w="http://schemas.openxmlformats.org/wordprocessingml/2006/main" w:ilvl="8">
+      <w:start w:val="1"/>
+      <w:numFmt w:val="bullet"/>
+      <w:lvlText w:val=""/>
+      <w:lvlJc w:val="left"/>
+      <w:pPr>
+        <w:ind w:left="6480" w:hanging="360"/>
+      </w:pPr>
+      <w:rPr>
+        <w:rFonts w:hint="default" w:ascii="Wingdings" w:hAnsi="Wingdings"/>
+      </w:rPr>
+    </w:lvl>
+  </w:abstractNum>
+  <w:abstractNum xmlns:w="http://schemas.openxmlformats.org/wordprocessingml/2006/main" w:abstractNumId="5">
+    <w:nsid w:val="39402a0e"/>
+    <w:multiLevelType xmlns:w="http://schemas.openxmlformats.org/wordprocessingml/2006/main" w:val="hybridMultilevel"/>
+    <w:lvl xmlns:w="http://schemas.openxmlformats.org/wordprocessingml/2006/main" w:ilvl="0">
+      <w:start w:val="1"/>
+      <w:numFmt w:val="bullet"/>
+      <w:lvlText w:val=""/>
+      <w:lvlJc w:val="left"/>
+      <w:pPr>
+        <w:ind w:left="720" w:hanging="360"/>
+      </w:pPr>
+      <w:rPr>
+        <w:rFonts w:hint="default" w:ascii="Symbol" w:hAnsi="Symbol"/>
+      </w:rPr>
+    </w:lvl>
+    <w:lvl xmlns:w="http://schemas.openxmlformats.org/wordprocessingml/2006/main" w:ilvl="1">
+      <w:start w:val="1"/>
+      <w:numFmt w:val="bullet"/>
+      <w:lvlText w:val="o"/>
+      <w:lvlJc w:val="left"/>
+      <w:pPr>
+        <w:ind w:left="1440" w:hanging="360"/>
+      </w:pPr>
+      <w:rPr>
+        <w:rFonts w:hint="default" w:ascii="Courier New" w:hAnsi="Courier New"/>
+      </w:rPr>
+    </w:lvl>
+    <w:lvl xmlns:w="http://schemas.openxmlformats.org/wordprocessingml/2006/main" w:ilvl="2">
+      <w:start w:val="1"/>
+      <w:numFmt w:val="bullet"/>
+      <w:lvlText w:val=""/>
+      <w:lvlJc w:val="left"/>
+      <w:pPr>
+        <w:ind w:left="2160" w:hanging="360"/>
+      </w:pPr>
+      <w:rPr>
+        <w:rFonts w:hint="default" w:ascii="Wingdings" w:hAnsi="Wingdings"/>
+      </w:rPr>
+    </w:lvl>
+    <w:lvl xmlns:w="http://schemas.openxmlformats.org/wordprocessingml/2006/main" w:ilvl="3">
+      <w:start w:val="1"/>
+      <w:numFmt w:val="bullet"/>
+      <w:lvlText w:val=""/>
+      <w:lvlJc w:val="left"/>
+      <w:pPr>
+        <w:ind w:left="2880" w:hanging="360"/>
+      </w:pPr>
+      <w:rPr>
+        <w:rFonts w:hint="default" w:ascii="Symbol" w:hAnsi="Symbol"/>
+      </w:rPr>
+    </w:lvl>
+    <w:lvl xmlns:w="http://schemas.openxmlformats.org/wordprocessingml/2006/main" w:ilvl="4">
+      <w:start w:val="1"/>
+      <w:numFmt w:val="bullet"/>
+      <w:lvlText w:val="o"/>
+      <w:lvlJc w:val="left"/>
+      <w:pPr>
+        <w:ind w:left="3600" w:hanging="360"/>
+      </w:pPr>
+      <w:rPr>
+        <w:rFonts w:hint="default" w:ascii="Courier New" w:hAnsi="Courier New"/>
+      </w:rPr>
+    </w:lvl>
+    <w:lvl xmlns:w="http://schemas.openxmlformats.org/wordprocessingml/2006/main" w:ilvl="5">
+      <w:start w:val="1"/>
+      <w:numFmt w:val="bullet"/>
+      <w:lvlText w:val=""/>
+      <w:lvlJc w:val="left"/>
+      <w:pPr>
+        <w:ind w:left="4320" w:hanging="360"/>
+      </w:pPr>
+      <w:rPr>
+        <w:rFonts w:hint="default" w:ascii="Wingdings" w:hAnsi="Wingdings"/>
+      </w:rPr>
+    </w:lvl>
+    <w:lvl xmlns:w="http://schemas.openxmlformats.org/wordprocessingml/2006/main" w:ilvl="6">
+      <w:start w:val="1"/>
+      <w:numFmt w:val="bullet"/>
+      <w:lvlText w:val=""/>
+      <w:lvlJc w:val="left"/>
+      <w:pPr>
+        <w:ind w:left="5040" w:hanging="360"/>
+      </w:pPr>
+      <w:rPr>
+        <w:rFonts w:hint="default" w:ascii="Symbol" w:hAnsi="Symbol"/>
+      </w:rPr>
+    </w:lvl>
+    <w:lvl xmlns:w="http://schemas.openxmlformats.org/wordprocessingml/2006/main" w:ilvl="7">
+      <w:start w:val="1"/>
+      <w:numFmt w:val="bullet"/>
+      <w:lvlText w:val="o"/>
+      <w:lvlJc w:val="left"/>
+      <w:pPr>
+        <w:ind w:left="5760" w:hanging="360"/>
+      </w:pPr>
+      <w:rPr>
+        <w:rFonts w:hint="default" w:ascii="Courier New" w:hAnsi="Courier New"/>
+      </w:rPr>
+    </w:lvl>
+    <w:lvl xmlns:w="http://schemas.openxmlformats.org/wordprocessingml/2006/main" w:ilvl="8">
+      <w:start w:val="1"/>
+      <w:numFmt w:val="bullet"/>
+      <w:lvlText w:val=""/>
+      <w:lvlJc w:val="left"/>
+      <w:pPr>
+        <w:ind w:left="6480" w:hanging="360"/>
+      </w:pPr>
+      <w:rPr>
+        <w:rFonts w:hint="default" w:ascii="Wingdings" w:hAnsi="Wingdings"/>
+      </w:rPr>
+    </w:lvl>
+  </w:abstractNum>
   <w:abstractNum w:abstractNumId="0" w15:restartNumberingAfterBreak="0">
     <w:nsid w:val="3F6D6E5F"/>
     <w:multiLevelType w:val="multilevel"/>
@@ -558,7 +2941,7 @@
         <w:ind w:left="720" w:hanging="360"/>
       </w:pPr>
       <w:rPr>
-        <w:rFonts w:ascii="Symbol" w:hAnsi="Symbol" w:hint="default"/>
+        <w:rFonts w:hint="default" w:ascii="Symbol" w:hAnsi="Symbol"/>
         <w:sz w:val="20"/>
       </w:rPr>
     </w:lvl>
@@ -574,7 +2957,7 @@
         <w:ind w:left="1440" w:hanging="360"/>
       </w:pPr>
       <w:rPr>
-        <w:rFonts w:ascii="Courier New" w:hAnsi="Courier New" w:hint="default"/>
+        <w:rFonts w:hint="default" w:ascii="Courier New" w:hAnsi="Courier New"/>
         <w:sz w:val="20"/>
       </w:rPr>
     </w:lvl>
@@ -590,7 +2973,7 @@
         <w:ind w:left="2160" w:hanging="360"/>
       </w:pPr>
       <w:rPr>
-        <w:rFonts w:ascii="Wingdings" w:hAnsi="Wingdings" w:hint="default"/>
+        <w:rFonts w:hint="default" w:ascii="Wingdings" w:hAnsi="Wingdings"/>
         <w:sz w:val="20"/>
       </w:rPr>
     </w:lvl>
@@ -606,7 +2989,7 @@
         <w:ind w:left="2880" w:hanging="360"/>
       </w:pPr>
       <w:rPr>
-        <w:rFonts w:ascii="Wingdings" w:hAnsi="Wingdings" w:hint="default"/>
+        <w:rFonts w:hint="default" w:ascii="Wingdings" w:hAnsi="Wingdings"/>
         <w:sz w:val="20"/>
       </w:rPr>
     </w:lvl>
@@ -622,7 +3005,7 @@
         <w:ind w:left="3600" w:hanging="360"/>
       </w:pPr>
       <w:rPr>
-        <w:rFonts w:ascii="Wingdings" w:hAnsi="Wingdings" w:hint="default"/>
+        <w:rFonts w:hint="default" w:ascii="Wingdings" w:hAnsi="Wingdings"/>
         <w:sz w:val="20"/>
       </w:rPr>
     </w:lvl>
@@ -638,7 +3021,7 @@
         <w:ind w:left="4320" w:hanging="360"/>
       </w:pPr>
       <w:rPr>
-        <w:rFonts w:ascii="Wingdings" w:hAnsi="Wingdings" w:hint="default"/>
+        <w:rFonts w:hint="default" w:ascii="Wingdings" w:hAnsi="Wingdings"/>
         <w:sz w:val="20"/>
       </w:rPr>
     </w:lvl>
@@ -654,7 +3037,7 @@
         <w:ind w:left="5040" w:hanging="360"/>
       </w:pPr>
       <w:rPr>
-        <w:rFonts w:ascii="Wingdings" w:hAnsi="Wingdings" w:hint="default"/>
+        <w:rFonts w:hint="default" w:ascii="Wingdings" w:hAnsi="Wingdings"/>
         <w:sz w:val="20"/>
       </w:rPr>
     </w:lvl>
@@ -670,7 +3053,7 @@
         <w:ind w:left="5760" w:hanging="360"/>
       </w:pPr>
       <w:rPr>
-        <w:rFonts w:ascii="Wingdings" w:hAnsi="Wingdings" w:hint="default"/>
+        <w:rFonts w:hint="default" w:ascii="Wingdings" w:hAnsi="Wingdings"/>
         <w:sz w:val="20"/>
       </w:rPr>
     </w:lvl>
@@ -686,7 +3069,7 @@
         <w:ind w:left="6480" w:hanging="360"/>
       </w:pPr>
       <w:rPr>
-        <w:rFonts w:ascii="Wingdings" w:hAnsi="Wingdings" w:hint="default"/>
+        <w:rFonts w:hint="default" w:ascii="Wingdings" w:hAnsi="Wingdings"/>
         <w:sz w:val="20"/>
       </w:rPr>
     </w:lvl>
@@ -707,7 +3090,7 @@
         <w:ind w:left="720" w:hanging="360"/>
       </w:pPr>
       <w:rPr>
-        <w:rFonts w:ascii="Symbol" w:hAnsi="Symbol" w:hint="default"/>
+        <w:rFonts w:hint="default" w:ascii="Symbol" w:hAnsi="Symbol"/>
         <w:sz w:val="20"/>
       </w:rPr>
     </w:lvl>
@@ -723,7 +3106,7 @@
         <w:ind w:left="1440" w:hanging="360"/>
       </w:pPr>
       <w:rPr>
-        <w:rFonts w:ascii="Courier New" w:hAnsi="Courier New" w:hint="default"/>
+        <w:rFonts w:hint="default" w:ascii="Courier New" w:hAnsi="Courier New"/>
         <w:sz w:val="20"/>
       </w:rPr>
     </w:lvl>
@@ -739,7 +3122,7 @@
         <w:ind w:left="2160" w:hanging="360"/>
       </w:pPr>
       <w:rPr>
-        <w:rFonts w:ascii="Wingdings" w:hAnsi="Wingdings" w:hint="default"/>
+        <w:rFonts w:hint="default" w:ascii="Wingdings" w:hAnsi="Wingdings"/>
         <w:sz w:val="20"/>
       </w:rPr>
     </w:lvl>
@@ -755,7 +3138,7 @@
         <w:ind w:left="2880" w:hanging="360"/>
       </w:pPr>
       <w:rPr>
-        <w:rFonts w:ascii="Wingdings" w:hAnsi="Wingdings" w:hint="default"/>
+        <w:rFonts w:hint="default" w:ascii="Wingdings" w:hAnsi="Wingdings"/>
         <w:sz w:val="20"/>
       </w:rPr>
     </w:lvl>
@@ -771,7 +3154,7 @@
         <w:ind w:left="3600" w:hanging="360"/>
       </w:pPr>
       <w:rPr>
-        <w:rFonts w:ascii="Wingdings" w:hAnsi="Wingdings" w:hint="default"/>
+        <w:rFonts w:hint="default" w:ascii="Wingdings" w:hAnsi="Wingdings"/>
         <w:sz w:val="20"/>
       </w:rPr>
     </w:lvl>
@@ -787,7 +3170,7 @@
         <w:ind w:left="4320" w:hanging="360"/>
       </w:pPr>
       <w:rPr>
-        <w:rFonts w:ascii="Wingdings" w:hAnsi="Wingdings" w:hint="default"/>
+        <w:rFonts w:hint="default" w:ascii="Wingdings" w:hAnsi="Wingdings"/>
         <w:sz w:val="20"/>
       </w:rPr>
     </w:lvl>
@@ -803,7 +3186,7 @@
         <w:ind w:left="5040" w:hanging="360"/>
       </w:pPr>
       <w:rPr>
-        <w:rFonts w:ascii="Wingdings" w:hAnsi="Wingdings" w:hint="default"/>
+        <w:rFonts w:hint="default" w:ascii="Wingdings" w:hAnsi="Wingdings"/>
         <w:sz w:val="20"/>
       </w:rPr>
     </w:lvl>
@@ -819,7 +3202,7 @@
         <w:ind w:left="5760" w:hanging="360"/>
       </w:pPr>
       <w:rPr>
-        <w:rFonts w:ascii="Wingdings" w:hAnsi="Wingdings" w:hint="default"/>
+        <w:rFonts w:hint="default" w:ascii="Wingdings" w:hAnsi="Wingdings"/>
         <w:sz w:val="20"/>
       </w:rPr>
     </w:lvl>
@@ -835,7 +3218,7 @@
         <w:ind w:left="6480" w:hanging="360"/>
       </w:pPr>
       <w:rPr>
-        <w:rFonts w:ascii="Wingdings" w:hAnsi="Wingdings" w:hint="default"/>
+        <w:rFonts w:hint="default" w:ascii="Wingdings" w:hAnsi="Wingdings"/>
         <w:sz w:val="20"/>
       </w:rPr>
     </w:lvl>
@@ -856,7 +3239,7 @@
         <w:ind w:left="720" w:hanging="360"/>
       </w:pPr>
       <w:rPr>
-        <w:rFonts w:ascii="Symbol" w:hAnsi="Symbol" w:hint="default"/>
+        <w:rFonts w:hint="default" w:ascii="Symbol" w:hAnsi="Symbol"/>
         <w:sz w:val="20"/>
       </w:rPr>
     </w:lvl>
@@ -872,7 +3255,7 @@
         <w:ind w:left="1440" w:hanging="360"/>
       </w:pPr>
       <w:rPr>
-        <w:rFonts w:ascii="Courier New" w:hAnsi="Courier New" w:hint="default"/>
+        <w:rFonts w:hint="default" w:ascii="Courier New" w:hAnsi="Courier New"/>
         <w:sz w:val="20"/>
       </w:rPr>
     </w:lvl>
@@ -888,7 +3271,7 @@
         <w:ind w:left="2160" w:hanging="360"/>
       </w:pPr>
       <w:rPr>
-        <w:rFonts w:ascii="Wingdings" w:hAnsi="Wingdings" w:hint="default"/>
+        <w:rFonts w:hint="default" w:ascii="Wingdings" w:hAnsi="Wingdings"/>
         <w:sz w:val="20"/>
       </w:rPr>
     </w:lvl>
@@ -904,7 +3287,7 @@
         <w:ind w:left="2880" w:hanging="360"/>
       </w:pPr>
       <w:rPr>
-        <w:rFonts w:ascii="Wingdings" w:hAnsi="Wingdings" w:hint="default"/>
+        <w:rFonts w:hint="default" w:ascii="Wingdings" w:hAnsi="Wingdings"/>
         <w:sz w:val="20"/>
       </w:rPr>
     </w:lvl>
@@ -920,7 +3303,7 @@
         <w:ind w:left="3600" w:hanging="360"/>
       </w:pPr>
       <w:rPr>
-        <w:rFonts w:ascii="Wingdings" w:hAnsi="Wingdings" w:hint="default"/>
+        <w:rFonts w:hint="default" w:ascii="Wingdings" w:hAnsi="Wingdings"/>
         <w:sz w:val="20"/>
       </w:rPr>
     </w:lvl>
@@ -936,7 +3319,7 @@
         <w:ind w:left="4320" w:hanging="360"/>
       </w:pPr>
       <w:rPr>
-        <w:rFonts w:ascii="Wingdings" w:hAnsi="Wingdings" w:hint="default"/>
+        <w:rFonts w:hint="default" w:ascii="Wingdings" w:hAnsi="Wingdings"/>
         <w:sz w:val="20"/>
       </w:rPr>
     </w:lvl>
@@ -952,7 +3335,7 @@
         <w:ind w:left="5040" w:hanging="360"/>
       </w:pPr>
       <w:rPr>
-        <w:rFonts w:ascii="Wingdings" w:hAnsi="Wingdings" w:hint="default"/>
+        <w:rFonts w:hint="default" w:ascii="Wingdings" w:hAnsi="Wingdings"/>
         <w:sz w:val="20"/>
       </w:rPr>
     </w:lvl>
@@ -968,7 +3351,7 @@
         <w:ind w:left="5760" w:hanging="360"/>
       </w:pPr>
       <w:rPr>
-        <w:rFonts w:ascii="Wingdings" w:hAnsi="Wingdings" w:hint="default"/>
+        <w:rFonts w:hint="default" w:ascii="Wingdings" w:hAnsi="Wingdings"/>
         <w:sz w:val="20"/>
       </w:rPr>
     </w:lvl>
@@ -984,7 +3367,7 @@
         <w:ind w:left="6480" w:hanging="360"/>
       </w:pPr>
       <w:rPr>
-        <w:rFonts w:ascii="Wingdings" w:hAnsi="Wingdings" w:hint="default"/>
+        <w:rFonts w:hint="default" w:ascii="Wingdings" w:hAnsi="Wingdings"/>
         <w:sz w:val="20"/>
       </w:rPr>
     </w:lvl>
@@ -1005,7 +3388,7 @@
         <w:ind w:left="720" w:hanging="360"/>
       </w:pPr>
       <w:rPr>
-        <w:rFonts w:ascii="Symbol" w:hAnsi="Symbol" w:hint="default"/>
+        <w:rFonts w:hint="default" w:ascii="Symbol" w:hAnsi="Symbol"/>
         <w:sz w:val="20"/>
       </w:rPr>
     </w:lvl>
@@ -1021,7 +3404,7 @@
         <w:ind w:left="1440" w:hanging="360"/>
       </w:pPr>
       <w:rPr>
-        <w:rFonts w:ascii="Courier New" w:hAnsi="Courier New" w:hint="default"/>
+        <w:rFonts w:hint="default" w:ascii="Courier New" w:hAnsi="Courier New"/>
         <w:sz w:val="20"/>
       </w:rPr>
     </w:lvl>
@@ -1037,7 +3420,7 @@
         <w:ind w:left="2160" w:hanging="360"/>
       </w:pPr>
       <w:rPr>
-        <w:rFonts w:ascii="Wingdings" w:hAnsi="Wingdings" w:hint="default"/>
+        <w:rFonts w:hint="default" w:ascii="Wingdings" w:hAnsi="Wingdings"/>
         <w:sz w:val="20"/>
       </w:rPr>
     </w:lvl>
@@ -1053,7 +3436,7 @@
         <w:ind w:left="2880" w:hanging="360"/>
       </w:pPr>
       <w:rPr>
-        <w:rFonts w:ascii="Wingdings" w:hAnsi="Wingdings" w:hint="default"/>
+        <w:rFonts w:hint="default" w:ascii="Wingdings" w:hAnsi="Wingdings"/>
         <w:sz w:val="20"/>
       </w:rPr>
     </w:lvl>
@@ -1069,7 +3452,7 @@
         <w:ind w:left="3600" w:hanging="360"/>
       </w:pPr>
       <w:rPr>
-        <w:rFonts w:ascii="Wingdings" w:hAnsi="Wingdings" w:hint="default"/>
+        <w:rFonts w:hint="default" w:ascii="Wingdings" w:hAnsi="Wingdings"/>
         <w:sz w:val="20"/>
       </w:rPr>
     </w:lvl>
@@ -1085,7 +3468,7 @@
         <w:ind w:left="4320" w:hanging="360"/>
       </w:pPr>
       <w:rPr>
-        <w:rFonts w:ascii="Wingdings" w:hAnsi="Wingdings" w:hint="default"/>
+        <w:rFonts w:hint="default" w:ascii="Wingdings" w:hAnsi="Wingdings"/>
         <w:sz w:val="20"/>
       </w:rPr>
     </w:lvl>
@@ -1101,7 +3484,7 @@
         <w:ind w:left="5040" w:hanging="360"/>
       </w:pPr>
       <w:rPr>
-        <w:rFonts w:ascii="Wingdings" w:hAnsi="Wingdings" w:hint="default"/>
+        <w:rFonts w:hint="default" w:ascii="Wingdings" w:hAnsi="Wingdings"/>
         <w:sz w:val="20"/>
       </w:rPr>
     </w:lvl>
@@ -1117,7 +3500,7 @@
         <w:ind w:left="5760" w:hanging="360"/>
       </w:pPr>
       <w:rPr>
-        <w:rFonts w:ascii="Wingdings" w:hAnsi="Wingdings" w:hint="default"/>
+        <w:rFonts w:hint="default" w:ascii="Wingdings" w:hAnsi="Wingdings"/>
         <w:sz w:val="20"/>
       </w:rPr>
     </w:lvl>
@@ -1133,7 +3516,7 @@
         <w:ind w:left="6480" w:hanging="360"/>
       </w:pPr>
       <w:rPr>
-        <w:rFonts w:ascii="Wingdings" w:hAnsi="Wingdings" w:hint="default"/>
+        <w:rFonts w:hint="default" w:ascii="Wingdings" w:hAnsi="Wingdings"/>
         <w:sz w:val="20"/>
       </w:rPr>
     </w:lvl>
@@ -1154,7 +3537,7 @@
         <w:ind w:left="720" w:hanging="360"/>
       </w:pPr>
       <w:rPr>
-        <w:rFonts w:ascii="Symbol" w:hAnsi="Symbol" w:hint="default"/>
+        <w:rFonts w:hint="default" w:ascii="Symbol" w:hAnsi="Symbol"/>
         <w:sz w:val="20"/>
       </w:rPr>
     </w:lvl>
@@ -1170,7 +3553,7 @@
         <w:ind w:left="1440" w:hanging="360"/>
       </w:pPr>
       <w:rPr>
-        <w:rFonts w:ascii="Courier New" w:hAnsi="Courier New" w:hint="default"/>
+        <w:rFonts w:hint="default" w:ascii="Courier New" w:hAnsi="Courier New"/>
         <w:sz w:val="20"/>
       </w:rPr>
     </w:lvl>
@@ -1186,7 +3569,7 @@
         <w:ind w:left="2160" w:hanging="360"/>
       </w:pPr>
       <w:rPr>
-        <w:rFonts w:ascii="Wingdings" w:hAnsi="Wingdings" w:hint="default"/>
+        <w:rFonts w:hint="default" w:ascii="Wingdings" w:hAnsi="Wingdings"/>
         <w:sz w:val="20"/>
       </w:rPr>
     </w:lvl>
@@ -1202,7 +3585,7 @@
         <w:ind w:left="2880" w:hanging="360"/>
       </w:pPr>
       <w:rPr>
-        <w:rFonts w:ascii="Wingdings" w:hAnsi="Wingdings" w:hint="default"/>
+        <w:rFonts w:hint="default" w:ascii="Wingdings" w:hAnsi="Wingdings"/>
         <w:sz w:val="20"/>
       </w:rPr>
     </w:lvl>
@@ -1218,7 +3601,7 @@
         <w:ind w:left="3600" w:hanging="360"/>
       </w:pPr>
       <w:rPr>
-        <w:rFonts w:ascii="Wingdings" w:hAnsi="Wingdings" w:hint="default"/>
+        <w:rFonts w:hint="default" w:ascii="Wingdings" w:hAnsi="Wingdings"/>
         <w:sz w:val="20"/>
       </w:rPr>
     </w:lvl>
@@ -1234,7 +3617,7 @@
         <w:ind w:left="4320" w:hanging="360"/>
       </w:pPr>
       <w:rPr>
-        <w:rFonts w:ascii="Wingdings" w:hAnsi="Wingdings" w:hint="default"/>
+        <w:rFonts w:hint="default" w:ascii="Wingdings" w:hAnsi="Wingdings"/>
         <w:sz w:val="20"/>
       </w:rPr>
     </w:lvl>
@@ -1250,7 +3633,7 @@
         <w:ind w:left="5040" w:hanging="360"/>
       </w:pPr>
       <w:rPr>
-        <w:rFonts w:ascii="Wingdings" w:hAnsi="Wingdings" w:hint="default"/>
+        <w:rFonts w:hint="default" w:ascii="Wingdings" w:hAnsi="Wingdings"/>
         <w:sz w:val="20"/>
       </w:rPr>
     </w:lvl>
@@ -1266,7 +3649,7 @@
         <w:ind w:left="5760" w:hanging="360"/>
       </w:pPr>
       <w:rPr>
-        <w:rFonts w:ascii="Wingdings" w:hAnsi="Wingdings" w:hint="default"/>
+        <w:rFonts w:hint="default" w:ascii="Wingdings" w:hAnsi="Wingdings"/>
         <w:sz w:val="20"/>
       </w:rPr>
     </w:lvl>
@@ -1282,11 +3665,35 @@
         <w:ind w:left="6480" w:hanging="360"/>
       </w:pPr>
       <w:rPr>
-        <w:rFonts w:ascii="Wingdings" w:hAnsi="Wingdings" w:hint="default"/>
+        <w:rFonts w:hint="default" w:ascii="Wingdings" w:hAnsi="Wingdings"/>
         <w:sz w:val="20"/>
       </w:rPr>
     </w:lvl>
   </w:abstractNum>
+  <w:num w:numId="13">
+    <w:abstractNumId w:val="12"/>
+  </w:num>
+  <w:num w:numId="12">
+    <w:abstractNumId w:val="11"/>
+  </w:num>
+  <w:num w:numId="11">
+    <w:abstractNumId w:val="10"/>
+  </w:num>
+  <w:num w:numId="10">
+    <w:abstractNumId w:val="9"/>
+  </w:num>
+  <w:num w:numId="9">
+    <w:abstractNumId w:val="8"/>
+  </w:num>
+  <w:num w:numId="8">
+    <w:abstractNumId w:val="7"/>
+  </w:num>
+  <w:num w:numId="7">
+    <w:abstractNumId w:val="6"/>
+  </w:num>
+  <w:num w:numId="6">
+    <w:abstractNumId w:val="5"/>
+  </w:num>
   <w:num w:numId="1" w16cid:durableId="1744641401">
     <w:abstractNumId w:val="4"/>
   </w:num>
@@ -1310,7 +3717,7 @@
   <w:docDefaults>
     <w:rPrDefault>
       <w:rPr>
-        <w:rFonts w:asciiTheme="minorHAnsi" w:eastAsiaTheme="minorHAnsi" w:hAnsiTheme="minorHAnsi" w:cstheme="minorBidi"/>
+        <w:rFonts w:asciiTheme="minorHAnsi" w:hAnsiTheme="minorHAnsi" w:eastAsiaTheme="minorHAnsi" w:cstheme="minorBidi"/>
         <w:kern w:val="2"/>
         <w:sz w:val="24"/>
         <w:szCs w:val="24"/>
@@ -1327,14 +3734,14 @@
   <w:latentStyles w:defLockedState="0" w:defUIPriority="99" w:defSemiHidden="0" w:defUnhideWhenUsed="0" w:defQFormat="0" w:count="376">
     <w:lsdException w:name="Normal" w:uiPriority="0" w:qFormat="1"/>
     <w:lsdException w:name="heading 1" w:uiPriority="9" w:qFormat="1"/>
-    <w:lsdException w:name="heading 2" w:semiHidden="1" w:uiPriority="9" w:unhideWhenUsed="1" w:qFormat="1"/>
-    <w:lsdException w:name="heading 3" w:semiHidden="1" w:uiPriority="9" w:unhideWhenUsed="1" w:qFormat="1"/>
-    <w:lsdException w:name="heading 4" w:semiHidden="1" w:uiPriority="9" w:unhideWhenUsed="1" w:qFormat="1"/>
-    <w:lsdException w:name="heading 5" w:semiHidden="1" w:uiPriority="9" w:unhideWhenUsed="1" w:qFormat="1"/>
-    <w:lsdException w:name="heading 6" w:semiHidden="1" w:uiPriority="9" w:unhideWhenUsed="1" w:qFormat="1"/>
-    <w:lsdException w:name="heading 7" w:semiHidden="1" w:uiPriority="9" w:unhideWhenUsed="1" w:qFormat="1"/>
-    <w:lsdException w:name="heading 8" w:semiHidden="1" w:uiPriority="9" w:unhideWhenUsed="1" w:qFormat="1"/>
-    <w:lsdException w:name="heading 9" w:semiHidden="1" w:uiPriority="9" w:unhideWhenUsed="1" w:qFormat="1"/>
+    <w:lsdException w:name="heading 2" w:uiPriority="9" w:semiHidden="1" w:unhideWhenUsed="1" w:qFormat="1"/>
+    <w:lsdException w:name="heading 3" w:uiPriority="9" w:semiHidden="1" w:unhideWhenUsed="1" w:qFormat="1"/>
+    <w:lsdException w:name="heading 4" w:uiPriority="9" w:semiHidden="1" w:unhideWhenUsed="1" w:qFormat="1"/>
+    <w:lsdException w:name="heading 5" w:uiPriority="9" w:semiHidden="1" w:unhideWhenUsed="1" w:qFormat="1"/>
+    <w:lsdException w:name="heading 6" w:uiPriority="9" w:semiHidden="1" w:unhideWhenUsed="1" w:qFormat="1"/>
+    <w:lsdException w:name="heading 7" w:uiPriority="9" w:semiHidden="1" w:unhideWhenUsed="1" w:qFormat="1"/>
+    <w:lsdException w:name="heading 8" w:uiPriority="9" w:semiHidden="1" w:unhideWhenUsed="1" w:qFormat="1"/>
+    <w:lsdException w:name="heading 9" w:uiPriority="9" w:semiHidden="1" w:unhideWhenUsed="1" w:qFormat="1"/>
     <w:lsdException w:name="index 1" w:semiHidden="1" w:unhideWhenUsed="1"/>
     <w:lsdException w:name="index 2" w:semiHidden="1" w:unhideWhenUsed="1"/>
     <w:lsdException w:name="index 3" w:semiHidden="1" w:unhideWhenUsed="1"/>
@@ -1344,22 +3751,22 @@
     <w:lsdException w:name="index 7" w:semiHidden="1" w:unhideWhenUsed="1"/>
     <w:lsdException w:name="index 8" w:semiHidden="1" w:unhideWhenUsed="1"/>
     <w:lsdException w:name="index 9" w:semiHidden="1" w:unhideWhenUsed="1"/>
-    <w:lsdException w:name="toc 1" w:semiHidden="1" w:uiPriority="39" w:unhideWhenUsed="1"/>
-    <w:lsdException w:name="toc 2" w:semiHidden="1" w:uiPriority="39" w:unhideWhenUsed="1"/>
-    <w:lsdException w:name="toc 3" w:semiHidden="1" w:uiPriority="39" w:unhideWhenUsed="1"/>
-    <w:lsdException w:name="toc 4" w:semiHidden="1" w:uiPriority="39" w:unhideWhenUsed="1"/>
-    <w:lsdException w:name="toc 5" w:semiHidden="1" w:uiPriority="39" w:unhideWhenUsed="1"/>
-    <w:lsdException w:name="toc 6" w:semiHidden="1" w:uiPriority="39" w:unhideWhenUsed="1"/>
-    <w:lsdException w:name="toc 7" w:semiHidden="1" w:uiPriority="39" w:unhideWhenUsed="1"/>
-    <w:lsdException w:name="toc 8" w:semiHidden="1" w:uiPriority="39" w:unhideWhenUsed="1"/>
-    <w:lsdException w:name="toc 9" w:semiHidden="1" w:uiPriority="39" w:unhideWhenUsed="1"/>
+    <w:lsdException w:name="toc 1" w:uiPriority="39" w:semiHidden="1" w:unhideWhenUsed="1"/>
+    <w:lsdException w:name="toc 2" w:uiPriority="39" w:semiHidden="1" w:unhideWhenUsed="1"/>
+    <w:lsdException w:name="toc 3" w:uiPriority="39" w:semiHidden="1" w:unhideWhenUsed="1"/>
+    <w:lsdException w:name="toc 4" w:uiPriority="39" w:semiHidden="1" w:unhideWhenUsed="1"/>
+    <w:lsdException w:name="toc 5" w:uiPriority="39" w:semiHidden="1" w:unhideWhenUsed="1"/>
+    <w:lsdException w:name="toc 6" w:uiPriority="39" w:semiHidden="1" w:unhideWhenUsed="1"/>
+    <w:lsdException w:name="toc 7" w:uiPriority="39" w:semiHidden="1" w:unhideWhenUsed="1"/>
+    <w:lsdException w:name="toc 8" w:uiPriority="39" w:semiHidden="1" w:unhideWhenUsed="1"/>
+    <w:lsdException w:name="toc 9" w:uiPriority="39" w:semiHidden="1" w:unhideWhenUsed="1"/>
     <w:lsdException w:name="Normal Indent" w:semiHidden="1" w:unhideWhenUsed="1"/>
     <w:lsdException w:name="footnote text" w:semiHidden="1" w:unhideWhenUsed="1"/>
     <w:lsdException w:name="annotation text" w:semiHidden="1" w:unhideWhenUsed="1"/>
     <w:lsdException w:name="header" w:semiHidden="1" w:unhideWhenUsed="1"/>
     <w:lsdException w:name="footer" w:semiHidden="1" w:unhideWhenUsed="1"/>
     <w:lsdException w:name="index heading" w:semiHidden="1" w:unhideWhenUsed="1"/>
-    <w:lsdException w:name="caption" w:semiHidden="1" w:uiPriority="35" w:unhideWhenUsed="1" w:qFormat="1"/>
+    <w:lsdException w:name="caption" w:uiPriority="35" w:semiHidden="1" w:unhideWhenUsed="1" w:qFormat="1"/>
     <w:lsdException w:name="table of figures" w:semiHidden="1" w:unhideWhenUsed="1"/>
     <w:lsdException w:name="envelope address" w:semiHidden="1" w:unhideWhenUsed="1"/>
     <w:lsdException w:name="envelope return" w:semiHidden="1" w:unhideWhenUsed="1"/>
@@ -1390,7 +3797,7 @@
     <w:lsdException w:name="Title" w:uiPriority="10" w:qFormat="1"/>
     <w:lsdException w:name="Closing" w:semiHidden="1" w:unhideWhenUsed="1"/>
     <w:lsdException w:name="Signature" w:semiHidden="1" w:unhideWhenUsed="1"/>
-    <w:lsdException w:name="Default Paragraph Font" w:semiHidden="1" w:uiPriority="1" w:unhideWhenUsed="1"/>
+    <w:lsdException w:name="Default Paragraph Font" w:uiPriority="1" w:semiHidden="1" w:unhideWhenUsed="1"/>
     <w:lsdException w:name="Body Text" w:semiHidden="1" w:unhideWhenUsed="1"/>
     <w:lsdException w:name="Body Text Indent" w:semiHidden="1" w:unhideWhenUsed="1"/>
     <w:lsdException w:name="List Continue" w:semiHidden="1" w:unhideWhenUsed="1"/>
@@ -1590,8 +3997,8 @@
     <w:lsdException w:name="Subtle Reference" w:uiPriority="31" w:qFormat="1"/>
     <w:lsdException w:name="Intense Reference" w:uiPriority="32" w:qFormat="1"/>
     <w:lsdException w:name="Book Title" w:uiPriority="33" w:qFormat="1"/>
-    <w:lsdException w:name="Bibliography" w:semiHidden="1" w:uiPriority="37" w:unhideWhenUsed="1"/>
-    <w:lsdException w:name="TOC Heading" w:semiHidden="1" w:uiPriority="39" w:unhideWhenUsed="1" w:qFormat="1"/>
+    <w:lsdException w:name="Bibliography" w:uiPriority="37" w:semiHidden="1" w:unhideWhenUsed="1"/>
+    <w:lsdException w:name="TOC Heading" w:uiPriority="39" w:semiHidden="1" w:unhideWhenUsed="1" w:qFormat="1"/>
     <w:lsdException w:name="Plain Table 1" w:uiPriority="41"/>
     <w:lsdException w:name="Plain Table 2" w:uiPriority="42"/>
     <w:lsdException w:name="Plain Table 3" w:uiPriority="43"/>
@@ -1702,7 +4109,7 @@
     <w:lsdException w:name="Unresolved Mention" w:semiHidden="1" w:unhideWhenUsed="1"/>
     <w:lsdException w:name="Smart Link" w:semiHidden="1" w:unhideWhenUsed="1"/>
   </w:latentStyles>
-  <w:style w:type="paragraph" w:default="1" w:styleId="Normal">
+  <w:style w:type="paragraph" w:styleId="Normal" w:default="1">
     <w:name w:val="Normal"/>
     <w:qFormat/>
   </w:style>
@@ -1721,7 +4128,7 @@
       <w:outlineLvl w:val="0"/>
     </w:pPr>
     <w:rPr>
-      <w:rFonts w:asciiTheme="majorHAnsi" w:eastAsiaTheme="majorEastAsia" w:hAnsiTheme="majorHAnsi" w:cstheme="majorBidi"/>
+      <w:rFonts w:asciiTheme="majorHAnsi" w:hAnsiTheme="majorHAnsi" w:eastAsiaTheme="majorEastAsia" w:cstheme="majorBidi"/>
       <w:color w:val="0F4761" w:themeColor="accent1" w:themeShade="BF"/>
       <w:sz w:val="40"/>
       <w:szCs w:val="40"/>
@@ -1744,7 +4151,7 @@
       <w:outlineLvl w:val="1"/>
     </w:pPr>
     <w:rPr>
-      <w:rFonts w:asciiTheme="majorHAnsi" w:eastAsiaTheme="majorEastAsia" w:hAnsiTheme="majorHAnsi" w:cstheme="majorBidi"/>
+      <w:rFonts w:asciiTheme="majorHAnsi" w:hAnsiTheme="majorHAnsi" w:eastAsiaTheme="majorEastAsia" w:cstheme="majorBidi"/>
       <w:color w:val="0F4761" w:themeColor="accent1" w:themeShade="BF"/>
       <w:sz w:val="32"/>
       <w:szCs w:val="32"/>
@@ -1905,12 +4312,12 @@
       <w:color w:val="272727" w:themeColor="text1" w:themeTint="D8"/>
     </w:rPr>
   </w:style>
-  <w:style w:type="character" w:default="1" w:styleId="DefaultParagraphFont">
+  <w:style w:type="character" w:styleId="DefaultParagraphFont" w:default="1">
     <w:name w:val="Default Paragraph Font"/>
     <w:uiPriority w:val="1"/>
     <w:unhideWhenUsed/>
   </w:style>
-  <w:style w:type="table" w:default="1" w:styleId="TableNormal">
+  <w:style w:type="table" w:styleId="TableNormal" w:default="1">
     <w:name w:val="Normal Table"/>
     <w:uiPriority w:val="99"/>
     <w:semiHidden/>
@@ -1925,26 +4332,26 @@
       </w:tblCellMar>
     </w:tblPr>
   </w:style>
-  <w:style w:type="numbering" w:default="1" w:styleId="NoList">
+  <w:style w:type="numbering" w:styleId="NoList" w:default="1">
     <w:name w:val="No List"/>
     <w:uiPriority w:val="99"/>
     <w:semiHidden/>
     <w:unhideWhenUsed/>
   </w:style>
-  <w:style w:type="character" w:customStyle="1" w:styleId="Heading1Char">
+  <w:style w:type="character" w:styleId="Heading1Char" w:customStyle="1">
     <w:name w:val="Heading 1 Char"/>
     <w:basedOn w:val="DefaultParagraphFont"/>
     <w:link w:val="Heading1"/>
     <w:uiPriority w:val="9"/>
     <w:rsid w:val="003D5D8E"/>
     <w:rPr>
-      <w:rFonts w:asciiTheme="majorHAnsi" w:eastAsiaTheme="majorEastAsia" w:hAnsiTheme="majorHAnsi" w:cstheme="majorBidi"/>
+      <w:rFonts w:asciiTheme="majorHAnsi" w:hAnsiTheme="majorHAnsi" w:eastAsiaTheme="majorEastAsia" w:cstheme="majorBidi"/>
       <w:color w:val="0F4761" w:themeColor="accent1" w:themeShade="BF"/>
       <w:sz w:val="40"/>
       <w:szCs w:val="40"/>
     </w:rPr>
   </w:style>
-  <w:style w:type="character" w:customStyle="1" w:styleId="Heading2Char">
+  <w:style w:type="character" w:styleId="Heading2Char" w:customStyle="1">
     <w:name w:val="Heading 2 Char"/>
     <w:basedOn w:val="DefaultParagraphFont"/>
     <w:link w:val="Heading2"/>
@@ -1952,13 +4359,13 @@
     <w:semiHidden/>
     <w:rsid w:val="003D5D8E"/>
     <w:rPr>
-      <w:rFonts w:asciiTheme="majorHAnsi" w:eastAsiaTheme="majorEastAsia" w:hAnsiTheme="majorHAnsi" w:cstheme="majorBidi"/>
+      <w:rFonts w:asciiTheme="majorHAnsi" w:hAnsiTheme="majorHAnsi" w:eastAsiaTheme="majorEastAsia" w:cstheme="majorBidi"/>
       <w:color w:val="0F4761" w:themeColor="accent1" w:themeShade="BF"/>
       <w:sz w:val="32"/>
       <w:szCs w:val="32"/>
     </w:rPr>
   </w:style>
-  <w:style w:type="character" w:customStyle="1" w:styleId="Heading3Char">
+  <w:style w:type="character" w:styleId="Heading3Char" w:customStyle="1">
     <w:name w:val="Heading 3 Char"/>
     <w:basedOn w:val="DefaultParagraphFont"/>
     <w:link w:val="Heading3"/>
@@ -1972,7 +4379,7 @@
       <w:szCs w:val="28"/>
     </w:rPr>
   </w:style>
-  <w:style w:type="character" w:customStyle="1" w:styleId="Heading4Char">
+  <w:style w:type="character" w:styleId="Heading4Char" w:customStyle="1">
     <w:name w:val="Heading 4 Char"/>
     <w:basedOn w:val="DefaultParagraphFont"/>
     <w:link w:val="Heading4"/>
@@ -1986,7 +4393,7 @@
       <w:color w:val="0F4761" w:themeColor="accent1" w:themeShade="BF"/>
     </w:rPr>
   </w:style>
-  <w:style w:type="character" w:customStyle="1" w:styleId="Heading5Char">
+  <w:style w:type="character" w:styleId="Heading5Char" w:customStyle="1">
     <w:name w:val="Heading 5 Char"/>
     <w:basedOn w:val="DefaultParagraphFont"/>
     <w:link w:val="Heading5"/>
@@ -1998,7 +4405,7 @@
       <w:color w:val="0F4761" w:themeColor="accent1" w:themeShade="BF"/>
     </w:rPr>
   </w:style>
-  <w:style w:type="character" w:customStyle="1" w:styleId="Heading6Char">
+  <w:style w:type="character" w:styleId="Heading6Char" w:customStyle="1">
     <w:name w:val="Heading 6 Char"/>
     <w:basedOn w:val="DefaultParagraphFont"/>
     <w:link w:val="Heading6"/>
@@ -2012,7 +4419,7 @@
       <w:color w:val="595959" w:themeColor="text1" w:themeTint="A6"/>
     </w:rPr>
   </w:style>
-  <w:style w:type="character" w:customStyle="1" w:styleId="Heading7Char">
+  <w:style w:type="character" w:styleId="Heading7Char" w:customStyle="1">
     <w:name w:val="Heading 7 Char"/>
     <w:basedOn w:val="DefaultParagraphFont"/>
     <w:link w:val="Heading7"/>
@@ -2024,7 +4431,7 @@
       <w:color w:val="595959" w:themeColor="text1" w:themeTint="A6"/>
     </w:rPr>
   </w:style>
-  <w:style w:type="character" w:customStyle="1" w:styleId="Heading8Char">
+  <w:style w:type="character" w:styleId="Heading8Char" w:customStyle="1">
     <w:name w:val="Heading 8 Char"/>
     <w:basedOn w:val="DefaultParagraphFont"/>
     <w:link w:val="Heading8"/>
@@ -2038,7 +4445,7 @@
       <w:color w:val="272727" w:themeColor="text1" w:themeTint="D8"/>
     </w:rPr>
   </w:style>
-  <w:style w:type="character" w:customStyle="1" w:styleId="Heading9Char">
+  <w:style w:type="character" w:styleId="Heading9Char" w:customStyle="1">
     <w:name w:val="Heading 9 Char"/>
     <w:basedOn w:val="DefaultParagraphFont"/>
     <w:link w:val="Heading9"/>
@@ -2063,21 +4470,21 @@
       <w:contextualSpacing/>
     </w:pPr>
     <w:rPr>
-      <w:rFonts w:asciiTheme="majorHAnsi" w:eastAsiaTheme="majorEastAsia" w:hAnsiTheme="majorHAnsi" w:cstheme="majorBidi"/>
+      <w:rFonts w:asciiTheme="majorHAnsi" w:hAnsiTheme="majorHAnsi" w:eastAsiaTheme="majorEastAsia" w:cstheme="majorBidi"/>
       <w:spacing w:val="-10"/>
       <w:kern w:val="28"/>
       <w:sz w:val="56"/>
       <w:szCs w:val="56"/>
     </w:rPr>
   </w:style>
-  <w:style w:type="character" w:customStyle="1" w:styleId="TitleChar">
+  <w:style w:type="character" w:styleId="TitleChar" w:customStyle="1">
     <w:name w:val="Title Char"/>
     <w:basedOn w:val="DefaultParagraphFont"/>
     <w:link w:val="Title"/>
     <w:uiPriority w:val="10"/>
     <w:rsid w:val="003D5D8E"/>
     <w:rPr>
-      <w:rFonts w:asciiTheme="majorHAnsi" w:eastAsiaTheme="majorEastAsia" w:hAnsiTheme="majorHAnsi" w:cstheme="majorBidi"/>
+      <w:rFonts w:asciiTheme="majorHAnsi" w:hAnsiTheme="majorHAnsi" w:eastAsiaTheme="majorEastAsia" w:cstheme="majorBidi"/>
       <w:spacing w:val="-10"/>
       <w:kern w:val="28"/>
       <w:sz w:val="56"/>
@@ -2105,7 +4512,7 @@
       <w:szCs w:val="28"/>
     </w:rPr>
   </w:style>
-  <w:style w:type="character" w:customStyle="1" w:styleId="SubtitleChar">
+  <w:style w:type="character" w:styleId="SubtitleChar" w:customStyle="1">
     <w:name w:val="Subtitle Char"/>
     <w:basedOn w:val="DefaultParagraphFont"/>
     <w:link w:val="Subtitle"/>
@@ -2137,7 +4544,7 @@
       <w:color w:val="404040" w:themeColor="text1" w:themeTint="BF"/>
     </w:rPr>
   </w:style>
-  <w:style w:type="character" w:customStyle="1" w:styleId="QuoteChar">
+  <w:style w:type="character" w:styleId="QuoteChar" w:customStyle="1">
     <w:name w:val="Quote Char"/>
     <w:basedOn w:val="DefaultParagraphFont"/>
     <w:link w:val="Quote"/>
@@ -2182,8 +4589,8 @@
     <w:rsid w:val="003D5D8E"/>
     <w:pPr>
       <w:pBdr>
-        <w:top w:val="single" w:sz="4" w:space="10" w:color="0F4761" w:themeColor="accent1" w:themeShade="BF"/>
-        <w:bottom w:val="single" w:sz="4" w:space="10" w:color="0F4761" w:themeColor="accent1" w:themeShade="BF"/>
+        <w:top w:val="single" w:color="0F4761" w:themeColor="accent1" w:themeShade="BF" w:sz="4" w:space="10"/>
+        <w:bottom w:val="single" w:color="0F4761" w:themeColor="accent1" w:themeShade="BF" w:sz="4" w:space="10"/>
       </w:pBdr>
       <w:spacing w:before="360" w:after="360"/>
       <w:ind w:left="864" w:right="864"/>
@@ -2195,7 +4602,7 @@
       <w:color w:val="0F4761" w:themeColor="accent1" w:themeShade="BF"/>
     </w:rPr>
   </w:style>
-  <w:style w:type="character" w:customStyle="1" w:styleId="IntenseQuoteChar">
+  <w:style w:type="character" w:styleId="IntenseQuoteChar" w:customStyle="1">
     <w:name w:val="Intense Quote Char"/>
     <w:basedOn w:val="DefaultParagraphFont"/>
     <w:link w:val="IntenseQuote"/>

</xml_diff>

<commit_message>
Update Lab Notebook with latest notes
</commit_message>
<xml_diff>
--- a/Lab NoteBook.docx
+++ b/Lab NoteBook.docx
@@ -1131,49 +1131,15 @@
           <w:color w:val="000000" w:themeColor="text1" w:themeTint="FF" w:themeShade="FF"/>
           <w:lang w:val="en-US"/>
         </w:rPr>
-        <w:t>Switched from fixed interval sampling</w:t>
-      </w:r>
-      <w:r>
-        <w:rPr>
-          <w:noProof w:val="0"/>
-          <w:color w:val="000000" w:themeColor="text1" w:themeTint="FF" w:themeShade="FF"/>
-          <w:lang w:val="en-US"/>
-        </w:rPr>
-        <w:t xml:space="preserve"> </w:t>
-      </w:r>
-      <w:r>
-        <w:rPr>
-          <w:noProof w:val="0"/>
-          <w:color w:val="000000" w:themeColor="text1" w:themeTint="FF" w:themeShade="FF"/>
-          <w:lang w:val="en-US"/>
-        </w:rPr>
-        <w:t>--&gt;</w:t>
-      </w:r>
-      <w:r>
-        <w:rPr>
-          <w:noProof w:val="0"/>
-          <w:color w:val="000000" w:themeColor="text1" w:themeTint="FF" w:themeShade="FF"/>
-          <w:lang w:val="en-US"/>
-        </w:rPr>
-        <w:t xml:space="preserve"> Implemented </w:t>
-      </w:r>
-      <w:r>
-        <w:rPr>
-          <w:b w:val="1"/>
-          <w:bCs w:val="1"/>
-          <w:noProof w:val="0"/>
-          <w:color w:val="000000" w:themeColor="text1" w:themeTint="FF" w:themeShade="FF"/>
-          <w:lang w:val="en-US"/>
-        </w:rPr>
-        <w:t>keyframe detection</w:t>
-      </w:r>
-      <w:r>
-        <w:rPr>
-          <w:noProof w:val="0"/>
-          <w:color w:val="000000" w:themeColor="text1" w:themeTint="FF" w:themeShade="FF"/>
-          <w:lang w:val="en-US"/>
-        </w:rPr>
-        <w:t xml:space="preserve"> using frame difference thresholding:</w:t>
+        <w:t>Added persistent caching</w:t>
+      </w:r>
+      <w:r>
+        <w:rPr>
+          <w:noProof w:val="0"/>
+          <w:color w:val="000000" w:themeColor="text1" w:themeTint="FF" w:themeShade="FF"/>
+          <w:lang w:val="en-US"/>
+        </w:rPr>
+        <w:t xml:space="preserve"> using descriptions.json:</w:t>
       </w:r>
     </w:p>
     <w:p>
@@ -1196,7 +1162,7 @@
           <w:color w:val="000000" w:themeColor="text1" w:themeTint="FF" w:themeShade="FF"/>
           <w:lang w:val="en-US"/>
         </w:rPr>
-        <w:t>Function detect_keyframes() identifies frames with major visual changes.</w:t>
+        <w:t>load_cached_descriptions() and save_cached_descriptions() implemented.</w:t>
       </w:r>
     </w:p>
     <w:p>
@@ -1219,7 +1185,30 @@
           <w:color w:val="000000" w:themeColor="text1" w:themeTint="FF" w:themeShade="FF"/>
           <w:lang w:val="en-US"/>
         </w:rPr>
-        <w:t>This reduces redundancy and focuses on scene-relevant moments.</w:t>
+        <w:t>Only uncached frames are sent to GPT-4 Vision API.</w:t>
+      </w:r>
+    </w:p>
+    <w:p>
+      <w:pPr>
+        <w:pStyle w:val="ListParagraph"/>
+        <w:numPr>
+          <w:ilvl w:val="1"/>
+          <w:numId w:val="14"/>
+        </w:numPr>
+        <w:spacing w:before="240" w:beforeAutospacing="off" w:after="240" w:afterAutospacing="off"/>
+        <w:rPr>
+          <w:noProof w:val="0"/>
+          <w:color w:val="000000" w:themeColor="text1" w:themeTint="FF" w:themeShade="FF"/>
+          <w:lang w:val="en-US"/>
+        </w:rPr>
+      </w:pPr>
+      <w:r>
+        <w:rPr>
+          <w:noProof w:val="0"/>
+          <w:color w:val="000000" w:themeColor="text1" w:themeTint="FF" w:themeShade="FF"/>
+          <w:lang w:val="en-US"/>
+        </w:rPr>
+        <w:t>JSON format ensures easy resumption and inspection of results.</w:t>
       </w:r>
     </w:p>
     <w:p>
@@ -1244,15 +1233,15 @@
           <w:color w:val="000000" w:themeColor="text1" w:themeTint="FF" w:themeShade="FF"/>
           <w:lang w:val="en-US"/>
         </w:rPr>
-        <w:t>Added persistent caching</w:t>
-      </w:r>
-      <w:r>
-        <w:rPr>
-          <w:noProof w:val="0"/>
-          <w:color w:val="000000" w:themeColor="text1" w:themeTint="FF" w:themeShade="FF"/>
-          <w:lang w:val="en-US"/>
-        </w:rPr>
-        <w:t xml:space="preserve"> using descriptions.json:</w:t>
+        <w:t>Built interactive frame viewer loop</w:t>
+      </w:r>
+      <w:r>
+        <w:rPr>
+          <w:noProof w:val="0"/>
+          <w:color w:val="000000" w:themeColor="text1" w:themeTint="FF" w:themeShade="FF"/>
+          <w:lang w:val="en-US"/>
+        </w:rPr>
+        <w:t>:</w:t>
       </w:r>
     </w:p>
     <w:p>
@@ -1275,7 +1264,99 @@
           <w:color w:val="000000" w:themeColor="text1" w:themeTint="FF" w:themeShade="FF"/>
           <w:lang w:val="en-US"/>
         </w:rPr>
-        <w:t>load_cached_descriptions() and save_cached_descriptions() implemented.</w:t>
+        <w:t>User can type:</w:t>
+      </w:r>
+    </w:p>
+    <w:p>
+      <w:pPr>
+        <w:pStyle w:val="ListParagraph"/>
+        <w:numPr>
+          <w:ilvl w:val="2"/>
+          <w:numId w:val="14"/>
+        </w:numPr>
+        <w:spacing w:before="240" w:beforeAutospacing="off" w:after="240" w:afterAutospacing="off"/>
+        <w:rPr>
+          <w:noProof w:val="0"/>
+          <w:color w:val="000000" w:themeColor="text1" w:themeTint="FF" w:themeShade="FF"/>
+          <w:lang w:val="en-US"/>
+        </w:rPr>
+      </w:pPr>
+      <w:r>
+        <w:rPr>
+          <w:noProof w:val="0"/>
+          <w:color w:val="000000" w:themeColor="text1" w:themeTint="FF" w:themeShade="FF"/>
+          <w:lang w:val="en-US"/>
+        </w:rPr>
+        <w:t>'n' – next frame</w:t>
+      </w:r>
+    </w:p>
+    <w:p>
+      <w:pPr>
+        <w:pStyle w:val="ListParagraph"/>
+        <w:numPr>
+          <w:ilvl w:val="2"/>
+          <w:numId w:val="14"/>
+        </w:numPr>
+        <w:spacing w:before="240" w:beforeAutospacing="off" w:after="240" w:afterAutospacing="off"/>
+        <w:rPr>
+          <w:noProof w:val="0"/>
+          <w:color w:val="000000" w:themeColor="text1" w:themeTint="FF" w:themeShade="FF"/>
+          <w:lang w:val="en-US"/>
+        </w:rPr>
+      </w:pPr>
+      <w:r>
+        <w:rPr>
+          <w:noProof w:val="0"/>
+          <w:color w:val="000000" w:themeColor="text1" w:themeTint="FF" w:themeShade="FF"/>
+          <w:lang w:val="en-US"/>
+        </w:rPr>
+        <w:t>'b' – previous frame</w:t>
+      </w:r>
+    </w:p>
+    <w:p>
+      <w:pPr>
+        <w:pStyle w:val="ListParagraph"/>
+        <w:numPr>
+          <w:ilvl w:val="2"/>
+          <w:numId w:val="14"/>
+        </w:numPr>
+        <w:spacing w:before="240" w:beforeAutospacing="off" w:after="240" w:afterAutospacing="off"/>
+        <w:rPr>
+          <w:noProof w:val="0"/>
+          <w:color w:val="000000" w:themeColor="text1" w:themeTint="FF" w:themeShade="FF"/>
+          <w:lang w:val="en-US"/>
+        </w:rPr>
+      </w:pPr>
+      <w:r>
+        <w:rPr>
+          <w:noProof w:val="0"/>
+          <w:color w:val="000000" w:themeColor="text1" w:themeTint="FF" w:themeShade="FF"/>
+          <w:lang w:val="en-US"/>
+        </w:rPr>
+        <w:t>'r' – repeat frame (forces re-analysis)</w:t>
+      </w:r>
+    </w:p>
+    <w:p>
+      <w:pPr>
+        <w:pStyle w:val="ListParagraph"/>
+        <w:numPr>
+          <w:ilvl w:val="2"/>
+          <w:numId w:val="14"/>
+        </w:numPr>
+        <w:spacing w:before="240" w:beforeAutospacing="off" w:after="240" w:afterAutospacing="off"/>
+        <w:rPr>
+          <w:noProof w:val="0"/>
+          <w:color w:val="000000" w:themeColor="text1" w:themeTint="FF" w:themeShade="FF"/>
+          <w:lang w:val="en-US"/>
+        </w:rPr>
+      </w:pPr>
+      <w:r>
+        <w:rPr>
+          <w:noProof w:val="0"/>
+          <w:color w:val="000000" w:themeColor="text1" w:themeTint="FF" w:themeShade="FF"/>
+          <w:lang w:val="en-US"/>
+        </w:rPr>
+        <w:t>'q' – quit</w:t>
       </w:r>
     </w:p>
     <w:p>
@@ -1298,7 +1379,56 @@
           <w:color w:val="000000" w:themeColor="text1" w:themeTint="FF" w:themeShade="FF"/>
           <w:lang w:val="en-US"/>
         </w:rPr>
-        <w:t>Only uncached frames are sent to GPT-4 Vision API.</w:t>
+        <w:t xml:space="preserve">Clean </w:t>
+      </w:r>
+      <w:r>
+        <w:rPr>
+          <w:noProof w:val="0"/>
+          <w:color w:val="000000" w:themeColor="text1" w:themeTint="FF" w:themeShade="FF"/>
+          <w:lang w:val="en-US"/>
+        </w:rPr>
+        <w:t xml:space="preserve">user experience </w:t>
+      </w:r>
+      <w:r>
+        <w:rPr>
+          <w:noProof w:val="0"/>
+          <w:color w:val="000000" w:themeColor="text1" w:themeTint="FF" w:themeShade="FF"/>
+          <w:lang w:val="en-US"/>
+        </w:rPr>
+        <w:t>with option to revisit previous or repeat analysis with force_repeat.</w:t>
+      </w:r>
+    </w:p>
+    <w:p>
+      <w:pPr>
+        <w:pStyle w:val="ListParagraph"/>
+        <w:numPr>
+          <w:ilvl w:val="0"/>
+          <w:numId w:val="14"/>
+        </w:numPr>
+        <w:spacing w:before="240" w:beforeAutospacing="off" w:after="240" w:afterAutospacing="off"/>
+        <w:rPr>
+          <w:noProof w:val="0"/>
+          <w:color w:val="000000" w:themeColor="text1" w:themeTint="FF" w:themeShade="FF"/>
+          <w:lang w:val="en-US"/>
+        </w:rPr>
+      </w:pPr>
+      <w:r>
+        <w:rPr>
+          <w:b w:val="1"/>
+          <w:bCs w:val="1"/>
+          <w:noProof w:val="0"/>
+          <w:color w:val="000000" w:themeColor="text1" w:themeTint="FF" w:themeShade="FF"/>
+          <w:lang w:val="en-US"/>
+        </w:rPr>
+        <w:t>Updated caching logic</w:t>
+      </w:r>
+      <w:r>
+        <w:rPr>
+          <w:noProof w:val="0"/>
+          <w:color w:val="000000" w:themeColor="text1" w:themeTint="FF" w:themeShade="FF"/>
+          <w:lang w:val="en-US"/>
+        </w:rPr>
+        <w:t>:</w:t>
       </w:r>
     </w:p>
     <w:p>
@@ -1321,40 +1451,7 @@
           <w:color w:val="000000" w:themeColor="text1" w:themeTint="FF" w:themeShade="FF"/>
           <w:lang w:val="en-US"/>
         </w:rPr>
-        <w:t>JSON format ensures easy resumption and inspection of results.</w:t>
-      </w:r>
-    </w:p>
-    <w:p>
-      <w:pPr>
-        <w:pStyle w:val="ListParagraph"/>
-        <w:numPr>
-          <w:ilvl w:val="0"/>
-          <w:numId w:val="14"/>
-        </w:numPr>
-        <w:spacing w:before="240" w:beforeAutospacing="off" w:after="240" w:afterAutospacing="off"/>
-        <w:rPr>
-          <w:noProof w:val="0"/>
-          <w:color w:val="000000" w:themeColor="text1" w:themeTint="FF" w:themeShade="FF"/>
-          <w:lang w:val="en-US"/>
-        </w:rPr>
-      </w:pPr>
-      <w:r>
-        <w:rPr>
-          <w:b w:val="1"/>
-          <w:bCs w:val="1"/>
-          <w:noProof w:val="0"/>
-          <w:color w:val="000000" w:themeColor="text1" w:themeTint="FF" w:themeShade="FF"/>
-          <w:lang w:val="en-US"/>
-        </w:rPr>
-        <w:t>Built interactive frame viewer loop</w:t>
-      </w:r>
-      <w:r>
-        <w:rPr>
-          <w:noProof w:val="0"/>
-          <w:color w:val="000000" w:themeColor="text1" w:themeTint="FF" w:themeShade="FF"/>
-          <w:lang w:val="en-US"/>
-        </w:rPr>
-        <w:t>:</w:t>
+        <w:t>Automatically saves after every new frame analysis.</w:t>
       </w:r>
     </w:p>
     <w:p>
@@ -1377,99 +1474,7 @@
           <w:color w:val="000000" w:themeColor="text1" w:themeTint="FF" w:themeShade="FF"/>
           <w:lang w:val="en-US"/>
         </w:rPr>
-        <w:t>User can type:</w:t>
-      </w:r>
-    </w:p>
-    <w:p>
-      <w:pPr>
-        <w:pStyle w:val="ListParagraph"/>
-        <w:numPr>
-          <w:ilvl w:val="2"/>
-          <w:numId w:val="14"/>
-        </w:numPr>
-        <w:spacing w:before="240" w:beforeAutospacing="off" w:after="240" w:afterAutospacing="off"/>
-        <w:rPr>
-          <w:noProof w:val="0"/>
-          <w:color w:val="000000" w:themeColor="text1" w:themeTint="FF" w:themeShade="FF"/>
-          <w:lang w:val="en-US"/>
-        </w:rPr>
-      </w:pPr>
-      <w:r>
-        <w:rPr>
-          <w:noProof w:val="0"/>
-          <w:color w:val="000000" w:themeColor="text1" w:themeTint="FF" w:themeShade="FF"/>
-          <w:lang w:val="en-US"/>
-        </w:rPr>
-        <w:t>'n' – next frame</w:t>
-      </w:r>
-    </w:p>
-    <w:p>
-      <w:pPr>
-        <w:pStyle w:val="ListParagraph"/>
-        <w:numPr>
-          <w:ilvl w:val="2"/>
-          <w:numId w:val="14"/>
-        </w:numPr>
-        <w:spacing w:before="240" w:beforeAutospacing="off" w:after="240" w:afterAutospacing="off"/>
-        <w:rPr>
-          <w:noProof w:val="0"/>
-          <w:color w:val="000000" w:themeColor="text1" w:themeTint="FF" w:themeShade="FF"/>
-          <w:lang w:val="en-US"/>
-        </w:rPr>
-      </w:pPr>
-      <w:r>
-        <w:rPr>
-          <w:noProof w:val="0"/>
-          <w:color w:val="000000" w:themeColor="text1" w:themeTint="FF" w:themeShade="FF"/>
-          <w:lang w:val="en-US"/>
-        </w:rPr>
-        <w:t>'b' – previous frame</w:t>
-      </w:r>
-    </w:p>
-    <w:p>
-      <w:pPr>
-        <w:pStyle w:val="ListParagraph"/>
-        <w:numPr>
-          <w:ilvl w:val="2"/>
-          <w:numId w:val="14"/>
-        </w:numPr>
-        <w:spacing w:before="240" w:beforeAutospacing="off" w:after="240" w:afterAutospacing="off"/>
-        <w:rPr>
-          <w:noProof w:val="0"/>
-          <w:color w:val="000000" w:themeColor="text1" w:themeTint="FF" w:themeShade="FF"/>
-          <w:lang w:val="en-US"/>
-        </w:rPr>
-      </w:pPr>
-      <w:r>
-        <w:rPr>
-          <w:noProof w:val="0"/>
-          <w:color w:val="000000" w:themeColor="text1" w:themeTint="FF" w:themeShade="FF"/>
-          <w:lang w:val="en-US"/>
-        </w:rPr>
-        <w:t>'r' – repeat frame (forces re-analysis)</w:t>
-      </w:r>
-    </w:p>
-    <w:p>
-      <w:pPr>
-        <w:pStyle w:val="ListParagraph"/>
-        <w:numPr>
-          <w:ilvl w:val="2"/>
-          <w:numId w:val="14"/>
-        </w:numPr>
-        <w:spacing w:before="240" w:beforeAutospacing="off" w:after="240" w:afterAutospacing="off"/>
-        <w:rPr>
-          <w:noProof w:val="0"/>
-          <w:color w:val="000000" w:themeColor="text1" w:themeTint="FF" w:themeShade="FF"/>
-          <w:lang w:val="en-US"/>
-        </w:rPr>
-      </w:pPr>
-      <w:r>
-        <w:rPr>
-          <w:noProof w:val="0"/>
-          <w:color w:val="000000" w:themeColor="text1" w:themeTint="FF" w:themeShade="FF"/>
-          <w:lang w:val="en-US"/>
-        </w:rPr>
-        <w:t>'q' – quit</w:t>
+        <w:t>Prevents re-processing unless user explicitly repeats the frame.</w:t>
       </w:r>
     </w:p>
     <w:p>
@@ -1492,102 +1497,23 @@
           <w:color w:val="000000" w:themeColor="text1" w:themeTint="FF" w:themeShade="FF"/>
           <w:lang w:val="en-US"/>
         </w:rPr>
-        <w:t xml:space="preserve">Clean </w:t>
-      </w:r>
-      <w:r>
-        <w:rPr>
-          <w:noProof w:val="0"/>
-          <w:color w:val="000000" w:themeColor="text1" w:themeTint="FF" w:themeShade="FF"/>
-          <w:lang w:val="en-US"/>
-        </w:rPr>
-        <w:t xml:space="preserve">user experience </w:t>
-      </w:r>
-      <w:r>
-        <w:rPr>
-          <w:noProof w:val="0"/>
-          <w:color w:val="000000" w:themeColor="text1" w:themeTint="FF" w:themeShade="FF"/>
-          <w:lang w:val="en-US"/>
-        </w:rPr>
-        <w:t>with option to revisit previous or repeat analysis with force_repeat.</w:t>
-      </w:r>
-    </w:p>
-    <w:p>
-      <w:pPr>
-        <w:pStyle w:val="ListParagraph"/>
-        <w:numPr>
-          <w:ilvl w:val="0"/>
-          <w:numId w:val="14"/>
-        </w:numPr>
-        <w:spacing w:before="240" w:beforeAutospacing="off" w:after="240" w:afterAutospacing="off"/>
-        <w:rPr>
-          <w:noProof w:val="0"/>
-          <w:color w:val="000000" w:themeColor="text1" w:themeTint="FF" w:themeShade="FF"/>
-          <w:lang w:val="en-US"/>
-        </w:rPr>
-      </w:pPr>
-      <w:r>
-        <w:rPr>
-          <w:b w:val="1"/>
-          <w:bCs w:val="1"/>
-          <w:noProof w:val="0"/>
-          <w:color w:val="000000" w:themeColor="text1" w:themeTint="FF" w:themeShade="FF"/>
-          <w:lang w:val="en-US"/>
-        </w:rPr>
-        <w:t>Updated caching logic</w:t>
-      </w:r>
-      <w:r>
-        <w:rPr>
-          <w:noProof w:val="0"/>
-          <w:color w:val="000000" w:themeColor="text1" w:themeTint="FF" w:themeShade="FF"/>
-          <w:lang w:val="en-US"/>
-        </w:rPr>
-        <w:t>:</w:t>
-      </w:r>
-    </w:p>
-    <w:p>
-      <w:pPr>
-        <w:pStyle w:val="ListParagraph"/>
-        <w:numPr>
-          <w:ilvl w:val="1"/>
-          <w:numId w:val="14"/>
-        </w:numPr>
-        <w:spacing w:before="240" w:beforeAutospacing="off" w:after="240" w:afterAutospacing="off"/>
-        <w:rPr>
-          <w:noProof w:val="0"/>
-          <w:color w:val="000000" w:themeColor="text1" w:themeTint="FF" w:themeShade="FF"/>
-          <w:lang w:val="en-US"/>
-        </w:rPr>
-      </w:pPr>
-      <w:r>
-        <w:rPr>
-          <w:noProof w:val="0"/>
-          <w:color w:val="000000" w:themeColor="text1" w:themeTint="FF" w:themeShade="FF"/>
-          <w:lang w:val="en-US"/>
-        </w:rPr>
-        <w:t>Automatically saves after every new frame analysis.</w:t>
-      </w:r>
-    </w:p>
-    <w:p>
-      <w:pPr>
-        <w:pStyle w:val="ListParagraph"/>
-        <w:numPr>
-          <w:ilvl w:val="1"/>
-          <w:numId w:val="14"/>
-        </w:numPr>
-        <w:spacing w:before="240" w:beforeAutospacing="off" w:after="240" w:afterAutospacing="off"/>
-        <w:rPr>
-          <w:noProof w:val="0"/>
-          <w:color w:val="000000" w:themeColor="text1" w:themeTint="FF" w:themeShade="FF"/>
-          <w:lang w:val="en-US"/>
-        </w:rPr>
-      </w:pPr>
-      <w:r>
-        <w:rPr>
-          <w:noProof w:val="0"/>
-          <w:color w:val="000000" w:themeColor="text1" w:themeTint="FF" w:themeShade="FF"/>
-          <w:lang w:val="en-US"/>
-        </w:rPr>
-        <w:t>Prevents re-processing unless user explicitly repeats the frame.</w:t>
+        <w:t xml:space="preserve">Deletes </w:t>
+      </w:r>
+      <w:r>
+        <w:rPr>
+          <w:noProof w:val="0"/>
+          <w:color w:val="000000" w:themeColor="text1" w:themeTint="FF" w:themeShade="FF"/>
+          <w:lang w:val="en-US"/>
+        </w:rPr>
+        <w:t>previous</w:t>
+      </w:r>
+      <w:r>
+        <w:rPr>
+          <w:noProof w:val="0"/>
+          <w:color w:val="000000" w:themeColor="text1" w:themeTint="FF" w:themeShade="FF"/>
+          <w:lang w:val="en-US"/>
+        </w:rPr>
+        <w:t xml:space="preserve"> saved cache from before.</w:t>
       </w:r>
     </w:p>
     <w:p>
@@ -2664,6 +2590,1750 @@
           <w:iCs w:val="1"/>
         </w:rPr>
         <w:t>Your primary direction options are towards the open door on your left or staying within the room for closer inspection of details like the whiteboards or table items.</w:t>
+      </w:r>
+    </w:p>
+    <w:p>
+      <w:r>
+        <w:br w:type="page"/>
+      </w:r>
+    </w:p>
+    <w:p>
+      <w:pPr>
+        <w:pStyle w:val="Normal"/>
+        <w:jc w:val="center"/>
+        <w:rPr>
+          <w:b w:val="1"/>
+          <w:bCs w:val="1"/>
+          <w:i w:val="0"/>
+          <w:iCs w:val="0"/>
+          <w:sz w:val="52"/>
+          <w:szCs w:val="52"/>
+          <w:u w:val="none"/>
+          <w:vertAlign w:val="superscript"/>
+        </w:rPr>
+      </w:pPr>
+      <w:r>
+        <w:rPr>
+          <w:b w:val="1"/>
+          <w:bCs w:val="1"/>
+          <w:sz w:val="52"/>
+          <w:szCs w:val="52"/>
+        </w:rPr>
+        <w:t xml:space="preserve">Test 3 </w:t>
+      </w:r>
+      <w:r>
+        <w:rPr>
+          <w:b w:val="1"/>
+          <w:bCs w:val="1"/>
+          <w:sz w:val="52"/>
+          <w:szCs w:val="52"/>
+        </w:rPr>
+        <w:t>at</w:t>
+      </w:r>
+      <w:r>
+        <w:rPr>
+          <w:b w:val="1"/>
+          <w:bCs w:val="1"/>
+          <w:sz w:val="52"/>
+          <w:szCs w:val="52"/>
+        </w:rPr>
+        <w:t xml:space="preserve"> July 3rd</w:t>
+      </w:r>
+      <w:r>
+        <w:rPr>
+          <w:b w:val="1"/>
+          <w:bCs w:val="1"/>
+          <w:sz w:val="52"/>
+          <w:szCs w:val="52"/>
+        </w:rPr>
+        <w:t xml:space="preserve"> Using Same Frames </w:t>
+      </w:r>
+      <w:r>
+        <w:rPr>
+          <w:b w:val="1"/>
+          <w:bCs w:val="1"/>
+          <w:sz w:val="52"/>
+          <w:szCs w:val="52"/>
+        </w:rPr>
+        <w:t>From</w:t>
+      </w:r>
+      <w:r>
+        <w:rPr>
+          <w:b w:val="1"/>
+          <w:bCs w:val="1"/>
+          <w:sz w:val="52"/>
+          <w:szCs w:val="52"/>
+        </w:rPr>
+        <w:t xml:space="preserve"> Test 2:</w:t>
+      </w:r>
+    </w:p>
+    <w:p>
+      <w:pPr>
+        <w:pStyle w:val="Normal"/>
+        <w:jc w:val="center"/>
+        <w:rPr>
+          <w:b w:val="1"/>
+          <w:bCs w:val="1"/>
+          <w:i w:val="0"/>
+          <w:iCs w:val="0"/>
+          <w:sz w:val="24"/>
+          <w:szCs w:val="24"/>
+          <w:u w:val="none"/>
+          <w:vertAlign w:val="superscript"/>
+        </w:rPr>
+      </w:pPr>
+      <w:r>
+        <w:rPr>
+          <w:b w:val="1"/>
+          <w:bCs w:val="1"/>
+          <w:i w:val="0"/>
+          <w:iCs w:val="0"/>
+          <w:sz w:val="24"/>
+          <w:szCs w:val="24"/>
+          <w:u w:val="none"/>
+          <w:vertAlign w:val="superscript"/>
+        </w:rPr>
+        <w:t xml:space="preserve">[Frame 0] This is a hallway scene. To your left, there are large windows letting in a lot of light, which is creating a well-lit environment. Ahead and to the right is an open doorway leading into a </w:t>
+      </w:r>
+      <w:r>
+        <w:rPr>
+          <w:b w:val="1"/>
+          <w:bCs w:val="1"/>
+          <w:i w:val="0"/>
+          <w:iCs w:val="0"/>
+          <w:sz w:val="24"/>
+          <w:szCs w:val="24"/>
+          <w:u w:val="none"/>
+          <w:vertAlign w:val="superscript"/>
+        </w:rPr>
+        <w:t>darker</w:t>
+      </w:r>
+      <w:r>
+        <w:rPr>
+          <w:b w:val="1"/>
+          <w:bCs w:val="1"/>
+          <w:i w:val="0"/>
+          <w:iCs w:val="0"/>
+          <w:sz w:val="24"/>
+          <w:szCs w:val="24"/>
+          <w:u w:val="none"/>
+          <w:vertAlign w:val="superscript"/>
+        </w:rPr>
+        <w:t xml:space="preserve"> room. The hallway floor has </w:t>
+      </w:r>
+      <w:r>
+        <w:rPr>
+          <w:b w:val="1"/>
+          <w:bCs w:val="1"/>
+          <w:i w:val="0"/>
+          <w:iCs w:val="0"/>
+          <w:sz w:val="24"/>
+          <w:szCs w:val="24"/>
+          <w:u w:val="none"/>
+          <w:vertAlign w:val="superscript"/>
+        </w:rPr>
+        <w:t>a simple</w:t>
+      </w:r>
+      <w:r>
+        <w:rPr>
+          <w:b w:val="1"/>
+          <w:bCs w:val="1"/>
+          <w:i w:val="0"/>
+          <w:iCs w:val="0"/>
+          <w:sz w:val="24"/>
+          <w:szCs w:val="24"/>
+          <w:u w:val="none"/>
+          <w:vertAlign w:val="superscript"/>
+        </w:rPr>
+        <w:t>, flat carpeting, providing a consistent surface to walk on.</w:t>
+      </w:r>
+    </w:p>
+    <w:p>
+      <w:pPr>
+        <w:pStyle w:val="Normal"/>
+        <w:jc w:val="center"/>
+        <w:rPr>
+          <w:b w:val="1"/>
+          <w:bCs w:val="1"/>
+          <w:i w:val="0"/>
+          <w:iCs w:val="0"/>
+          <w:sz w:val="24"/>
+          <w:szCs w:val="24"/>
+          <w:u w:val="none"/>
+          <w:vertAlign w:val="superscript"/>
+        </w:rPr>
+      </w:pPr>
+      <w:r>
+        <w:rPr>
+          <w:b w:val="1"/>
+          <w:bCs w:val="1"/>
+          <w:i w:val="0"/>
+          <w:iCs w:val="0"/>
+          <w:sz w:val="24"/>
+          <w:szCs w:val="24"/>
+          <w:u w:val="none"/>
+          <w:vertAlign w:val="superscript"/>
+        </w:rPr>
+        <w:t xml:space="preserve">You can </w:t>
+      </w:r>
+      <w:r>
+        <w:rPr>
+          <w:b w:val="1"/>
+          <w:bCs w:val="1"/>
+          <w:i w:val="0"/>
+          <w:iCs w:val="0"/>
+          <w:sz w:val="24"/>
+          <w:szCs w:val="24"/>
+          <w:u w:val="none"/>
+          <w:vertAlign w:val="superscript"/>
+        </w:rPr>
+        <w:t>proceed</w:t>
+      </w:r>
+      <w:r>
+        <w:rPr>
+          <w:b w:val="1"/>
+          <w:bCs w:val="1"/>
+          <w:i w:val="0"/>
+          <w:iCs w:val="0"/>
+          <w:sz w:val="24"/>
+          <w:szCs w:val="24"/>
+          <w:u w:val="none"/>
+          <w:vertAlign w:val="superscript"/>
+        </w:rPr>
+        <w:t xml:space="preserve"> straight ahead through the open door into the next room. There are no visible obstacles in the hallway itself, so navigation should be straightforward.</w:t>
+      </w:r>
+    </w:p>
+    <w:p>
+      <w:pPr>
+        <w:pStyle w:val="Normal"/>
+        <w:jc w:val="center"/>
+        <w:rPr>
+          <w:b w:val="1"/>
+          <w:bCs w:val="1"/>
+          <w:i w:val="0"/>
+          <w:iCs w:val="0"/>
+          <w:sz w:val="24"/>
+          <w:szCs w:val="24"/>
+          <w:u w:val="none"/>
+          <w:vertAlign w:val="superscript"/>
+        </w:rPr>
+      </w:pPr>
+      <w:r>
+        <w:rPr>
+          <w:b w:val="1"/>
+          <w:bCs w:val="1"/>
+          <w:i w:val="0"/>
+          <w:iCs w:val="0"/>
+          <w:sz w:val="24"/>
+          <w:szCs w:val="24"/>
+          <w:u w:val="none"/>
+          <w:vertAlign w:val="superscript"/>
+        </w:rPr>
+        <w:t xml:space="preserve">Type 'n' for next, 'b' for back, 'r' to repeat, or 'q' to </w:t>
+      </w:r>
+      <w:r>
+        <w:rPr>
+          <w:b w:val="1"/>
+          <w:bCs w:val="1"/>
+          <w:i w:val="0"/>
+          <w:iCs w:val="0"/>
+          <w:sz w:val="24"/>
+          <w:szCs w:val="24"/>
+          <w:u w:val="none"/>
+          <w:vertAlign w:val="superscript"/>
+        </w:rPr>
+        <w:t>quit:</w:t>
+      </w:r>
+      <w:r>
+        <w:rPr>
+          <w:b w:val="1"/>
+          <w:bCs w:val="1"/>
+          <w:i w:val="0"/>
+          <w:iCs w:val="0"/>
+          <w:sz w:val="24"/>
+          <w:szCs w:val="24"/>
+          <w:u w:val="none"/>
+          <w:vertAlign w:val="superscript"/>
+        </w:rPr>
+        <w:t xml:space="preserve"> n</w:t>
+      </w:r>
+    </w:p>
+    <w:p>
+      <w:pPr>
+        <w:pStyle w:val="Normal"/>
+        <w:jc w:val="center"/>
+        <w:rPr>
+          <w:b w:val="1"/>
+          <w:bCs w:val="1"/>
+          <w:i w:val="0"/>
+          <w:iCs w:val="0"/>
+          <w:sz w:val="24"/>
+          <w:szCs w:val="24"/>
+          <w:u w:val="none"/>
+          <w:vertAlign w:val="superscript"/>
+        </w:rPr>
+      </w:pPr>
+      <w:r>
+        <w:rPr>
+          <w:b w:val="1"/>
+          <w:bCs w:val="1"/>
+          <w:i w:val="0"/>
+          <w:iCs w:val="0"/>
+          <w:sz w:val="24"/>
+          <w:szCs w:val="24"/>
+          <w:u w:val="none"/>
+          <w:vertAlign w:val="superscript"/>
+        </w:rPr>
+        <w:t xml:space="preserve">[Frame 1] You're in a narrow hallway. On your left is a large, bright window flooding the space with light. Ahead of you, an open door leads into a darker room. From the doorway, you can tell the room </w:t>
+      </w:r>
+      <w:r>
+        <w:rPr>
+          <w:b w:val="1"/>
+          <w:bCs w:val="1"/>
+          <w:i w:val="0"/>
+          <w:iCs w:val="0"/>
+          <w:sz w:val="24"/>
+          <w:szCs w:val="24"/>
+          <w:u w:val="none"/>
+          <w:vertAlign w:val="superscript"/>
+        </w:rPr>
+        <w:t>contains</w:t>
+      </w:r>
+      <w:r>
+        <w:rPr>
+          <w:b w:val="1"/>
+          <w:bCs w:val="1"/>
+          <w:i w:val="0"/>
+          <w:iCs w:val="0"/>
+          <w:sz w:val="24"/>
+          <w:szCs w:val="24"/>
+          <w:u w:val="none"/>
+          <w:vertAlign w:val="superscript"/>
+        </w:rPr>
+        <w:t xml:space="preserve"> some furniture, </w:t>
+      </w:r>
+      <w:r>
+        <w:rPr>
+          <w:b w:val="1"/>
+          <w:bCs w:val="1"/>
+          <w:i w:val="0"/>
+          <w:iCs w:val="0"/>
+          <w:sz w:val="24"/>
+          <w:szCs w:val="24"/>
+          <w:u w:val="none"/>
+          <w:vertAlign w:val="superscript"/>
+        </w:rPr>
+        <w:t>likely office-related</w:t>
+      </w:r>
+      <w:r>
+        <w:rPr>
+          <w:b w:val="1"/>
+          <w:bCs w:val="1"/>
+          <w:i w:val="0"/>
+          <w:iCs w:val="0"/>
+          <w:sz w:val="24"/>
+          <w:szCs w:val="24"/>
+          <w:u w:val="none"/>
+          <w:vertAlign w:val="superscript"/>
+        </w:rPr>
+        <w:t>, with chairs and a desk partially visible.</w:t>
+      </w:r>
+      <w:r>
+        <w:rPr>
+          <w:b w:val="1"/>
+          <w:bCs w:val="1"/>
+          <w:i w:val="0"/>
+          <w:iCs w:val="0"/>
+          <w:sz w:val="24"/>
+          <w:szCs w:val="24"/>
+          <w:u w:val="none"/>
+          <w:vertAlign w:val="superscript"/>
+        </w:rPr>
+        <w:t xml:space="preserve"> </w:t>
+      </w:r>
+    </w:p>
+    <w:p>
+      <w:pPr>
+        <w:pStyle w:val="Normal"/>
+        <w:jc w:val="center"/>
+        <w:rPr>
+          <w:b w:val="1"/>
+          <w:bCs w:val="1"/>
+          <w:i w:val="0"/>
+          <w:iCs w:val="0"/>
+          <w:sz w:val="24"/>
+          <w:szCs w:val="24"/>
+          <w:u w:val="none"/>
+          <w:vertAlign w:val="superscript"/>
+        </w:rPr>
+      </w:pPr>
+      <w:r>
+        <w:rPr>
+          <w:b w:val="1"/>
+          <w:bCs w:val="1"/>
+          <w:i w:val="0"/>
+          <w:iCs w:val="0"/>
+          <w:sz w:val="24"/>
+          <w:szCs w:val="24"/>
+          <w:u w:val="none"/>
+          <w:vertAlign w:val="superscript"/>
+        </w:rPr>
+        <w:t>To navigate, you can:</w:t>
+      </w:r>
+    </w:p>
+    <w:p>
+      <w:pPr>
+        <w:pStyle w:val="Normal"/>
+        <w:jc w:val="center"/>
+        <w:rPr>
+          <w:b w:val="1"/>
+          <w:bCs w:val="1"/>
+          <w:i w:val="0"/>
+          <w:iCs w:val="0"/>
+          <w:sz w:val="24"/>
+          <w:szCs w:val="24"/>
+          <w:u w:val="none"/>
+          <w:vertAlign w:val="superscript"/>
+        </w:rPr>
+      </w:pPr>
+      <w:r>
+        <w:rPr>
+          <w:b w:val="1"/>
+          <w:bCs w:val="1"/>
+          <w:i w:val="0"/>
+          <w:iCs w:val="0"/>
+          <w:sz w:val="24"/>
+          <w:szCs w:val="24"/>
+          <w:u w:val="none"/>
+          <w:vertAlign w:val="superscript"/>
+        </w:rPr>
+        <w:t>- Move forward through the door into the darker room.</w:t>
+      </w:r>
+    </w:p>
+    <w:p>
+      <w:pPr>
+        <w:pStyle w:val="Normal"/>
+        <w:jc w:val="center"/>
+        <w:rPr>
+          <w:b w:val="1"/>
+          <w:bCs w:val="1"/>
+          <w:i w:val="0"/>
+          <w:iCs w:val="0"/>
+          <w:sz w:val="24"/>
+          <w:szCs w:val="24"/>
+          <w:u w:val="none"/>
+          <w:vertAlign w:val="superscript"/>
+        </w:rPr>
+      </w:pPr>
+      <w:r>
+        <w:rPr>
+          <w:b w:val="1"/>
+          <w:bCs w:val="1"/>
+          <w:i w:val="0"/>
+          <w:iCs w:val="0"/>
+          <w:sz w:val="24"/>
+          <w:szCs w:val="24"/>
+          <w:u w:val="none"/>
+          <w:vertAlign w:val="superscript"/>
+        </w:rPr>
+        <w:t>- Turn around and head back down the hallway you came from.</w:t>
+      </w:r>
+    </w:p>
+    <w:p>
+      <w:pPr>
+        <w:pStyle w:val="Normal"/>
+        <w:jc w:val="center"/>
+        <w:rPr>
+          <w:b w:val="1"/>
+          <w:bCs w:val="1"/>
+          <w:i w:val="0"/>
+          <w:iCs w:val="0"/>
+          <w:sz w:val="24"/>
+          <w:szCs w:val="24"/>
+          <w:u w:val="none"/>
+          <w:vertAlign w:val="superscript"/>
+        </w:rPr>
+      </w:pPr>
+      <w:r>
+        <w:rPr>
+          <w:b w:val="1"/>
+          <w:bCs w:val="1"/>
+          <w:i w:val="0"/>
+          <w:iCs w:val="0"/>
+          <w:sz w:val="24"/>
+          <w:szCs w:val="24"/>
+          <w:u w:val="none"/>
+          <w:vertAlign w:val="superscript"/>
+        </w:rPr>
+        <w:t xml:space="preserve">- Stay and </w:t>
+      </w:r>
+      <w:r>
+        <w:rPr>
+          <w:b w:val="1"/>
+          <w:bCs w:val="1"/>
+          <w:i w:val="0"/>
+          <w:iCs w:val="0"/>
+          <w:sz w:val="24"/>
+          <w:szCs w:val="24"/>
+          <w:u w:val="none"/>
+          <w:vertAlign w:val="superscript"/>
+        </w:rPr>
+        <w:t>observe</w:t>
+      </w:r>
+      <w:r>
+        <w:rPr>
+          <w:b w:val="1"/>
+          <w:bCs w:val="1"/>
+          <w:i w:val="0"/>
+          <w:iCs w:val="0"/>
+          <w:sz w:val="24"/>
+          <w:szCs w:val="24"/>
+          <w:u w:val="none"/>
+          <w:vertAlign w:val="superscript"/>
+        </w:rPr>
+        <w:t xml:space="preserve"> for any clues or changes.</w:t>
+      </w:r>
+    </w:p>
+    <w:p>
+      <w:pPr>
+        <w:pStyle w:val="Normal"/>
+        <w:jc w:val="center"/>
+        <w:rPr>
+          <w:b w:val="1"/>
+          <w:bCs w:val="1"/>
+          <w:i w:val="0"/>
+          <w:iCs w:val="0"/>
+          <w:sz w:val="24"/>
+          <w:szCs w:val="24"/>
+          <w:u w:val="none"/>
+          <w:vertAlign w:val="superscript"/>
+        </w:rPr>
+      </w:pPr>
+      <w:r>
+        <w:rPr>
+          <w:b w:val="1"/>
+          <w:bCs w:val="1"/>
+          <w:i w:val="0"/>
+          <w:iCs w:val="0"/>
+          <w:sz w:val="24"/>
+          <w:szCs w:val="24"/>
+          <w:u w:val="none"/>
+          <w:vertAlign w:val="superscript"/>
+        </w:rPr>
+        <w:t>The brightness from the window provides clear illumination of the hallway itself, while the room ahead is dimly lit, suggesting it might require closer inspection or could be important.</w:t>
+      </w:r>
+      <w:r>
+        <w:rPr>
+          <w:b w:val="1"/>
+          <w:bCs w:val="1"/>
+          <w:i w:val="0"/>
+          <w:iCs w:val="0"/>
+          <w:sz w:val="24"/>
+          <w:szCs w:val="24"/>
+          <w:u w:val="none"/>
+          <w:vertAlign w:val="superscript"/>
+        </w:rPr>
+        <w:t xml:space="preserve"> </w:t>
+      </w:r>
+    </w:p>
+    <w:p>
+      <w:pPr>
+        <w:pStyle w:val="Normal"/>
+        <w:jc w:val="center"/>
+        <w:rPr>
+          <w:b w:val="1"/>
+          <w:bCs w:val="1"/>
+          <w:i w:val="0"/>
+          <w:iCs w:val="0"/>
+          <w:sz w:val="24"/>
+          <w:szCs w:val="24"/>
+          <w:u w:val="none"/>
+          <w:vertAlign w:val="superscript"/>
+        </w:rPr>
+      </w:pPr>
+      <w:r>
+        <w:rPr>
+          <w:b w:val="1"/>
+          <w:bCs w:val="1"/>
+          <w:i w:val="0"/>
+          <w:iCs w:val="0"/>
+          <w:sz w:val="24"/>
+          <w:szCs w:val="24"/>
+          <w:u w:val="none"/>
+          <w:vertAlign w:val="superscript"/>
+        </w:rPr>
+        <w:t xml:space="preserve">Type 'n' for next, 'b' for back, 'r' to repeat, or 'q' to </w:t>
+      </w:r>
+      <w:r>
+        <w:rPr>
+          <w:b w:val="1"/>
+          <w:bCs w:val="1"/>
+          <w:i w:val="0"/>
+          <w:iCs w:val="0"/>
+          <w:sz w:val="24"/>
+          <w:szCs w:val="24"/>
+          <w:u w:val="none"/>
+          <w:vertAlign w:val="superscript"/>
+        </w:rPr>
+        <w:t>quit:</w:t>
+      </w:r>
+      <w:r>
+        <w:rPr>
+          <w:b w:val="1"/>
+          <w:bCs w:val="1"/>
+          <w:i w:val="0"/>
+          <w:iCs w:val="0"/>
+          <w:sz w:val="24"/>
+          <w:szCs w:val="24"/>
+          <w:u w:val="none"/>
+          <w:vertAlign w:val="superscript"/>
+        </w:rPr>
+        <w:t xml:space="preserve"> n</w:t>
+      </w:r>
+      <w:r>
+        <w:rPr>
+          <w:b w:val="1"/>
+          <w:bCs w:val="1"/>
+          <w:i w:val="0"/>
+          <w:iCs w:val="0"/>
+          <w:sz w:val="24"/>
+          <w:szCs w:val="24"/>
+          <w:u w:val="none"/>
+          <w:vertAlign w:val="superscript"/>
+        </w:rPr>
+        <w:t xml:space="preserve"> </w:t>
+      </w:r>
+    </w:p>
+    <w:p>
+      <w:pPr>
+        <w:pStyle w:val="Normal"/>
+        <w:jc w:val="center"/>
+        <w:rPr>
+          <w:b w:val="1"/>
+          <w:bCs w:val="1"/>
+          <w:i w:val="0"/>
+          <w:iCs w:val="0"/>
+          <w:sz w:val="24"/>
+          <w:szCs w:val="24"/>
+          <w:u w:val="none"/>
+          <w:vertAlign w:val="superscript"/>
+        </w:rPr>
+      </w:pPr>
+      <w:r>
+        <w:rPr>
+          <w:b w:val="1"/>
+          <w:bCs w:val="1"/>
+          <w:i w:val="0"/>
+          <w:iCs w:val="0"/>
+          <w:sz w:val="24"/>
+          <w:szCs w:val="24"/>
+          <w:u w:val="none"/>
+          <w:vertAlign w:val="superscript"/>
+        </w:rPr>
+        <w:t xml:space="preserve">[Frame 2] You're in a rectangular office room with dim lighting. In the center, </w:t>
+      </w:r>
+      <w:r>
+        <w:rPr>
+          <w:b w:val="1"/>
+          <w:bCs w:val="1"/>
+          <w:i w:val="0"/>
+          <w:iCs w:val="0"/>
+          <w:sz w:val="24"/>
+          <w:szCs w:val="24"/>
+          <w:u w:val="none"/>
+          <w:vertAlign w:val="superscript"/>
+        </w:rPr>
+        <w:t>there's</w:t>
+      </w:r>
+      <w:r>
+        <w:rPr>
+          <w:b w:val="1"/>
+          <w:bCs w:val="1"/>
+          <w:i w:val="0"/>
+          <w:iCs w:val="0"/>
+          <w:sz w:val="24"/>
+          <w:szCs w:val="24"/>
+          <w:u w:val="none"/>
+          <w:vertAlign w:val="superscript"/>
+        </w:rPr>
+        <w:t xml:space="preserve"> a long conference table surrounded by rolling chairs. Papers and a few mugs are scattered </w:t>
+      </w:r>
+      <w:r>
+        <w:rPr>
+          <w:b w:val="1"/>
+          <w:bCs w:val="1"/>
+          <w:i w:val="0"/>
+          <w:iCs w:val="0"/>
+          <w:sz w:val="24"/>
+          <w:szCs w:val="24"/>
+          <w:u w:val="none"/>
+          <w:vertAlign w:val="superscript"/>
+        </w:rPr>
+        <w:t>on</w:t>
+      </w:r>
+      <w:r>
+        <w:rPr>
+          <w:b w:val="1"/>
+          <w:bCs w:val="1"/>
+          <w:i w:val="0"/>
+          <w:iCs w:val="0"/>
+          <w:sz w:val="24"/>
+          <w:szCs w:val="24"/>
+          <w:u w:val="none"/>
+          <w:vertAlign w:val="superscript"/>
+        </w:rPr>
+        <w:t xml:space="preserve"> the table. </w:t>
+      </w:r>
+    </w:p>
+    <w:p>
+      <w:pPr>
+        <w:pStyle w:val="Normal"/>
+        <w:jc w:val="center"/>
+        <w:rPr>
+          <w:b w:val="1"/>
+          <w:bCs w:val="1"/>
+          <w:i w:val="0"/>
+          <w:iCs w:val="0"/>
+          <w:sz w:val="24"/>
+          <w:szCs w:val="24"/>
+          <w:u w:val="none"/>
+          <w:vertAlign w:val="superscript"/>
+        </w:rPr>
+      </w:pPr>
+      <w:r>
+        <w:rPr>
+          <w:b w:val="1"/>
+          <w:bCs w:val="1"/>
+          <w:i w:val="0"/>
+          <w:iCs w:val="0"/>
+          <w:sz w:val="24"/>
+          <w:szCs w:val="24"/>
+          <w:u w:val="none"/>
+          <w:vertAlign w:val="superscript"/>
+        </w:rPr>
+        <w:t xml:space="preserve">To your left, </w:t>
+      </w:r>
+      <w:r>
+        <w:rPr>
+          <w:b w:val="1"/>
+          <w:bCs w:val="1"/>
+          <w:i w:val="0"/>
+          <w:iCs w:val="0"/>
+          <w:sz w:val="24"/>
+          <w:szCs w:val="24"/>
+          <w:u w:val="none"/>
+          <w:vertAlign w:val="superscript"/>
+        </w:rPr>
+        <w:t>there's</w:t>
+      </w:r>
+      <w:r>
+        <w:rPr>
+          <w:b w:val="1"/>
+          <w:bCs w:val="1"/>
+          <w:i w:val="0"/>
+          <w:iCs w:val="0"/>
+          <w:sz w:val="24"/>
+          <w:szCs w:val="24"/>
+          <w:u w:val="none"/>
+          <w:vertAlign w:val="superscript"/>
+        </w:rPr>
+        <w:t xml:space="preserve"> a door that is slightly ajar, emitting some light which might </w:t>
+      </w:r>
+      <w:r>
+        <w:rPr>
+          <w:b w:val="1"/>
+          <w:bCs w:val="1"/>
+          <w:i w:val="0"/>
+          <w:iCs w:val="0"/>
+          <w:sz w:val="24"/>
+          <w:szCs w:val="24"/>
+          <w:u w:val="none"/>
+          <w:vertAlign w:val="superscript"/>
+        </w:rPr>
+        <w:t>indicate</w:t>
+      </w:r>
+      <w:r>
+        <w:rPr>
+          <w:b w:val="1"/>
+          <w:bCs w:val="1"/>
+          <w:i w:val="0"/>
+          <w:iCs w:val="0"/>
+          <w:sz w:val="24"/>
+          <w:szCs w:val="24"/>
+          <w:u w:val="none"/>
+          <w:vertAlign w:val="superscript"/>
+        </w:rPr>
+        <w:t xml:space="preserve"> an exit or another room.</w:t>
+      </w:r>
+      <w:r>
+        <w:rPr>
+          <w:b w:val="1"/>
+          <w:bCs w:val="1"/>
+          <w:i w:val="0"/>
+          <w:iCs w:val="0"/>
+          <w:sz w:val="24"/>
+          <w:szCs w:val="24"/>
+          <w:u w:val="none"/>
+          <w:vertAlign w:val="superscript"/>
+        </w:rPr>
+        <w:t xml:space="preserve"> </w:t>
+      </w:r>
+    </w:p>
+    <w:p>
+      <w:pPr>
+        <w:pStyle w:val="Normal"/>
+        <w:jc w:val="center"/>
+        <w:rPr>
+          <w:b w:val="1"/>
+          <w:bCs w:val="1"/>
+          <w:i w:val="0"/>
+          <w:iCs w:val="0"/>
+          <w:sz w:val="24"/>
+          <w:szCs w:val="24"/>
+          <w:u w:val="none"/>
+          <w:vertAlign w:val="superscript"/>
+        </w:rPr>
+      </w:pPr>
+      <w:r>
+        <w:rPr>
+          <w:b w:val="1"/>
+          <w:bCs w:val="1"/>
+          <w:i w:val="0"/>
+          <w:iCs w:val="0"/>
+          <w:sz w:val="24"/>
+          <w:szCs w:val="24"/>
+          <w:u w:val="none"/>
+          <w:vertAlign w:val="superscript"/>
+        </w:rPr>
+        <w:t xml:space="preserve">The walls have several bulletin boards with papers pinned on them, one directly on the right side and another on the left near the door. </w:t>
+      </w:r>
+    </w:p>
+    <w:p>
+      <w:pPr>
+        <w:pStyle w:val="Normal"/>
+        <w:jc w:val="center"/>
+        <w:rPr>
+          <w:b w:val="1"/>
+          <w:bCs w:val="1"/>
+          <w:i w:val="0"/>
+          <w:iCs w:val="0"/>
+          <w:sz w:val="24"/>
+          <w:szCs w:val="24"/>
+          <w:u w:val="none"/>
+          <w:vertAlign w:val="superscript"/>
+        </w:rPr>
+      </w:pPr>
+      <w:r>
+        <w:rPr>
+          <w:b w:val="1"/>
+          <w:bCs w:val="1"/>
+          <w:i w:val="0"/>
+          <w:iCs w:val="0"/>
+          <w:sz w:val="24"/>
+          <w:szCs w:val="24"/>
+          <w:u w:val="none"/>
+          <w:vertAlign w:val="superscript"/>
+        </w:rPr>
+        <w:t>Your main navigation options are:</w:t>
+      </w:r>
+    </w:p>
+    <w:p>
+      <w:pPr>
+        <w:pStyle w:val="Normal"/>
+        <w:jc w:val="center"/>
+        <w:rPr>
+          <w:b w:val="1"/>
+          <w:bCs w:val="1"/>
+          <w:i w:val="0"/>
+          <w:iCs w:val="0"/>
+          <w:sz w:val="24"/>
+          <w:szCs w:val="24"/>
+          <w:u w:val="none"/>
+          <w:vertAlign w:val="superscript"/>
+        </w:rPr>
+      </w:pPr>
+      <w:r>
+        <w:rPr>
+          <w:b w:val="1"/>
+          <w:bCs w:val="1"/>
+          <w:i w:val="0"/>
+          <w:iCs w:val="0"/>
+          <w:sz w:val="24"/>
+          <w:szCs w:val="24"/>
+          <w:u w:val="none"/>
+          <w:vertAlign w:val="superscript"/>
+        </w:rPr>
+        <w:t>- Move towards the open door on the left if you want to exit or explore another area.</w:t>
+      </w:r>
+    </w:p>
+    <w:p>
+      <w:pPr>
+        <w:pStyle w:val="Normal"/>
+        <w:jc w:val="center"/>
+        <w:rPr>
+          <w:b w:val="1"/>
+          <w:bCs w:val="1"/>
+          <w:i w:val="0"/>
+          <w:iCs w:val="0"/>
+          <w:sz w:val="24"/>
+          <w:szCs w:val="24"/>
+          <w:u w:val="none"/>
+          <w:vertAlign w:val="superscript"/>
+        </w:rPr>
+      </w:pPr>
+      <w:r>
+        <w:rPr>
+          <w:b w:val="1"/>
+          <w:bCs w:val="1"/>
+          <w:i w:val="0"/>
+          <w:iCs w:val="0"/>
+          <w:sz w:val="24"/>
+          <w:szCs w:val="24"/>
+          <w:u w:val="none"/>
+          <w:vertAlign w:val="superscript"/>
+        </w:rPr>
+        <w:t>- Stay and inspect the objects on the table or the boards on the wall for clues or information.</w:t>
+      </w:r>
+      <w:r>
+        <w:rPr>
+          <w:b w:val="1"/>
+          <w:bCs w:val="1"/>
+          <w:i w:val="0"/>
+          <w:iCs w:val="0"/>
+          <w:sz w:val="24"/>
+          <w:szCs w:val="24"/>
+          <w:u w:val="none"/>
+          <w:vertAlign w:val="superscript"/>
+        </w:rPr>
+        <w:t xml:space="preserve"> </w:t>
+      </w:r>
+    </w:p>
+    <w:p>
+      <w:pPr>
+        <w:pStyle w:val="Normal"/>
+        <w:jc w:val="center"/>
+        <w:rPr>
+          <w:b w:val="1"/>
+          <w:bCs w:val="1"/>
+          <w:i w:val="0"/>
+          <w:iCs w:val="0"/>
+          <w:sz w:val="24"/>
+          <w:szCs w:val="24"/>
+          <w:u w:val="none"/>
+          <w:vertAlign w:val="superscript"/>
+        </w:rPr>
+      </w:pPr>
+      <w:r>
+        <w:rPr>
+          <w:b w:val="1"/>
+          <w:bCs w:val="1"/>
+          <w:i w:val="0"/>
+          <w:iCs w:val="0"/>
+          <w:sz w:val="24"/>
+          <w:szCs w:val="24"/>
+          <w:u w:val="none"/>
+          <w:vertAlign w:val="superscript"/>
+        </w:rPr>
+        <w:t xml:space="preserve">Type 'n' for next, 'b' for back, 'r' to repeat, or 'q' to </w:t>
+      </w:r>
+      <w:r>
+        <w:rPr>
+          <w:b w:val="1"/>
+          <w:bCs w:val="1"/>
+          <w:i w:val="0"/>
+          <w:iCs w:val="0"/>
+          <w:sz w:val="24"/>
+          <w:szCs w:val="24"/>
+          <w:u w:val="none"/>
+          <w:vertAlign w:val="superscript"/>
+        </w:rPr>
+        <w:t>quit:</w:t>
+      </w:r>
+      <w:r>
+        <w:rPr>
+          <w:b w:val="1"/>
+          <w:bCs w:val="1"/>
+          <w:i w:val="0"/>
+          <w:iCs w:val="0"/>
+          <w:sz w:val="24"/>
+          <w:szCs w:val="24"/>
+          <w:u w:val="none"/>
+          <w:vertAlign w:val="superscript"/>
+        </w:rPr>
+        <w:t xml:space="preserve"> b</w:t>
+      </w:r>
+      <w:r>
+        <w:rPr>
+          <w:b w:val="1"/>
+          <w:bCs w:val="1"/>
+          <w:i w:val="0"/>
+          <w:iCs w:val="0"/>
+          <w:sz w:val="24"/>
+          <w:szCs w:val="24"/>
+          <w:u w:val="none"/>
+          <w:vertAlign w:val="superscript"/>
+        </w:rPr>
+        <w:t xml:space="preserve"> </w:t>
+      </w:r>
+    </w:p>
+    <w:p>
+      <w:pPr>
+        <w:pStyle w:val="Normal"/>
+        <w:jc w:val="center"/>
+        <w:rPr>
+          <w:b w:val="1"/>
+          <w:bCs w:val="1"/>
+          <w:i w:val="0"/>
+          <w:iCs w:val="0"/>
+          <w:sz w:val="24"/>
+          <w:szCs w:val="24"/>
+          <w:u w:val="none"/>
+          <w:vertAlign w:val="superscript"/>
+        </w:rPr>
+      </w:pPr>
+      <w:r>
+        <w:rPr>
+          <w:b w:val="1"/>
+          <w:bCs w:val="1"/>
+          <w:i w:val="0"/>
+          <w:iCs w:val="0"/>
+          <w:sz w:val="24"/>
+          <w:szCs w:val="24"/>
+          <w:u w:val="none"/>
+          <w:vertAlign w:val="superscript"/>
+        </w:rPr>
+        <w:t xml:space="preserve">[Frame 1] You're in a narrow hallway. On your left is a large, bright window flooding the space with light. Ahead of you, an open door leads into a darker room. From the doorway, you can tell the room </w:t>
+      </w:r>
+      <w:r>
+        <w:rPr>
+          <w:b w:val="1"/>
+          <w:bCs w:val="1"/>
+          <w:i w:val="0"/>
+          <w:iCs w:val="0"/>
+          <w:sz w:val="24"/>
+          <w:szCs w:val="24"/>
+          <w:u w:val="none"/>
+          <w:vertAlign w:val="superscript"/>
+        </w:rPr>
+        <w:t>contains</w:t>
+      </w:r>
+      <w:r>
+        <w:rPr>
+          <w:b w:val="1"/>
+          <w:bCs w:val="1"/>
+          <w:i w:val="0"/>
+          <w:iCs w:val="0"/>
+          <w:sz w:val="24"/>
+          <w:szCs w:val="24"/>
+          <w:u w:val="none"/>
+          <w:vertAlign w:val="superscript"/>
+        </w:rPr>
+        <w:t xml:space="preserve"> some furniture, </w:t>
+      </w:r>
+      <w:r>
+        <w:rPr>
+          <w:b w:val="1"/>
+          <w:bCs w:val="1"/>
+          <w:i w:val="0"/>
+          <w:iCs w:val="0"/>
+          <w:sz w:val="24"/>
+          <w:szCs w:val="24"/>
+          <w:u w:val="none"/>
+          <w:vertAlign w:val="superscript"/>
+        </w:rPr>
+        <w:t>likely office-related</w:t>
+      </w:r>
+      <w:r>
+        <w:rPr>
+          <w:b w:val="1"/>
+          <w:bCs w:val="1"/>
+          <w:i w:val="0"/>
+          <w:iCs w:val="0"/>
+          <w:sz w:val="24"/>
+          <w:szCs w:val="24"/>
+          <w:u w:val="none"/>
+          <w:vertAlign w:val="superscript"/>
+        </w:rPr>
+        <w:t xml:space="preserve">, with chairs and a desk partially visible. </w:t>
+      </w:r>
+    </w:p>
+    <w:p>
+      <w:pPr>
+        <w:pStyle w:val="Normal"/>
+        <w:jc w:val="center"/>
+        <w:rPr>
+          <w:b w:val="1"/>
+          <w:bCs w:val="1"/>
+          <w:i w:val="0"/>
+          <w:iCs w:val="0"/>
+          <w:sz w:val="24"/>
+          <w:szCs w:val="24"/>
+          <w:u w:val="none"/>
+          <w:vertAlign w:val="superscript"/>
+        </w:rPr>
+      </w:pPr>
+      <w:r>
+        <w:rPr>
+          <w:b w:val="1"/>
+          <w:bCs w:val="1"/>
+          <w:i w:val="0"/>
+          <w:iCs w:val="0"/>
+          <w:sz w:val="24"/>
+          <w:szCs w:val="24"/>
+          <w:u w:val="none"/>
+          <w:vertAlign w:val="superscript"/>
+        </w:rPr>
+        <w:t>To navigate, you can:</w:t>
+      </w:r>
+      <w:r>
+        <w:rPr>
+          <w:b w:val="1"/>
+          <w:bCs w:val="1"/>
+          <w:i w:val="0"/>
+          <w:iCs w:val="0"/>
+          <w:sz w:val="24"/>
+          <w:szCs w:val="24"/>
+          <w:u w:val="none"/>
+          <w:vertAlign w:val="superscript"/>
+        </w:rPr>
+        <w:t xml:space="preserve"> </w:t>
+      </w:r>
+    </w:p>
+    <w:p>
+      <w:pPr>
+        <w:pStyle w:val="Normal"/>
+        <w:jc w:val="center"/>
+        <w:rPr>
+          <w:b w:val="1"/>
+          <w:bCs w:val="1"/>
+          <w:i w:val="0"/>
+          <w:iCs w:val="0"/>
+          <w:sz w:val="24"/>
+          <w:szCs w:val="24"/>
+          <w:u w:val="none"/>
+          <w:vertAlign w:val="superscript"/>
+        </w:rPr>
+      </w:pPr>
+      <w:r>
+        <w:rPr>
+          <w:b w:val="1"/>
+          <w:bCs w:val="1"/>
+          <w:i w:val="0"/>
+          <w:iCs w:val="0"/>
+          <w:sz w:val="24"/>
+          <w:szCs w:val="24"/>
+          <w:u w:val="none"/>
+          <w:vertAlign w:val="superscript"/>
+        </w:rPr>
+        <w:t>- Move forward through the door into the darker room.</w:t>
+      </w:r>
+    </w:p>
+    <w:p>
+      <w:pPr>
+        <w:pStyle w:val="Normal"/>
+        <w:jc w:val="center"/>
+        <w:rPr>
+          <w:b w:val="1"/>
+          <w:bCs w:val="1"/>
+          <w:i w:val="0"/>
+          <w:iCs w:val="0"/>
+          <w:sz w:val="24"/>
+          <w:szCs w:val="24"/>
+          <w:u w:val="none"/>
+          <w:vertAlign w:val="superscript"/>
+        </w:rPr>
+      </w:pPr>
+      <w:r>
+        <w:rPr>
+          <w:b w:val="1"/>
+          <w:bCs w:val="1"/>
+          <w:i w:val="0"/>
+          <w:iCs w:val="0"/>
+          <w:sz w:val="24"/>
+          <w:szCs w:val="24"/>
+          <w:u w:val="none"/>
+          <w:vertAlign w:val="superscript"/>
+        </w:rPr>
+        <w:t>- Turn around and head back down the hallway you came from.</w:t>
+      </w:r>
+    </w:p>
+    <w:p>
+      <w:pPr>
+        <w:pStyle w:val="Normal"/>
+        <w:jc w:val="center"/>
+        <w:rPr>
+          <w:b w:val="1"/>
+          <w:bCs w:val="1"/>
+          <w:i w:val="0"/>
+          <w:iCs w:val="0"/>
+          <w:sz w:val="24"/>
+          <w:szCs w:val="24"/>
+          <w:u w:val="none"/>
+          <w:vertAlign w:val="superscript"/>
+        </w:rPr>
+      </w:pPr>
+      <w:r>
+        <w:rPr>
+          <w:b w:val="1"/>
+          <w:bCs w:val="1"/>
+          <w:i w:val="0"/>
+          <w:iCs w:val="0"/>
+          <w:sz w:val="24"/>
+          <w:szCs w:val="24"/>
+          <w:u w:val="none"/>
+          <w:vertAlign w:val="superscript"/>
+        </w:rPr>
+        <w:t xml:space="preserve">- Stay and </w:t>
+      </w:r>
+      <w:r>
+        <w:rPr>
+          <w:b w:val="1"/>
+          <w:bCs w:val="1"/>
+          <w:i w:val="0"/>
+          <w:iCs w:val="0"/>
+          <w:sz w:val="24"/>
+          <w:szCs w:val="24"/>
+          <w:u w:val="none"/>
+          <w:vertAlign w:val="superscript"/>
+        </w:rPr>
+        <w:t>observe</w:t>
+      </w:r>
+      <w:r>
+        <w:rPr>
+          <w:b w:val="1"/>
+          <w:bCs w:val="1"/>
+          <w:i w:val="0"/>
+          <w:iCs w:val="0"/>
+          <w:sz w:val="24"/>
+          <w:szCs w:val="24"/>
+          <w:u w:val="none"/>
+          <w:vertAlign w:val="superscript"/>
+        </w:rPr>
+        <w:t xml:space="preserve"> for any clues or changes.</w:t>
+      </w:r>
+      <w:r>
+        <w:rPr>
+          <w:b w:val="1"/>
+          <w:bCs w:val="1"/>
+          <w:i w:val="0"/>
+          <w:iCs w:val="0"/>
+          <w:sz w:val="24"/>
+          <w:szCs w:val="24"/>
+          <w:u w:val="none"/>
+          <w:vertAlign w:val="superscript"/>
+        </w:rPr>
+        <w:t xml:space="preserve"> </w:t>
+      </w:r>
+    </w:p>
+    <w:p>
+      <w:pPr>
+        <w:pStyle w:val="Normal"/>
+        <w:jc w:val="center"/>
+        <w:rPr>
+          <w:b w:val="1"/>
+          <w:bCs w:val="1"/>
+          <w:i w:val="0"/>
+          <w:iCs w:val="0"/>
+          <w:sz w:val="24"/>
+          <w:szCs w:val="24"/>
+          <w:u w:val="none"/>
+          <w:vertAlign w:val="superscript"/>
+        </w:rPr>
+      </w:pPr>
+      <w:r>
+        <w:rPr>
+          <w:b w:val="1"/>
+          <w:bCs w:val="1"/>
+          <w:i w:val="0"/>
+          <w:iCs w:val="0"/>
+          <w:sz w:val="24"/>
+          <w:szCs w:val="24"/>
+          <w:u w:val="none"/>
+          <w:vertAlign w:val="superscript"/>
+        </w:rPr>
+        <w:t>The brightness from the window provides clear illumination of the hallway itself, while the room ahead is dimly lit, suggesting it might require closer inspection or could be important.</w:t>
+      </w:r>
+      <w:r>
+        <w:rPr>
+          <w:b w:val="1"/>
+          <w:bCs w:val="1"/>
+          <w:i w:val="0"/>
+          <w:iCs w:val="0"/>
+          <w:sz w:val="24"/>
+          <w:szCs w:val="24"/>
+          <w:u w:val="none"/>
+          <w:vertAlign w:val="superscript"/>
+        </w:rPr>
+        <w:t xml:space="preserve"> </w:t>
+      </w:r>
+    </w:p>
+    <w:p>
+      <w:pPr>
+        <w:pStyle w:val="Normal"/>
+        <w:jc w:val="center"/>
+        <w:rPr>
+          <w:b w:val="1"/>
+          <w:bCs w:val="1"/>
+          <w:i w:val="0"/>
+          <w:iCs w:val="0"/>
+          <w:sz w:val="24"/>
+          <w:szCs w:val="24"/>
+          <w:u w:val="none"/>
+          <w:vertAlign w:val="superscript"/>
+        </w:rPr>
+      </w:pPr>
+      <w:r>
+        <w:rPr>
+          <w:b w:val="1"/>
+          <w:bCs w:val="1"/>
+          <w:i w:val="0"/>
+          <w:iCs w:val="0"/>
+          <w:sz w:val="24"/>
+          <w:szCs w:val="24"/>
+          <w:u w:val="none"/>
+          <w:vertAlign w:val="superscript"/>
+        </w:rPr>
+        <w:t xml:space="preserve">Type 'n' for next, 'b' for back, 'r' to repeat, or 'q' to </w:t>
+      </w:r>
+      <w:r>
+        <w:rPr>
+          <w:b w:val="1"/>
+          <w:bCs w:val="1"/>
+          <w:i w:val="0"/>
+          <w:iCs w:val="0"/>
+          <w:sz w:val="24"/>
+          <w:szCs w:val="24"/>
+          <w:u w:val="none"/>
+          <w:vertAlign w:val="superscript"/>
+        </w:rPr>
+        <w:t>quit:</w:t>
+      </w:r>
+      <w:r>
+        <w:rPr>
+          <w:b w:val="1"/>
+          <w:bCs w:val="1"/>
+          <w:i w:val="0"/>
+          <w:iCs w:val="0"/>
+          <w:sz w:val="24"/>
+          <w:szCs w:val="24"/>
+          <w:u w:val="none"/>
+          <w:vertAlign w:val="superscript"/>
+        </w:rPr>
+        <w:t xml:space="preserve"> r</w:t>
+      </w:r>
+    </w:p>
+    <w:p>
+      <w:pPr>
+        <w:pStyle w:val="Normal"/>
+        <w:jc w:val="center"/>
+        <w:rPr>
+          <w:b w:val="1"/>
+          <w:bCs w:val="1"/>
+          <w:i w:val="0"/>
+          <w:iCs w:val="0"/>
+          <w:sz w:val="24"/>
+          <w:szCs w:val="24"/>
+          <w:u w:val="none"/>
+          <w:vertAlign w:val="superscript"/>
+        </w:rPr>
+      </w:pPr>
+      <w:r>
+        <w:rPr>
+          <w:b w:val="1"/>
+          <w:bCs w:val="1"/>
+          <w:i w:val="0"/>
+          <w:iCs w:val="0"/>
+          <w:sz w:val="24"/>
+          <w:szCs w:val="24"/>
+          <w:u w:val="none"/>
+          <w:vertAlign w:val="superscript"/>
+        </w:rPr>
+        <w:t xml:space="preserve">[Frame 1] You're in a narrow hallway with beige walls and a brown carpet. To your left, </w:t>
+      </w:r>
+      <w:r>
+        <w:rPr>
+          <w:b w:val="1"/>
+          <w:bCs w:val="1"/>
+          <w:i w:val="0"/>
+          <w:iCs w:val="0"/>
+          <w:sz w:val="24"/>
+          <w:szCs w:val="24"/>
+          <w:u w:val="none"/>
+          <w:vertAlign w:val="superscript"/>
+        </w:rPr>
+        <w:t>there's</w:t>
+      </w:r>
+      <w:r>
+        <w:rPr>
+          <w:b w:val="1"/>
+          <w:bCs w:val="1"/>
+          <w:i w:val="0"/>
+          <w:iCs w:val="0"/>
+          <w:sz w:val="24"/>
+          <w:szCs w:val="24"/>
+          <w:u w:val="none"/>
+          <w:vertAlign w:val="superscript"/>
+        </w:rPr>
+        <w:t xml:space="preserve"> a large, bright window with natural light streaming in. Ahead of you is an open door leading into a darker room.</w:t>
+      </w:r>
+      <w:r>
+        <w:rPr>
+          <w:b w:val="1"/>
+          <w:bCs w:val="1"/>
+          <w:i w:val="0"/>
+          <w:iCs w:val="0"/>
+          <w:sz w:val="24"/>
+          <w:szCs w:val="24"/>
+          <w:u w:val="none"/>
+          <w:vertAlign w:val="superscript"/>
+        </w:rPr>
+        <w:t xml:space="preserve"> </w:t>
+      </w:r>
+    </w:p>
+    <w:p>
+      <w:pPr>
+        <w:pStyle w:val="Normal"/>
+        <w:jc w:val="center"/>
+        <w:rPr>
+          <w:b w:val="1"/>
+          <w:bCs w:val="1"/>
+          <w:i w:val="0"/>
+          <w:iCs w:val="0"/>
+          <w:sz w:val="24"/>
+          <w:szCs w:val="24"/>
+          <w:u w:val="none"/>
+          <w:vertAlign w:val="superscript"/>
+        </w:rPr>
+      </w:pPr>
+      <w:r>
+        <w:rPr>
+          <w:b w:val="1"/>
+          <w:bCs w:val="1"/>
+          <w:i w:val="0"/>
+          <w:iCs w:val="0"/>
+          <w:sz w:val="24"/>
+          <w:szCs w:val="24"/>
+          <w:u w:val="none"/>
+          <w:vertAlign w:val="superscript"/>
+        </w:rPr>
+        <w:t>Through the door:</w:t>
+      </w:r>
+    </w:p>
+    <w:p>
+      <w:pPr>
+        <w:pStyle w:val="Normal"/>
+        <w:jc w:val="center"/>
+        <w:rPr>
+          <w:b w:val="1"/>
+          <w:bCs w:val="1"/>
+          <w:i w:val="0"/>
+          <w:iCs w:val="0"/>
+          <w:sz w:val="24"/>
+          <w:szCs w:val="24"/>
+          <w:u w:val="none"/>
+          <w:vertAlign w:val="superscript"/>
+        </w:rPr>
+      </w:pPr>
+      <w:r>
+        <w:rPr>
+          <w:b w:val="1"/>
+          <w:bCs w:val="1"/>
+          <w:i w:val="0"/>
+          <w:iCs w:val="0"/>
+          <w:sz w:val="24"/>
+          <w:szCs w:val="24"/>
+          <w:u w:val="none"/>
+          <w:vertAlign w:val="superscript"/>
+        </w:rPr>
+        <w:t>- You can see part of an office setup, including a whiteboard directly ahead.</w:t>
+      </w:r>
+    </w:p>
+    <w:p>
+      <w:pPr>
+        <w:pStyle w:val="Normal"/>
+        <w:jc w:val="center"/>
+        <w:rPr>
+          <w:b w:val="1"/>
+          <w:bCs w:val="1"/>
+          <w:i w:val="0"/>
+          <w:iCs w:val="0"/>
+          <w:sz w:val="24"/>
+          <w:szCs w:val="24"/>
+          <w:u w:val="none"/>
+          <w:vertAlign w:val="superscript"/>
+        </w:rPr>
+      </w:pPr>
+      <w:r>
+        <w:rPr>
+          <w:b w:val="1"/>
+          <w:bCs w:val="1"/>
+          <w:i w:val="0"/>
+          <w:iCs w:val="0"/>
+          <w:sz w:val="24"/>
+          <w:szCs w:val="24"/>
+          <w:u w:val="none"/>
+          <w:vertAlign w:val="superscript"/>
+        </w:rPr>
+        <w:t>- There's a chair and a table visible to the left.</w:t>
+      </w:r>
+      <w:r>
+        <w:rPr>
+          <w:b w:val="1"/>
+          <w:bCs w:val="1"/>
+          <w:i w:val="0"/>
+          <w:iCs w:val="0"/>
+          <w:sz w:val="24"/>
+          <w:szCs w:val="24"/>
+          <w:u w:val="none"/>
+          <w:vertAlign w:val="superscript"/>
+        </w:rPr>
+        <w:t xml:space="preserve"> </w:t>
+      </w:r>
+    </w:p>
+    <w:p>
+      <w:pPr>
+        <w:pStyle w:val="Normal"/>
+        <w:jc w:val="center"/>
+        <w:rPr>
+          <w:b w:val="1"/>
+          <w:bCs w:val="1"/>
+          <w:i w:val="0"/>
+          <w:iCs w:val="0"/>
+          <w:sz w:val="24"/>
+          <w:szCs w:val="24"/>
+          <w:u w:val="none"/>
+          <w:vertAlign w:val="superscript"/>
+        </w:rPr>
+      </w:pPr>
+      <w:r>
+        <w:rPr>
+          <w:b w:val="1"/>
+          <w:bCs w:val="1"/>
+          <w:i w:val="0"/>
+          <w:iCs w:val="0"/>
+          <w:sz w:val="24"/>
+          <w:szCs w:val="24"/>
+          <w:u w:val="none"/>
+          <w:vertAlign w:val="superscript"/>
+        </w:rPr>
+        <w:t xml:space="preserve">Your main navigation </w:t>
+      </w:r>
+      <w:r>
+        <w:rPr>
+          <w:b w:val="1"/>
+          <w:bCs w:val="1"/>
+          <w:i w:val="0"/>
+          <w:iCs w:val="0"/>
+          <w:sz w:val="24"/>
+          <w:szCs w:val="24"/>
+          <w:u w:val="none"/>
+          <w:vertAlign w:val="superscript"/>
+        </w:rPr>
+        <w:t>option</w:t>
+      </w:r>
+      <w:r>
+        <w:rPr>
+          <w:b w:val="1"/>
+          <w:bCs w:val="1"/>
+          <w:i w:val="0"/>
+          <w:iCs w:val="0"/>
+          <w:sz w:val="24"/>
+          <w:szCs w:val="24"/>
+          <w:u w:val="none"/>
+          <w:vertAlign w:val="superscript"/>
+        </w:rPr>
+        <w:t xml:space="preserve"> is to walk forward through the open door into the dimly lit room. There are no visible paths to the sides </w:t>
+      </w:r>
+      <w:r>
+        <w:rPr>
+          <w:b w:val="1"/>
+          <w:bCs w:val="1"/>
+          <w:i w:val="0"/>
+          <w:iCs w:val="0"/>
+          <w:sz w:val="24"/>
+          <w:szCs w:val="24"/>
+          <w:u w:val="none"/>
+          <w:vertAlign w:val="superscript"/>
+        </w:rPr>
+        <w:t>from</w:t>
+      </w:r>
+      <w:r>
+        <w:rPr>
+          <w:b w:val="1"/>
+          <w:bCs w:val="1"/>
+          <w:i w:val="0"/>
+          <w:iCs w:val="0"/>
+          <w:sz w:val="24"/>
+          <w:szCs w:val="24"/>
+          <w:u w:val="none"/>
+          <w:vertAlign w:val="superscript"/>
+        </w:rPr>
+        <w:t xml:space="preserve"> your current position in the hallway.</w:t>
+      </w:r>
+      <w:r>
+        <w:rPr>
+          <w:b w:val="1"/>
+          <w:bCs w:val="1"/>
+          <w:i w:val="0"/>
+          <w:iCs w:val="0"/>
+          <w:sz w:val="24"/>
+          <w:szCs w:val="24"/>
+          <w:u w:val="none"/>
+          <w:vertAlign w:val="superscript"/>
+        </w:rPr>
+        <w:t xml:space="preserve"> </w:t>
+      </w:r>
+    </w:p>
+    <w:p>
+      <w:pPr>
+        <w:pStyle w:val="Normal"/>
+        <w:jc w:val="center"/>
+        <w:rPr>
+          <w:b w:val="1"/>
+          <w:bCs w:val="1"/>
+          <w:i w:val="0"/>
+          <w:iCs w:val="0"/>
+          <w:sz w:val="24"/>
+          <w:szCs w:val="24"/>
+          <w:u w:val="none"/>
+          <w:vertAlign w:val="superscript"/>
+        </w:rPr>
+      </w:pPr>
+      <w:r>
+        <w:rPr>
+          <w:b w:val="1"/>
+          <w:bCs w:val="1"/>
+          <w:i w:val="0"/>
+          <w:iCs w:val="0"/>
+          <w:sz w:val="24"/>
+          <w:szCs w:val="24"/>
+          <w:u w:val="none"/>
+          <w:vertAlign w:val="superscript"/>
+        </w:rPr>
+        <w:t xml:space="preserve">Type 'n' for next, 'b' for back, 'r' to repeat, or 'q' to </w:t>
+      </w:r>
+      <w:r>
+        <w:rPr>
+          <w:b w:val="1"/>
+          <w:bCs w:val="1"/>
+          <w:i w:val="0"/>
+          <w:iCs w:val="0"/>
+          <w:sz w:val="24"/>
+          <w:szCs w:val="24"/>
+          <w:u w:val="none"/>
+          <w:vertAlign w:val="superscript"/>
+        </w:rPr>
+        <w:t>quit:</w:t>
+      </w:r>
+      <w:r>
+        <w:rPr>
+          <w:b w:val="1"/>
+          <w:bCs w:val="1"/>
+          <w:i w:val="0"/>
+          <w:iCs w:val="0"/>
+          <w:sz w:val="24"/>
+          <w:szCs w:val="24"/>
+          <w:u w:val="none"/>
+          <w:vertAlign w:val="superscript"/>
+        </w:rPr>
+        <w:t xml:space="preserve"> q</w:t>
+      </w:r>
+    </w:p>
+    <w:p>
+      <w:pPr>
+        <w:pStyle w:val="Normal"/>
+        <w:jc w:val="center"/>
+        <w:rPr>
+          <w:b w:val="1"/>
+          <w:bCs w:val="1"/>
+          <w:i w:val="0"/>
+          <w:iCs w:val="0"/>
+          <w:sz w:val="24"/>
+          <w:szCs w:val="24"/>
+          <w:u w:val="none"/>
+          <w:vertAlign w:val="superscript"/>
+        </w:rPr>
+      </w:pPr>
+      <w:r>
+        <w:rPr>
+          <w:b w:val="1"/>
+          <w:bCs w:val="1"/>
+          <w:i w:val="0"/>
+          <w:iCs w:val="0"/>
+          <w:sz w:val="24"/>
+          <w:szCs w:val="24"/>
+          <w:u w:val="none"/>
+          <w:vertAlign w:val="superscript"/>
+        </w:rPr>
+        <w:t>Exiting narration loop.</w:t>
+      </w:r>
+      <w:r>
+        <w:rPr>
+          <w:b w:val="1"/>
+          <w:bCs w:val="1"/>
+          <w:i w:val="0"/>
+          <w:iCs w:val="0"/>
+          <w:sz w:val="24"/>
+          <w:szCs w:val="24"/>
+          <w:u w:val="none"/>
+          <w:vertAlign w:val="superscript"/>
+        </w:rPr>
+        <w:t xml:space="preserve"> </w:t>
+      </w:r>
+    </w:p>
+    <w:p>
+      <w:pPr>
+        <w:pStyle w:val="Normal"/>
+        <w:jc w:val="center"/>
+        <w:rPr>
+          <w:b w:val="1"/>
+          <w:bCs w:val="1"/>
+          <w:i w:val="0"/>
+          <w:iCs w:val="0"/>
+          <w:sz w:val="24"/>
+          <w:szCs w:val="24"/>
+          <w:u w:val="none"/>
+          <w:vertAlign w:val="superscript"/>
+        </w:rPr>
+      </w:pPr>
+      <w:r>
+        <w:rPr>
+          <w:b w:val="1"/>
+          <w:bCs w:val="1"/>
+          <w:i w:val="0"/>
+          <w:iCs w:val="0"/>
+          <w:sz w:val="24"/>
+          <w:szCs w:val="24"/>
+          <w:u w:val="none"/>
+          <w:vertAlign w:val="superscript"/>
+        </w:rPr>
+        <w:t xml:space="preserve">🎉 All frames processed. No more scenes to </w:t>
+      </w:r>
+      <w:r>
+        <w:rPr>
+          <w:b w:val="1"/>
+          <w:bCs w:val="1"/>
+          <w:i w:val="0"/>
+          <w:iCs w:val="0"/>
+          <w:sz w:val="24"/>
+          <w:szCs w:val="24"/>
+          <w:u w:val="none"/>
+          <w:vertAlign w:val="superscript"/>
+        </w:rPr>
+        <w:t>describe</w:t>
+      </w:r>
+      <w:r>
+        <w:rPr>
+          <w:b w:val="1"/>
+          <w:bCs w:val="1"/>
+          <w:i w:val="0"/>
+          <w:iCs w:val="0"/>
+          <w:sz w:val="24"/>
+          <w:szCs w:val="24"/>
+          <w:u w:val="none"/>
+          <w:vertAlign w:val="superscript"/>
+        </w:rPr>
+        <w:t>.</w:t>
       </w:r>
     </w:p>
     <w:sectPr>

</xml_diff>